<commit_message>
Install Fluent Validation in Api Applicatioin!
</commit_message>
<xml_diff>
--- a/DT - Microservice - Best Practice.docx
+++ b/DT - Microservice - Best Practice.docx
@@ -727,8 +727,6 @@
           <w:szCs w:val="24"/>
         </w:rPr>
       </w:pPr>
-      <w:bookmarkStart w:id="0" w:name="_GoBack"/>
-      <w:bookmarkEnd w:id="0"/>
       <w:r>
         <w:rPr>
           <w:rFonts w:ascii="Consolas" w:hAnsi="Consolas"/>
@@ -1676,6 +1674,8 @@
           <w:szCs w:val="20"/>
         </w:rPr>
       </w:pPr>
+      <w:bookmarkStart w:id="0" w:name="_GoBack"/>
+      <w:bookmarkEnd w:id="0"/>
       <w:r>
         <w:rPr>
           <w:rFonts w:ascii="Consolas" w:hAnsi="Consolas"/>
@@ -1693,16 +1693,22 @@
         <w:tab/>
         <w:t>Dtx</w:t>
       </w:r>
-    </w:p>
-    <w:p>
-      <w:pPr>
-        <w:ind w:left="720" w:firstLine="720"/>
-        <w:rPr>
-          <w:rFonts w:ascii="Consolas" w:hAnsi="Consolas"/>
-          <w:sz w:val="20"/>
-          <w:szCs w:val="20"/>
-        </w:rPr>
-      </w:pPr>
+      <w:r>
+        <w:rPr>
+          <w:rFonts w:ascii="Consolas" w:hAnsi="Consolas"/>
+          <w:sz w:val="20"/>
+          <w:szCs w:val="20"/>
+        </w:rPr>
+        <w:br/>
+      </w:r>
+      <w:r>
+        <w:rPr>
+          <w:rFonts w:ascii="Consolas" w:hAnsi="Consolas"/>
+          <w:sz w:val="20"/>
+          <w:szCs w:val="20"/>
+        </w:rPr>
+        <w:tab/>
+      </w:r>
       <w:r>
         <w:rPr>
           <w:rFonts w:ascii="Consolas" w:hAnsi="Consolas"/>
@@ -2339,34 +2345,32 @@
     </w:p>
     <w:p>
       <w:pPr>
-        <w:ind w:left="2160" w:firstLine="720"/>
-        <w:rPr>
-          <w:rFonts w:ascii="Consolas" w:hAnsi="Consolas"/>
-          <w:sz w:val="20"/>
-          <w:szCs w:val="20"/>
-        </w:rPr>
-      </w:pPr>
-      <w:r>
-        <w:rPr>
-          <w:rFonts w:ascii="Consolas" w:hAnsi="Consolas"/>
-          <w:sz w:val="20"/>
-          <w:szCs w:val="20"/>
-        </w:rPr>
-        <w:t>Install-Package MediatR.Extensions.Microsoft.DependencyInjection</w:t>
-      </w:r>
-    </w:p>
-    <w:p>
-      <w:pPr>
         <w:pBdr>
           <w:bottom w:val="single" w:sz="6" w:space="1" w:color="auto"/>
         </w:pBdr>
-        <w:ind w:left="2160" w:firstLine="720"/>
-        <w:rPr>
-          <w:rFonts w:ascii="Consolas" w:hAnsi="Consolas"/>
-          <w:sz w:val="20"/>
-          <w:szCs w:val="20"/>
-        </w:rPr>
-      </w:pPr>
+        <w:ind w:left="2880"/>
+        <w:rPr>
+          <w:rFonts w:ascii="Consolas" w:hAnsi="Consolas"/>
+          <w:sz w:val="20"/>
+          <w:szCs w:val="20"/>
+        </w:rPr>
+      </w:pPr>
+      <w:r>
+        <w:rPr>
+          <w:rFonts w:ascii="Consolas" w:hAnsi="Consolas"/>
+          <w:sz w:val="20"/>
+          <w:szCs w:val="20"/>
+        </w:rPr>
+        <w:t>Install-Package MediatR.Extensions.Microsoft.DependencyInjection</w:t>
+      </w:r>
+      <w:r>
+        <w:rPr>
+          <w:rFonts w:ascii="Consolas" w:hAnsi="Consolas"/>
+          <w:sz w:val="20"/>
+          <w:szCs w:val="20"/>
+        </w:rPr>
+        <w:br/>
+      </w:r>
       <w:r>
         <w:rPr>
           <w:rFonts w:ascii="Consolas" w:hAnsi="Consolas"/>
@@ -2375,6 +2379,16 @@
         </w:rPr>
         <w:t>Install-Package AutoMapper.Extensions.Microsoft.DependencyInjection</w:t>
       </w:r>
+    </w:p>
+    <w:p>
+      <w:pPr>
+        <w:ind w:left="2880"/>
+        <w:rPr>
+          <w:rFonts w:ascii="Consolas" w:hAnsi="Consolas"/>
+          <w:sz w:val="20"/>
+          <w:szCs w:val="20"/>
+        </w:rPr>
+      </w:pPr>
     </w:p>
     <w:p>
       <w:pPr>
@@ -2602,6 +2616,80 @@
     </w:p>
     <w:p>
       <w:pPr>
+        <w:ind w:left="2880"/>
+        <w:rPr>
+          <w:rFonts w:ascii="Consolas" w:hAnsi="Consolas"/>
+          <w:sz w:val="20"/>
+          <w:szCs w:val="20"/>
+        </w:rPr>
+      </w:pPr>
+      <w:r>
+        <w:rPr>
+          <w:rFonts w:ascii="Consolas" w:hAnsi="Consolas"/>
+          <w:sz w:val="20"/>
+          <w:szCs w:val="20"/>
+        </w:rPr>
+        <w:t>Dt</w:t>
+      </w:r>
+      <w:r>
+        <w:rPr>
+          <w:rFonts w:ascii="Consolas" w:hAnsi="Consolas"/>
+          <w:sz w:val="20"/>
+          <w:szCs w:val="20"/>
+        </w:rPr>
+        <w:t>x</w:t>
+      </w:r>
+      <w:r>
+        <w:rPr>
+          <w:rFonts w:ascii="Consolas" w:hAnsi="Consolas"/>
+          <w:sz w:val="20"/>
+          <w:szCs w:val="20"/>
+        </w:rPr>
+        <w:br/>
+      </w:r>
+      <w:r>
+        <w:rPr>
+          <w:rFonts w:ascii="Consolas" w:hAnsi="Consolas"/>
+          <w:sz w:val="20"/>
+          <w:szCs w:val="20"/>
+        </w:rPr>
+        <w:t>Domain</w:t>
+      </w:r>
+      <w:r>
+        <w:rPr>
+          <w:rFonts w:ascii="Consolas" w:hAnsi="Consolas"/>
+          <w:sz w:val="20"/>
+          <w:szCs w:val="20"/>
+        </w:rPr>
+        <w:br/>
+      </w:r>
+      <w:r>
+        <w:rPr>
+          <w:rFonts w:ascii="Consolas" w:hAnsi="Consolas"/>
+          <w:sz w:val="20"/>
+          <w:szCs w:val="20"/>
+        </w:rPr>
+        <w:t>Resources</w:t>
+      </w:r>
+      <w:r>
+        <w:rPr>
+          <w:rFonts w:ascii="Consolas" w:hAnsi="Consolas"/>
+          <w:sz w:val="20"/>
+          <w:szCs w:val="20"/>
+        </w:rPr>
+        <w:br/>
+      </w:r>
+      <w:r>
+        <w:rPr>
+          <w:rFonts w:ascii="Consolas" w:hAnsi="Consolas"/>
+          <w:sz w:val="20"/>
+          <w:szCs w:val="20"/>
+        </w:rPr>
+        <w:t>Persistence</w:t>
+      </w:r>
+    </w:p>
+    <w:p>
+      <w:pPr>
         <w:ind w:left="720" w:firstLine="720"/>
         <w:rPr>
           <w:rFonts w:ascii="Consolas" w:hAnsi="Consolas"/>
@@ -2623,16 +2711,1219 @@
           <w:sz w:val="20"/>
           <w:szCs w:val="20"/>
         </w:rPr>
-        <w:tab/>
-        <w:t>Dt</w:t>
-      </w:r>
-      <w:r>
-        <w:rPr>
-          <w:rFonts w:ascii="Consolas" w:hAnsi="Consolas"/>
-          <w:sz w:val="20"/>
-          <w:szCs w:val="20"/>
-        </w:rPr>
-        <w:t>x</w:t>
+        <w:sym w:font="Webdings" w:char="F065"/>
+      </w:r>
+      <w:r>
+        <w:rPr>
+          <w:rFonts w:ascii="Consolas" w:hAnsi="Consolas"/>
+          <w:sz w:val="20"/>
+          <w:szCs w:val="20"/>
+        </w:rPr>
+        <w:t>Nuget(s):</w:t>
+      </w:r>
+    </w:p>
+    <w:p>
+      <w:pPr>
+        <w:pBdr>
+          <w:bottom w:val="single" w:sz="6" w:space="1" w:color="auto"/>
+        </w:pBdr>
+        <w:ind w:left="2880"/>
+        <w:rPr>
+          <w:rFonts w:ascii="Consolas" w:hAnsi="Consolas"/>
+          <w:sz w:val="20"/>
+          <w:szCs w:val="20"/>
+        </w:rPr>
+      </w:pPr>
+      <w:r>
+        <w:rPr>
+          <w:rFonts w:ascii="Consolas" w:hAnsi="Consolas"/>
+          <w:sz w:val="20"/>
+          <w:szCs w:val="20"/>
+        </w:rPr>
+        <w:t>Install-Package MediatR</w:t>
+      </w:r>
+      <w:r>
+        <w:rPr>
+          <w:rFonts w:ascii="Consolas" w:hAnsi="Consolas"/>
+          <w:sz w:val="20"/>
+          <w:szCs w:val="20"/>
+        </w:rPr>
+        <w:br/>
+      </w:r>
+      <w:r>
+        <w:rPr>
+          <w:rFonts w:ascii="Consolas" w:hAnsi="Consolas"/>
+          <w:sz w:val="20"/>
+          <w:szCs w:val="20"/>
+        </w:rPr>
+        <w:t>Install-Package AutoMapper</w:t>
+      </w:r>
+      <w:r>
+        <w:rPr>
+          <w:rFonts w:ascii="Consolas" w:hAnsi="Consolas"/>
+          <w:sz w:val="20"/>
+          <w:szCs w:val="20"/>
+        </w:rPr>
+        <w:br/>
+        <w:t>Install-Package FluentResults</w:t>
+      </w:r>
+      <w:r>
+        <w:rPr>
+          <w:rFonts w:ascii="Consolas" w:hAnsi="Consolas"/>
+          <w:sz w:val="20"/>
+          <w:szCs w:val="20"/>
+        </w:rPr>
+        <w:br/>
+        <w:t xml:space="preserve">Install-Package </w:t>
+      </w:r>
+      <w:r>
+        <w:rPr>
+          <w:rFonts w:ascii="Consolas" w:hAnsi="Consolas"/>
+          <w:sz w:val="20"/>
+          <w:szCs w:val="20"/>
+        </w:rPr>
+        <w:t>FluentValidation</w:t>
+      </w:r>
+    </w:p>
+    <w:p>
+      <w:pPr>
+        <w:ind w:left="2160" w:firstLine="720"/>
+        <w:rPr>
+          <w:rFonts w:ascii="Consolas" w:hAnsi="Consolas"/>
+          <w:sz w:val="24"/>
+          <w:szCs w:val="24"/>
+        </w:rPr>
+      </w:pPr>
+    </w:p>
+    <w:p>
+      <w:pPr>
+        <w:ind w:left="2160" w:firstLine="720"/>
+        <w:rPr>
+          <w:rFonts w:ascii="Consolas" w:hAnsi="Consolas"/>
+          <w:sz w:val="24"/>
+          <w:szCs w:val="24"/>
+        </w:rPr>
+      </w:pPr>
+      <w:r>
+        <w:rPr>
+          <w:rFonts w:ascii="Consolas" w:hAnsi="Consolas"/>
+          <w:sz w:val="24"/>
+          <w:szCs w:val="24"/>
+        </w:rPr>
+        <w:sym w:font="Webdings" w:char="F031"/>
+      </w:r>
+      <w:r>
+        <w:rPr>
+          <w:rFonts w:ascii="Consolas" w:hAnsi="Consolas"/>
+          <w:sz w:val="24"/>
+          <w:szCs w:val="24"/>
+        </w:rPr>
+        <w:t xml:space="preserve"> </w:t>
+      </w:r>
+      <w:r>
+        <w:rPr>
+          <w:rFonts w:ascii="Consolas" w:hAnsi="Consolas"/>
+          <w:sz w:val="24"/>
+          <w:szCs w:val="24"/>
+        </w:rPr>
+        <w:t>Log</w:t>
+      </w:r>
+      <w:r>
+        <w:rPr>
+          <w:rFonts w:ascii="Consolas" w:hAnsi="Consolas"/>
+          <w:sz w:val="24"/>
+          <w:szCs w:val="24"/>
+        </w:rPr>
+        <w:t>s</w:t>
+      </w:r>
+      <w:r>
+        <w:rPr>
+          <w:rFonts w:ascii="Consolas" w:hAnsi="Consolas"/>
+          <w:sz w:val="24"/>
+          <w:szCs w:val="24"/>
+        </w:rPr>
+        <w:t>Feature</w:t>
+      </w:r>
+    </w:p>
+    <w:p>
+      <w:pPr>
+        <w:rPr>
+          <w:rFonts w:ascii="Consolas" w:hAnsi="Consolas"/>
+          <w:sz w:val="24"/>
+          <w:szCs w:val="24"/>
+        </w:rPr>
+      </w:pPr>
+      <w:r>
+        <w:rPr>
+          <w:rFonts w:ascii="Consolas" w:hAnsi="Consolas"/>
+          <w:sz w:val="24"/>
+          <w:szCs w:val="24"/>
+        </w:rPr>
+        <w:tab/>
+      </w:r>
+      <w:r>
+        <w:rPr>
+          <w:rFonts w:ascii="Consolas" w:hAnsi="Consolas"/>
+          <w:sz w:val="24"/>
+          <w:szCs w:val="24"/>
+        </w:rPr>
+        <w:tab/>
+      </w:r>
+      <w:r>
+        <w:rPr>
+          <w:rFonts w:ascii="Consolas" w:hAnsi="Consolas"/>
+          <w:sz w:val="24"/>
+          <w:szCs w:val="24"/>
+        </w:rPr>
+        <w:tab/>
+      </w:r>
+      <w:r>
+        <w:rPr>
+          <w:rFonts w:ascii="Consolas" w:hAnsi="Consolas"/>
+          <w:sz w:val="24"/>
+          <w:szCs w:val="24"/>
+        </w:rPr>
+        <w:tab/>
+      </w:r>
+      <w:r>
+        <w:rPr>
+          <w:rFonts w:ascii="Consolas" w:hAnsi="Consolas"/>
+          <w:sz w:val="24"/>
+          <w:szCs w:val="24"/>
+        </w:rPr>
+        <w:sym w:font="Webdings" w:char="F031"/>
+      </w:r>
+      <w:r>
+        <w:rPr>
+          <w:rFonts w:ascii="Consolas" w:hAnsi="Consolas"/>
+          <w:sz w:val="24"/>
+          <w:szCs w:val="24"/>
+        </w:rPr>
+        <w:t xml:space="preserve"> Events</w:t>
+      </w:r>
+    </w:p>
+    <w:p>
+      <w:pPr>
+        <w:rPr>
+          <w:rFonts w:ascii="Consolas" w:hAnsi="Consolas"/>
+          <w:sz w:val="24"/>
+          <w:szCs w:val="24"/>
+        </w:rPr>
+      </w:pPr>
+      <w:r>
+        <w:rPr>
+          <w:rFonts w:ascii="Consolas" w:hAnsi="Consolas"/>
+          <w:sz w:val="24"/>
+          <w:szCs w:val="24"/>
+        </w:rPr>
+        <w:tab/>
+      </w:r>
+      <w:r>
+        <w:rPr>
+          <w:rFonts w:ascii="Consolas" w:hAnsi="Consolas"/>
+          <w:sz w:val="24"/>
+          <w:szCs w:val="24"/>
+        </w:rPr>
+        <w:tab/>
+      </w:r>
+      <w:r>
+        <w:rPr>
+          <w:rFonts w:ascii="Consolas" w:hAnsi="Consolas"/>
+          <w:sz w:val="24"/>
+          <w:szCs w:val="24"/>
+        </w:rPr>
+        <w:tab/>
+      </w:r>
+      <w:r>
+        <w:rPr>
+          <w:rFonts w:ascii="Consolas" w:hAnsi="Consolas"/>
+          <w:sz w:val="24"/>
+          <w:szCs w:val="24"/>
+        </w:rPr>
+        <w:tab/>
+      </w:r>
+      <w:r>
+        <w:rPr>
+          <w:rFonts w:ascii="Consolas" w:hAnsi="Consolas"/>
+          <w:sz w:val="24"/>
+          <w:szCs w:val="24"/>
+        </w:rPr>
+        <w:tab/>
+      </w:r>
+      <w:r>
+        <w:rPr>
+          <w:rFonts w:ascii="Consolas" w:hAnsi="Consolas"/>
+          <w:sz w:val="24"/>
+          <w:szCs w:val="24"/>
+        </w:rPr>
+        <w:t>Log</w:t>
+      </w:r>
+      <w:r>
+        <w:rPr>
+          <w:rFonts w:ascii="Consolas" w:hAnsi="Consolas"/>
+          <w:sz w:val="24"/>
+          <w:szCs w:val="24"/>
+        </w:rPr>
+        <w:t>CreatedEvent.cs</w:t>
+      </w:r>
+    </w:p>
+    <w:p>
+      <w:pPr>
+        <w:rPr>
+          <w:rFonts w:ascii="Consolas" w:hAnsi="Consolas"/>
+          <w:sz w:val="24"/>
+          <w:szCs w:val="24"/>
+        </w:rPr>
+      </w:pPr>
+      <w:r>
+        <w:rPr>
+          <w:rFonts w:ascii="Consolas" w:hAnsi="Consolas"/>
+          <w:sz w:val="24"/>
+          <w:szCs w:val="24"/>
+        </w:rPr>
+        <w:tab/>
+      </w:r>
+      <w:r>
+        <w:rPr>
+          <w:rFonts w:ascii="Consolas" w:hAnsi="Consolas"/>
+          <w:sz w:val="24"/>
+          <w:szCs w:val="24"/>
+        </w:rPr>
+        <w:tab/>
+      </w:r>
+      <w:r>
+        <w:rPr>
+          <w:rFonts w:ascii="Consolas" w:hAnsi="Consolas"/>
+          <w:sz w:val="24"/>
+          <w:szCs w:val="24"/>
+        </w:rPr>
+        <w:tab/>
+      </w:r>
+      <w:r>
+        <w:rPr>
+          <w:rFonts w:ascii="Consolas" w:hAnsi="Consolas"/>
+          <w:sz w:val="24"/>
+          <w:szCs w:val="24"/>
+        </w:rPr>
+        <w:tab/>
+      </w:r>
+      <w:r>
+        <w:rPr>
+          <w:rFonts w:ascii="Consolas" w:hAnsi="Consolas"/>
+          <w:sz w:val="24"/>
+          <w:szCs w:val="24"/>
+        </w:rPr>
+        <w:sym w:font="Webdings" w:char="F031"/>
+      </w:r>
+      <w:r>
+        <w:rPr>
+          <w:rFonts w:ascii="Consolas" w:hAnsi="Consolas"/>
+          <w:sz w:val="24"/>
+          <w:szCs w:val="24"/>
+        </w:rPr>
+        <w:t xml:space="preserve"> EventHandlers</w:t>
+      </w:r>
+    </w:p>
+    <w:p>
+      <w:pPr>
+        <w:rPr>
+          <w:rFonts w:ascii="Consolas" w:hAnsi="Consolas"/>
+          <w:sz w:val="24"/>
+          <w:szCs w:val="24"/>
+        </w:rPr>
+      </w:pPr>
+      <w:r>
+        <w:rPr>
+          <w:rFonts w:ascii="Consolas" w:hAnsi="Consolas"/>
+          <w:sz w:val="24"/>
+          <w:szCs w:val="24"/>
+        </w:rPr>
+        <w:tab/>
+      </w:r>
+      <w:r>
+        <w:rPr>
+          <w:rFonts w:ascii="Consolas" w:hAnsi="Consolas"/>
+          <w:sz w:val="24"/>
+          <w:szCs w:val="24"/>
+        </w:rPr>
+        <w:tab/>
+      </w:r>
+      <w:r>
+        <w:rPr>
+          <w:rFonts w:ascii="Consolas" w:hAnsi="Consolas"/>
+          <w:sz w:val="24"/>
+          <w:szCs w:val="24"/>
+        </w:rPr>
+        <w:tab/>
+      </w:r>
+      <w:r>
+        <w:rPr>
+          <w:rFonts w:ascii="Consolas" w:hAnsi="Consolas"/>
+          <w:sz w:val="24"/>
+          <w:szCs w:val="24"/>
+        </w:rPr>
+        <w:tab/>
+      </w:r>
+      <w:r>
+        <w:rPr>
+          <w:rFonts w:ascii="Consolas" w:hAnsi="Consolas"/>
+          <w:sz w:val="24"/>
+          <w:szCs w:val="24"/>
+        </w:rPr>
+        <w:tab/>
+      </w:r>
+      <w:r>
+        <w:rPr>
+          <w:rFonts w:ascii="Consolas" w:hAnsi="Consolas"/>
+          <w:sz w:val="24"/>
+          <w:szCs w:val="24"/>
+        </w:rPr>
+        <w:t>Log</w:t>
+      </w:r>
+      <w:r>
+        <w:rPr>
+          <w:rFonts w:ascii="Consolas" w:hAnsi="Consolas"/>
+          <w:sz w:val="24"/>
+          <w:szCs w:val="24"/>
+        </w:rPr>
+        <w:t>CreatedEventHandler.cs</w:t>
+      </w:r>
+    </w:p>
+    <w:p>
+      <w:pPr>
+        <w:rPr>
+          <w:rFonts w:ascii="Consolas" w:hAnsi="Consolas"/>
+          <w:sz w:val="24"/>
+          <w:szCs w:val="24"/>
+        </w:rPr>
+      </w:pPr>
+      <w:r>
+        <w:rPr>
+          <w:rFonts w:ascii="Consolas" w:hAnsi="Consolas"/>
+          <w:sz w:val="24"/>
+          <w:szCs w:val="24"/>
+        </w:rPr>
+        <w:tab/>
+      </w:r>
+      <w:r>
+        <w:rPr>
+          <w:rFonts w:ascii="Consolas" w:hAnsi="Consolas"/>
+          <w:sz w:val="24"/>
+          <w:szCs w:val="24"/>
+        </w:rPr>
+        <w:tab/>
+      </w:r>
+      <w:r>
+        <w:rPr>
+          <w:rFonts w:ascii="Consolas" w:hAnsi="Consolas"/>
+          <w:sz w:val="24"/>
+          <w:szCs w:val="24"/>
+        </w:rPr>
+        <w:tab/>
+      </w:r>
+      <w:r>
+        <w:rPr>
+          <w:rFonts w:ascii="Consolas" w:hAnsi="Consolas"/>
+          <w:sz w:val="24"/>
+          <w:szCs w:val="24"/>
+        </w:rPr>
+        <w:tab/>
+      </w:r>
+      <w:r>
+        <w:rPr>
+          <w:rFonts w:ascii="Consolas" w:hAnsi="Consolas"/>
+          <w:sz w:val="24"/>
+          <w:szCs w:val="24"/>
+        </w:rPr>
+        <w:sym w:font="Webdings" w:char="F031"/>
+      </w:r>
+      <w:r>
+        <w:rPr>
+          <w:rFonts w:ascii="Consolas" w:hAnsi="Consolas"/>
+          <w:sz w:val="24"/>
+          <w:szCs w:val="24"/>
+        </w:rPr>
+        <w:t xml:space="preserve"> Queries</w:t>
+      </w:r>
+    </w:p>
+    <w:p>
+      <w:pPr>
+        <w:rPr>
+          <w:rFonts w:ascii="Consolas" w:hAnsi="Consolas"/>
+          <w:sz w:val="24"/>
+          <w:szCs w:val="24"/>
+        </w:rPr>
+      </w:pPr>
+      <w:r>
+        <w:rPr>
+          <w:rFonts w:ascii="Consolas" w:hAnsi="Consolas"/>
+          <w:sz w:val="24"/>
+          <w:szCs w:val="24"/>
+        </w:rPr>
+        <w:tab/>
+      </w:r>
+      <w:r>
+        <w:rPr>
+          <w:rFonts w:ascii="Consolas" w:hAnsi="Consolas"/>
+          <w:sz w:val="24"/>
+          <w:szCs w:val="24"/>
+        </w:rPr>
+        <w:tab/>
+      </w:r>
+      <w:r>
+        <w:rPr>
+          <w:rFonts w:ascii="Consolas" w:hAnsi="Consolas"/>
+          <w:sz w:val="24"/>
+          <w:szCs w:val="24"/>
+        </w:rPr>
+        <w:tab/>
+      </w:r>
+      <w:r>
+        <w:rPr>
+          <w:rFonts w:ascii="Consolas" w:hAnsi="Consolas"/>
+          <w:sz w:val="24"/>
+          <w:szCs w:val="24"/>
+        </w:rPr>
+        <w:tab/>
+      </w:r>
+      <w:r>
+        <w:rPr>
+          <w:rFonts w:ascii="Consolas" w:hAnsi="Consolas"/>
+          <w:sz w:val="24"/>
+          <w:szCs w:val="24"/>
+        </w:rPr>
+        <w:tab/>
+        <w:t>Get</w:t>
+      </w:r>
+      <w:r>
+        <w:rPr>
+          <w:rFonts w:ascii="Consolas" w:hAnsi="Consolas"/>
+          <w:sz w:val="24"/>
+          <w:szCs w:val="24"/>
+        </w:rPr>
+        <w:t>Log</w:t>
+      </w:r>
+      <w:r>
+        <w:rPr>
+          <w:rFonts w:ascii="Consolas" w:hAnsi="Consolas"/>
+          <w:sz w:val="24"/>
+          <w:szCs w:val="24"/>
+        </w:rPr>
+        <w:t>sQuery.cs</w:t>
+      </w:r>
+    </w:p>
+    <w:p>
+      <w:pPr>
+        <w:rPr>
+          <w:rFonts w:ascii="Consolas" w:hAnsi="Consolas"/>
+          <w:sz w:val="24"/>
+          <w:szCs w:val="24"/>
+        </w:rPr>
+      </w:pPr>
+      <w:r>
+        <w:rPr>
+          <w:rFonts w:ascii="Consolas" w:hAnsi="Consolas"/>
+          <w:sz w:val="24"/>
+          <w:szCs w:val="24"/>
+        </w:rPr>
+        <w:tab/>
+      </w:r>
+      <w:r>
+        <w:rPr>
+          <w:rFonts w:ascii="Consolas" w:hAnsi="Consolas"/>
+          <w:sz w:val="24"/>
+          <w:szCs w:val="24"/>
+        </w:rPr>
+        <w:tab/>
+      </w:r>
+      <w:r>
+        <w:rPr>
+          <w:rFonts w:ascii="Consolas" w:hAnsi="Consolas"/>
+          <w:sz w:val="24"/>
+          <w:szCs w:val="24"/>
+        </w:rPr>
+        <w:tab/>
+      </w:r>
+      <w:r>
+        <w:rPr>
+          <w:rFonts w:ascii="Consolas" w:hAnsi="Consolas"/>
+          <w:sz w:val="24"/>
+          <w:szCs w:val="24"/>
+        </w:rPr>
+        <w:tab/>
+      </w:r>
+      <w:r>
+        <w:rPr>
+          <w:rFonts w:ascii="Consolas" w:hAnsi="Consolas"/>
+          <w:sz w:val="24"/>
+          <w:szCs w:val="24"/>
+        </w:rPr>
+        <w:sym w:font="Webdings" w:char="F031"/>
+      </w:r>
+      <w:r>
+        <w:rPr>
+          <w:rFonts w:ascii="Consolas" w:hAnsi="Consolas"/>
+          <w:sz w:val="24"/>
+          <w:szCs w:val="24"/>
+        </w:rPr>
+        <w:t xml:space="preserve"> QueryHandlers</w:t>
+      </w:r>
+    </w:p>
+    <w:p>
+      <w:pPr>
+        <w:rPr>
+          <w:rFonts w:ascii="Consolas" w:hAnsi="Consolas"/>
+          <w:sz w:val="24"/>
+          <w:szCs w:val="24"/>
+        </w:rPr>
+      </w:pPr>
+      <w:r>
+        <w:rPr>
+          <w:rFonts w:ascii="Consolas" w:hAnsi="Consolas"/>
+          <w:sz w:val="24"/>
+          <w:szCs w:val="24"/>
+        </w:rPr>
+        <w:tab/>
+      </w:r>
+      <w:r>
+        <w:rPr>
+          <w:rFonts w:ascii="Consolas" w:hAnsi="Consolas"/>
+          <w:sz w:val="24"/>
+          <w:szCs w:val="24"/>
+        </w:rPr>
+        <w:tab/>
+      </w:r>
+      <w:r>
+        <w:rPr>
+          <w:rFonts w:ascii="Consolas" w:hAnsi="Consolas"/>
+          <w:sz w:val="24"/>
+          <w:szCs w:val="24"/>
+        </w:rPr>
+        <w:tab/>
+      </w:r>
+      <w:r>
+        <w:rPr>
+          <w:rFonts w:ascii="Consolas" w:hAnsi="Consolas"/>
+          <w:sz w:val="24"/>
+          <w:szCs w:val="24"/>
+        </w:rPr>
+        <w:tab/>
+      </w:r>
+      <w:r>
+        <w:rPr>
+          <w:rFonts w:ascii="Consolas" w:hAnsi="Consolas"/>
+          <w:sz w:val="24"/>
+          <w:szCs w:val="24"/>
+        </w:rPr>
+        <w:tab/>
+        <w:t>Get</w:t>
+      </w:r>
+      <w:r>
+        <w:rPr>
+          <w:rFonts w:ascii="Consolas" w:hAnsi="Consolas"/>
+          <w:sz w:val="24"/>
+          <w:szCs w:val="24"/>
+        </w:rPr>
+        <w:t>Log</w:t>
+      </w:r>
+      <w:r>
+        <w:rPr>
+          <w:rFonts w:ascii="Consolas" w:hAnsi="Consolas"/>
+          <w:sz w:val="24"/>
+          <w:szCs w:val="24"/>
+        </w:rPr>
+        <w:t>sQueryHandler.cs</w:t>
+      </w:r>
+    </w:p>
+    <w:p>
+      <w:pPr>
+        <w:rPr>
+          <w:rFonts w:ascii="Consolas" w:hAnsi="Consolas"/>
+          <w:sz w:val="24"/>
+          <w:szCs w:val="24"/>
+        </w:rPr>
+      </w:pPr>
+      <w:r>
+        <w:rPr>
+          <w:rFonts w:ascii="Consolas" w:hAnsi="Consolas"/>
+          <w:sz w:val="24"/>
+          <w:szCs w:val="24"/>
+        </w:rPr>
+        <w:tab/>
+      </w:r>
+      <w:r>
+        <w:rPr>
+          <w:rFonts w:ascii="Consolas" w:hAnsi="Consolas"/>
+          <w:sz w:val="24"/>
+          <w:szCs w:val="24"/>
+        </w:rPr>
+        <w:tab/>
+      </w:r>
+      <w:r>
+        <w:rPr>
+          <w:rFonts w:ascii="Consolas" w:hAnsi="Consolas"/>
+          <w:sz w:val="24"/>
+          <w:szCs w:val="24"/>
+        </w:rPr>
+        <w:tab/>
+      </w:r>
+      <w:r>
+        <w:rPr>
+          <w:rFonts w:ascii="Consolas" w:hAnsi="Consolas"/>
+          <w:sz w:val="24"/>
+          <w:szCs w:val="24"/>
+        </w:rPr>
+        <w:tab/>
+      </w:r>
+      <w:r>
+        <w:rPr>
+          <w:rFonts w:ascii="Consolas" w:hAnsi="Consolas"/>
+          <w:sz w:val="24"/>
+          <w:szCs w:val="24"/>
+        </w:rPr>
+        <w:sym w:font="Webdings" w:char="F031"/>
+      </w:r>
+      <w:r>
+        <w:rPr>
+          <w:rFonts w:ascii="Consolas" w:hAnsi="Consolas"/>
+          <w:sz w:val="24"/>
+          <w:szCs w:val="24"/>
+        </w:rPr>
+        <w:t xml:space="preserve"> Commands</w:t>
+      </w:r>
+    </w:p>
+    <w:p>
+      <w:pPr>
+        <w:rPr>
+          <w:rFonts w:ascii="Consolas" w:hAnsi="Consolas"/>
+          <w:sz w:val="24"/>
+          <w:szCs w:val="24"/>
+        </w:rPr>
+      </w:pPr>
+      <w:r>
+        <w:rPr>
+          <w:rFonts w:ascii="Consolas" w:hAnsi="Consolas"/>
+          <w:sz w:val="24"/>
+          <w:szCs w:val="24"/>
+        </w:rPr>
+        <w:tab/>
+      </w:r>
+      <w:r>
+        <w:rPr>
+          <w:rFonts w:ascii="Consolas" w:hAnsi="Consolas"/>
+          <w:sz w:val="24"/>
+          <w:szCs w:val="24"/>
+        </w:rPr>
+        <w:tab/>
+      </w:r>
+      <w:r>
+        <w:rPr>
+          <w:rFonts w:ascii="Consolas" w:hAnsi="Consolas"/>
+          <w:sz w:val="24"/>
+          <w:szCs w:val="24"/>
+        </w:rPr>
+        <w:tab/>
+      </w:r>
+      <w:r>
+        <w:rPr>
+          <w:rFonts w:ascii="Consolas" w:hAnsi="Consolas"/>
+          <w:sz w:val="24"/>
+          <w:szCs w:val="24"/>
+        </w:rPr>
+        <w:tab/>
+      </w:r>
+      <w:r>
+        <w:rPr>
+          <w:rFonts w:ascii="Consolas" w:hAnsi="Consolas"/>
+          <w:sz w:val="24"/>
+          <w:szCs w:val="24"/>
+        </w:rPr>
+        <w:tab/>
+        <w:t>Create</w:t>
+      </w:r>
+      <w:r>
+        <w:rPr>
+          <w:rFonts w:ascii="Consolas" w:hAnsi="Consolas"/>
+          <w:sz w:val="24"/>
+          <w:szCs w:val="24"/>
+        </w:rPr>
+        <w:t>Log</w:t>
+      </w:r>
+      <w:r>
+        <w:rPr>
+          <w:rFonts w:ascii="Consolas" w:hAnsi="Consolas"/>
+          <w:sz w:val="24"/>
+          <w:szCs w:val="24"/>
+        </w:rPr>
+        <w:t>Command.cs</w:t>
+      </w:r>
+    </w:p>
+    <w:p>
+      <w:pPr>
+        <w:rPr>
+          <w:rFonts w:ascii="Consolas" w:hAnsi="Consolas"/>
+          <w:sz w:val="24"/>
+          <w:szCs w:val="24"/>
+        </w:rPr>
+      </w:pPr>
+      <w:r>
+        <w:rPr>
+          <w:rFonts w:ascii="Consolas" w:hAnsi="Consolas"/>
+          <w:sz w:val="24"/>
+          <w:szCs w:val="24"/>
+        </w:rPr>
+        <w:tab/>
+      </w:r>
+      <w:r>
+        <w:rPr>
+          <w:rFonts w:ascii="Consolas" w:hAnsi="Consolas"/>
+          <w:sz w:val="24"/>
+          <w:szCs w:val="24"/>
+        </w:rPr>
+        <w:tab/>
+      </w:r>
+      <w:r>
+        <w:rPr>
+          <w:rFonts w:ascii="Consolas" w:hAnsi="Consolas"/>
+          <w:sz w:val="24"/>
+          <w:szCs w:val="24"/>
+        </w:rPr>
+        <w:tab/>
+      </w:r>
+      <w:r>
+        <w:rPr>
+          <w:rFonts w:ascii="Consolas" w:hAnsi="Consolas"/>
+          <w:sz w:val="24"/>
+          <w:szCs w:val="24"/>
+        </w:rPr>
+        <w:tab/>
+      </w:r>
+      <w:r>
+        <w:rPr>
+          <w:rFonts w:ascii="Consolas" w:hAnsi="Consolas"/>
+          <w:sz w:val="24"/>
+          <w:szCs w:val="24"/>
+        </w:rPr>
+        <w:sym w:font="Webdings" w:char="F031"/>
+      </w:r>
+      <w:r>
+        <w:rPr>
+          <w:rFonts w:ascii="Consolas" w:hAnsi="Consolas"/>
+          <w:sz w:val="24"/>
+          <w:szCs w:val="24"/>
+        </w:rPr>
+        <w:t xml:space="preserve"> CommandHandlers</w:t>
+      </w:r>
+    </w:p>
+    <w:p>
+      <w:pPr>
+        <w:rPr>
+          <w:rFonts w:ascii="Consolas" w:hAnsi="Consolas"/>
+          <w:sz w:val="24"/>
+          <w:szCs w:val="24"/>
+        </w:rPr>
+      </w:pPr>
+      <w:r>
+        <w:rPr>
+          <w:rFonts w:ascii="Consolas" w:hAnsi="Consolas"/>
+          <w:sz w:val="24"/>
+          <w:szCs w:val="24"/>
+        </w:rPr>
+        <w:tab/>
+      </w:r>
+      <w:r>
+        <w:rPr>
+          <w:rFonts w:ascii="Consolas" w:hAnsi="Consolas"/>
+          <w:sz w:val="24"/>
+          <w:szCs w:val="24"/>
+        </w:rPr>
+        <w:tab/>
+      </w:r>
+      <w:r>
+        <w:rPr>
+          <w:rFonts w:ascii="Consolas" w:hAnsi="Consolas"/>
+          <w:sz w:val="24"/>
+          <w:szCs w:val="24"/>
+        </w:rPr>
+        <w:tab/>
+      </w:r>
+      <w:r>
+        <w:rPr>
+          <w:rFonts w:ascii="Consolas" w:hAnsi="Consolas"/>
+          <w:sz w:val="24"/>
+          <w:szCs w:val="24"/>
+        </w:rPr>
+        <w:tab/>
+      </w:r>
+      <w:r>
+        <w:rPr>
+          <w:rFonts w:ascii="Consolas" w:hAnsi="Consolas"/>
+          <w:sz w:val="24"/>
+          <w:szCs w:val="24"/>
+        </w:rPr>
+        <w:tab/>
+        <w:t>Create</w:t>
+      </w:r>
+      <w:r>
+        <w:rPr>
+          <w:rFonts w:ascii="Consolas" w:hAnsi="Consolas"/>
+          <w:sz w:val="24"/>
+          <w:szCs w:val="24"/>
+        </w:rPr>
+        <w:t>Log</w:t>
+      </w:r>
+      <w:r>
+        <w:rPr>
+          <w:rFonts w:ascii="Consolas" w:hAnsi="Consolas"/>
+          <w:sz w:val="24"/>
+          <w:szCs w:val="24"/>
+        </w:rPr>
+        <w:t>CommandHandler.cs</w:t>
+      </w:r>
+    </w:p>
+    <w:p>
+      <w:pPr>
+        <w:rPr>
+          <w:rFonts w:ascii="Consolas" w:hAnsi="Consolas"/>
+          <w:sz w:val="24"/>
+          <w:szCs w:val="24"/>
+        </w:rPr>
+      </w:pPr>
+      <w:r>
+        <w:rPr>
+          <w:rFonts w:ascii="Consolas" w:hAnsi="Consolas"/>
+          <w:sz w:val="24"/>
+          <w:szCs w:val="24"/>
+        </w:rPr>
+        <w:tab/>
+      </w:r>
+      <w:r>
+        <w:rPr>
+          <w:rFonts w:ascii="Consolas" w:hAnsi="Consolas"/>
+          <w:sz w:val="24"/>
+          <w:szCs w:val="24"/>
+        </w:rPr>
+        <w:tab/>
+      </w:r>
+      <w:r>
+        <w:rPr>
+          <w:rFonts w:ascii="Consolas" w:hAnsi="Consolas"/>
+          <w:sz w:val="24"/>
+          <w:szCs w:val="24"/>
+        </w:rPr>
+        <w:tab/>
+      </w:r>
+      <w:r>
+        <w:rPr>
+          <w:rFonts w:ascii="Consolas" w:hAnsi="Consolas"/>
+          <w:sz w:val="24"/>
+          <w:szCs w:val="24"/>
+        </w:rPr>
+        <w:tab/>
+      </w:r>
+      <w:r>
+        <w:rPr>
+          <w:rFonts w:ascii="Consolas" w:hAnsi="Consolas"/>
+          <w:sz w:val="24"/>
+          <w:szCs w:val="24"/>
+        </w:rPr>
+        <w:sym w:font="Webdings" w:char="F031"/>
+      </w:r>
+      <w:r>
+        <w:rPr>
+          <w:rFonts w:ascii="Consolas" w:hAnsi="Consolas"/>
+          <w:sz w:val="24"/>
+          <w:szCs w:val="24"/>
+        </w:rPr>
+        <w:t xml:space="preserve"> ViewModels</w:t>
+      </w:r>
+    </w:p>
+    <w:p>
+      <w:pPr>
+        <w:rPr>
+          <w:rFonts w:ascii="Consolas" w:hAnsi="Consolas"/>
+          <w:sz w:val="24"/>
+          <w:szCs w:val="24"/>
+        </w:rPr>
+      </w:pPr>
+      <w:r>
+        <w:rPr>
+          <w:rFonts w:ascii="Consolas" w:hAnsi="Consolas"/>
+          <w:sz w:val="24"/>
+          <w:szCs w:val="24"/>
+        </w:rPr>
+        <w:tab/>
+      </w:r>
+      <w:r>
+        <w:rPr>
+          <w:rFonts w:ascii="Consolas" w:hAnsi="Consolas"/>
+          <w:sz w:val="24"/>
+          <w:szCs w:val="24"/>
+        </w:rPr>
+        <w:tab/>
+      </w:r>
+      <w:r>
+        <w:rPr>
+          <w:rFonts w:ascii="Consolas" w:hAnsi="Consolas"/>
+          <w:sz w:val="24"/>
+          <w:szCs w:val="24"/>
+        </w:rPr>
+        <w:tab/>
+      </w:r>
+      <w:r>
+        <w:rPr>
+          <w:rFonts w:ascii="Consolas" w:hAnsi="Consolas"/>
+          <w:sz w:val="24"/>
+          <w:szCs w:val="24"/>
+        </w:rPr>
+        <w:tab/>
+      </w:r>
+      <w:r>
+        <w:rPr>
+          <w:rFonts w:ascii="Consolas" w:hAnsi="Consolas"/>
+          <w:sz w:val="24"/>
+          <w:szCs w:val="24"/>
+        </w:rPr>
+        <w:tab/>
+        <w:t>GetLogsQueryResponse</w:t>
+      </w:r>
+      <w:r>
+        <w:rPr>
+          <w:rFonts w:ascii="Consolas" w:hAnsi="Consolas"/>
+          <w:sz w:val="24"/>
+          <w:szCs w:val="24"/>
+        </w:rPr>
+        <w:t>ViewModel</w:t>
+      </w:r>
+      <w:r>
+        <w:rPr>
+          <w:rFonts w:ascii="Consolas" w:hAnsi="Consolas"/>
+          <w:sz w:val="24"/>
+          <w:szCs w:val="24"/>
+        </w:rPr>
+        <w:t>.cs</w:t>
+      </w:r>
+    </w:p>
+    <w:p>
+      <w:pPr>
+        <w:rPr>
+          <w:rFonts w:ascii="Consolas" w:hAnsi="Consolas"/>
+          <w:sz w:val="24"/>
+          <w:szCs w:val="24"/>
+        </w:rPr>
+      </w:pPr>
+      <w:r>
+        <w:rPr>
+          <w:rFonts w:ascii="Consolas" w:hAnsi="Consolas"/>
+          <w:sz w:val="24"/>
+          <w:szCs w:val="24"/>
+        </w:rPr>
+        <w:tab/>
+      </w:r>
+      <w:r>
+        <w:rPr>
+          <w:rFonts w:ascii="Consolas" w:hAnsi="Consolas"/>
+          <w:sz w:val="24"/>
+          <w:szCs w:val="24"/>
+        </w:rPr>
+        <w:tab/>
+      </w:r>
+      <w:r>
+        <w:rPr>
+          <w:rFonts w:ascii="Consolas" w:hAnsi="Consolas"/>
+          <w:sz w:val="24"/>
+          <w:szCs w:val="24"/>
+        </w:rPr>
+        <w:tab/>
+      </w:r>
+      <w:r>
+        <w:rPr>
+          <w:rFonts w:ascii="Consolas" w:hAnsi="Consolas"/>
+          <w:sz w:val="24"/>
+          <w:szCs w:val="24"/>
+        </w:rPr>
+        <w:tab/>
+      </w:r>
+      <w:r>
+        <w:rPr>
+          <w:rFonts w:ascii="Consolas" w:hAnsi="Consolas"/>
+          <w:sz w:val="24"/>
+          <w:szCs w:val="24"/>
+        </w:rPr>
+        <w:sym w:font="Webdings" w:char="F031"/>
+      </w:r>
+      <w:r>
+        <w:rPr>
+          <w:rFonts w:ascii="Consolas" w:hAnsi="Consolas"/>
+          <w:sz w:val="24"/>
+          <w:szCs w:val="24"/>
+        </w:rPr>
+        <w:t xml:space="preserve"> Validations</w:t>
+      </w:r>
+    </w:p>
+    <w:p>
+      <w:pPr>
+        <w:rPr>
+          <w:rFonts w:ascii="Consolas" w:hAnsi="Consolas"/>
+          <w:sz w:val="24"/>
+          <w:szCs w:val="24"/>
+        </w:rPr>
+      </w:pPr>
+      <w:r>
+        <w:rPr>
+          <w:rFonts w:ascii="Consolas" w:hAnsi="Consolas"/>
+          <w:sz w:val="24"/>
+          <w:szCs w:val="24"/>
+        </w:rPr>
+        <w:tab/>
+      </w:r>
+      <w:r>
+        <w:rPr>
+          <w:rFonts w:ascii="Consolas" w:hAnsi="Consolas"/>
+          <w:sz w:val="24"/>
+          <w:szCs w:val="24"/>
+        </w:rPr>
+        <w:tab/>
+      </w:r>
+      <w:r>
+        <w:rPr>
+          <w:rFonts w:ascii="Consolas" w:hAnsi="Consolas"/>
+          <w:sz w:val="24"/>
+          <w:szCs w:val="24"/>
+        </w:rPr>
+        <w:tab/>
+      </w:r>
+      <w:r>
+        <w:rPr>
+          <w:rFonts w:ascii="Consolas" w:hAnsi="Consolas"/>
+          <w:sz w:val="24"/>
+          <w:szCs w:val="24"/>
+        </w:rPr>
+        <w:tab/>
+      </w:r>
+      <w:r>
+        <w:rPr>
+          <w:rFonts w:ascii="Consolas" w:hAnsi="Consolas"/>
+          <w:sz w:val="24"/>
+          <w:szCs w:val="24"/>
+        </w:rPr>
+        <w:tab/>
+      </w:r>
+      <w:r>
+        <w:rPr>
+          <w:rFonts w:ascii="Consolas" w:hAnsi="Consolas"/>
+          <w:sz w:val="24"/>
+          <w:szCs w:val="24"/>
+        </w:rPr>
+        <w:t>Get</w:t>
+      </w:r>
+      <w:r>
+        <w:rPr>
+          <w:rFonts w:ascii="Consolas" w:hAnsi="Consolas"/>
+          <w:sz w:val="24"/>
+          <w:szCs w:val="24"/>
+        </w:rPr>
+        <w:t>Log</w:t>
+      </w:r>
+      <w:r>
+        <w:rPr>
+          <w:rFonts w:ascii="Consolas" w:hAnsi="Consolas"/>
+          <w:sz w:val="24"/>
+          <w:szCs w:val="24"/>
+        </w:rPr>
+        <w:t>sQuery</w:t>
+      </w:r>
+      <w:r>
+        <w:rPr>
+          <w:rFonts w:ascii="Consolas" w:hAnsi="Consolas"/>
+          <w:sz w:val="24"/>
+          <w:szCs w:val="24"/>
+        </w:rPr>
+        <w:t>Validation.cs</w:t>
+      </w:r>
+    </w:p>
+    <w:p>
+      <w:pPr>
+        <w:ind w:left="2880" w:firstLine="720"/>
+        <w:rPr>
+          <w:rFonts w:ascii="Consolas" w:hAnsi="Consolas"/>
+          <w:sz w:val="24"/>
+          <w:szCs w:val="24"/>
+        </w:rPr>
+      </w:pPr>
+      <w:r>
+        <w:rPr>
+          <w:rFonts w:ascii="Consolas" w:hAnsi="Consolas"/>
+          <w:sz w:val="24"/>
+          <w:szCs w:val="24"/>
+        </w:rPr>
+        <w:t>Create</w:t>
+      </w:r>
+      <w:r>
+        <w:rPr>
+          <w:rFonts w:ascii="Consolas" w:hAnsi="Consolas"/>
+          <w:sz w:val="24"/>
+          <w:szCs w:val="24"/>
+        </w:rPr>
+        <w:t>Log</w:t>
+      </w:r>
+      <w:r>
+        <w:rPr>
+          <w:rFonts w:ascii="Consolas" w:hAnsi="Consolas"/>
+          <w:sz w:val="24"/>
+          <w:szCs w:val="24"/>
+        </w:rPr>
+        <w:t>Command</w:t>
+      </w:r>
+      <w:r>
+        <w:rPr>
+          <w:rFonts w:ascii="Consolas" w:hAnsi="Consolas"/>
+          <w:sz w:val="24"/>
+          <w:szCs w:val="24"/>
+        </w:rPr>
+        <w:t>Validation.cs</w:t>
+      </w:r>
+    </w:p>
+    <w:p>
+      <w:pPr>
+        <w:rPr>
+          <w:rFonts w:ascii="Consolas" w:hAnsi="Consolas"/>
+          <w:sz w:val="24"/>
+          <w:szCs w:val="24"/>
+        </w:rPr>
+      </w:pPr>
+      <w:r>
+        <w:rPr>
+          <w:rFonts w:ascii="Consolas" w:hAnsi="Consolas"/>
+          <w:sz w:val="24"/>
+          <w:szCs w:val="24"/>
+        </w:rPr>
+        <w:tab/>
+      </w:r>
+      <w:r>
+        <w:rPr>
+          <w:rFonts w:ascii="Consolas" w:hAnsi="Consolas"/>
+          <w:sz w:val="24"/>
+          <w:szCs w:val="24"/>
+        </w:rPr>
+        <w:tab/>
+      </w:r>
+      <w:r>
+        <w:rPr>
+          <w:rFonts w:ascii="Consolas" w:hAnsi="Consolas"/>
+          <w:sz w:val="24"/>
+          <w:szCs w:val="24"/>
+        </w:rPr>
+        <w:tab/>
+      </w:r>
+      <w:r>
+        <w:rPr>
+          <w:rFonts w:ascii="Consolas" w:hAnsi="Consolas"/>
+          <w:sz w:val="24"/>
+          <w:szCs w:val="24"/>
+        </w:rPr>
+        <w:tab/>
+        <w:t>MappingProfile.cs</w:t>
       </w:r>
     </w:p>
     <w:p>
@@ -2640,26 +3931,52 @@
         <w:ind w:left="720" w:firstLine="720"/>
         <w:rPr>
           <w:rFonts w:ascii="Consolas" w:hAnsi="Consolas"/>
-          <w:sz w:val="20"/>
-          <w:szCs w:val="20"/>
-        </w:rPr>
-      </w:pPr>
-      <w:r>
-        <w:rPr>
-          <w:rFonts w:ascii="Consolas" w:hAnsi="Consolas"/>
-          <w:sz w:val="20"/>
-          <w:szCs w:val="20"/>
-        </w:rPr>
-        <w:tab/>
-      </w:r>
-      <w:r>
-        <w:rPr>
-          <w:rFonts w:ascii="Consolas" w:hAnsi="Consolas"/>
-          <w:sz w:val="20"/>
-          <w:szCs w:val="20"/>
-        </w:rPr>
-        <w:tab/>
-        <w:t>Domain</w:t>
+          <w:sz w:val="24"/>
+          <w:szCs w:val="24"/>
+        </w:rPr>
+      </w:pPr>
+      <w:r>
+        <w:rPr>
+          <w:rFonts w:ascii="Consolas" w:hAnsi="Consolas"/>
+          <w:sz w:val="24"/>
+          <w:szCs w:val="24"/>
+        </w:rPr>
+        <w:br w:type="page"/>
+      </w:r>
+      <w:r>
+        <w:rPr>
+          <w:rFonts w:ascii="Consolas" w:hAnsi="Consolas"/>
+          <w:sz w:val="24"/>
+          <w:szCs w:val="24"/>
+        </w:rPr>
+        <w:lastRenderedPageBreak/>
+        <w:sym w:font="Webdings" w:char="F031"/>
+      </w:r>
+      <w:r>
+        <w:rPr>
+          <w:rFonts w:ascii="Consolas" w:hAnsi="Consolas"/>
+          <w:sz w:val="24"/>
+          <w:szCs w:val="24"/>
+        </w:rPr>
+        <w:t xml:space="preserve"> </w:t>
+      </w:r>
+      <w:proofErr w:type="gramStart"/>
+      <w:r>
+        <w:rPr>
+          <w:rFonts w:ascii="Consolas" w:hAnsi="Consolas"/>
+          <w:sz w:val="24"/>
+          <w:szCs w:val="24"/>
+        </w:rPr>
+        <w:t>Api</w:t>
+      </w:r>
+      <w:proofErr w:type="gramEnd"/>
+      <w:r>
+        <w:rPr>
+          <w:rFonts w:ascii="Consolas" w:hAnsi="Consolas"/>
+          <w:sz w:val="24"/>
+          <w:szCs w:val="24"/>
+        </w:rPr>
+        <w:t xml:space="preserve"> (ASP.NET MVC Core)</w:t>
       </w:r>
     </w:p>
     <w:p>
@@ -2685,19 +4002,123 @@
           <w:sz w:val="20"/>
           <w:szCs w:val="20"/>
         </w:rPr>
-        <w:tab/>
-        <w:t>Resources</w:t>
-      </w:r>
-    </w:p>
-    <w:p>
-      <w:pPr>
-        <w:ind w:left="2160" w:firstLine="720"/>
-        <w:rPr>
-          <w:rFonts w:ascii="Consolas" w:hAnsi="Consolas"/>
-          <w:sz w:val="20"/>
-          <w:szCs w:val="20"/>
-        </w:rPr>
-      </w:pPr>
+        <w:sym w:font="Webdings" w:char="F0EB"/>
+      </w:r>
+      <w:r>
+        <w:rPr>
+          <w:rFonts w:ascii="Consolas" w:hAnsi="Consolas"/>
+          <w:sz w:val="20"/>
+          <w:szCs w:val="20"/>
+        </w:rPr>
+        <w:t>Reference(s):</w:t>
+      </w:r>
+    </w:p>
+    <w:p>
+      <w:pPr>
+        <w:ind w:left="720" w:firstLine="720"/>
+        <w:rPr>
+          <w:rFonts w:ascii="Consolas" w:hAnsi="Consolas"/>
+          <w:sz w:val="20"/>
+          <w:szCs w:val="20"/>
+        </w:rPr>
+      </w:pPr>
+      <w:r>
+        <w:rPr>
+          <w:rFonts w:ascii="Consolas" w:hAnsi="Consolas"/>
+          <w:sz w:val="20"/>
+          <w:szCs w:val="20"/>
+        </w:rPr>
+        <w:tab/>
+      </w:r>
+      <w:r>
+        <w:rPr>
+          <w:rFonts w:ascii="Consolas" w:hAnsi="Consolas"/>
+          <w:sz w:val="20"/>
+          <w:szCs w:val="20"/>
+        </w:rPr>
+        <w:tab/>
+        <w:t>Dtx</w:t>
+      </w:r>
+    </w:p>
+    <w:p>
+      <w:pPr>
+        <w:ind w:left="720" w:firstLine="720"/>
+        <w:rPr>
+          <w:rFonts w:ascii="Consolas" w:hAnsi="Consolas"/>
+          <w:sz w:val="20"/>
+          <w:szCs w:val="20"/>
+        </w:rPr>
+      </w:pPr>
+      <w:r>
+        <w:rPr>
+          <w:rFonts w:ascii="Consolas" w:hAnsi="Consolas"/>
+          <w:sz w:val="20"/>
+          <w:szCs w:val="20"/>
+        </w:rPr>
+        <w:tab/>
+      </w:r>
+      <w:r>
+        <w:rPr>
+          <w:rFonts w:ascii="Consolas" w:hAnsi="Consolas"/>
+          <w:sz w:val="20"/>
+          <w:szCs w:val="20"/>
+        </w:rPr>
+        <w:tab/>
+        <w:t>Core</w:t>
+      </w:r>
+    </w:p>
+    <w:p>
+      <w:pPr>
+        <w:ind w:left="720" w:firstLine="720"/>
+        <w:rPr>
+          <w:rFonts w:ascii="Consolas" w:hAnsi="Consolas"/>
+          <w:sz w:val="20"/>
+          <w:szCs w:val="20"/>
+        </w:rPr>
+      </w:pPr>
+      <w:r>
+        <w:rPr>
+          <w:rFonts w:ascii="Consolas" w:hAnsi="Consolas"/>
+          <w:sz w:val="20"/>
+          <w:szCs w:val="20"/>
+        </w:rPr>
+        <w:tab/>
+      </w:r>
+      <w:r>
+        <w:rPr>
+          <w:rFonts w:ascii="Consolas" w:hAnsi="Consolas"/>
+          <w:sz w:val="20"/>
+          <w:szCs w:val="20"/>
+        </w:rPr>
+        <w:tab/>
+        <w:t>Application</w:t>
+      </w:r>
+    </w:p>
+    <w:p>
+      <w:pPr>
+        <w:ind w:left="720" w:firstLine="720"/>
+        <w:rPr>
+          <w:rFonts w:ascii="Consolas" w:hAnsi="Consolas"/>
+          <w:sz w:val="20"/>
+          <w:szCs w:val="20"/>
+        </w:rPr>
+      </w:pPr>
+      <w:r>
+        <w:rPr>
+          <w:rFonts w:ascii="Consolas" w:hAnsi="Consolas"/>
+          <w:sz w:val="20"/>
+          <w:szCs w:val="20"/>
+        </w:rPr>
+        <w:tab/>
+      </w:r>
+      <w:r>
+        <w:rPr>
+          <w:rFonts w:ascii="Consolas" w:hAnsi="Consolas"/>
+          <w:sz w:val="20"/>
+          <w:szCs w:val="20"/>
+        </w:rPr>
+        <w:tab/>
+      </w:r>
       <w:r>
         <w:rPr>
           <w:rFonts w:ascii="Consolas" w:hAnsi="Consolas"/>
@@ -2739,42 +4160,6 @@
           <w:szCs w:val="20"/>
         </w:rPr>
         <w:t>Nuget(s):</w:t>
-      </w:r>
-    </w:p>
-    <w:p>
-      <w:pPr>
-        <w:ind w:left="2160" w:firstLine="720"/>
-        <w:rPr>
-          <w:rFonts w:ascii="Consolas" w:hAnsi="Consolas"/>
-          <w:sz w:val="20"/>
-          <w:szCs w:val="20"/>
-        </w:rPr>
-      </w:pPr>
-      <w:r>
-        <w:rPr>
-          <w:rFonts w:ascii="Consolas" w:hAnsi="Consolas"/>
-          <w:sz w:val="20"/>
-          <w:szCs w:val="20"/>
-        </w:rPr>
-        <w:t>Install-Package MediatR</w:t>
-      </w:r>
-    </w:p>
-    <w:p>
-      <w:pPr>
-        <w:ind w:left="2160" w:firstLine="720"/>
-        <w:rPr>
-          <w:rFonts w:ascii="Consolas" w:hAnsi="Consolas"/>
-          <w:sz w:val="20"/>
-          <w:szCs w:val="20"/>
-        </w:rPr>
-      </w:pPr>
-      <w:r>
-        <w:rPr>
-          <w:rFonts w:ascii="Consolas" w:hAnsi="Consolas"/>
-          <w:sz w:val="20"/>
-          <w:szCs w:val="20"/>
-        </w:rPr>
-        <w:t>Install-Package AutoMapper</w:t>
       </w:r>
     </w:p>
     <w:p>
@@ -2804,1383 +4189,6 @@
     </w:p>
     <w:p>
       <w:pPr>
-        <w:ind w:left="2160" w:firstLine="720"/>
-        <w:rPr>
-          <w:rFonts w:ascii="Consolas" w:hAnsi="Consolas"/>
-          <w:sz w:val="24"/>
-          <w:szCs w:val="24"/>
-        </w:rPr>
-      </w:pPr>
-    </w:p>
-    <w:p>
-      <w:pPr>
-        <w:ind w:left="2160" w:firstLine="720"/>
-        <w:rPr>
-          <w:rFonts w:ascii="Consolas" w:hAnsi="Consolas"/>
-          <w:sz w:val="24"/>
-          <w:szCs w:val="24"/>
-        </w:rPr>
-      </w:pPr>
-      <w:r>
-        <w:rPr>
-          <w:rFonts w:ascii="Consolas" w:hAnsi="Consolas"/>
-          <w:sz w:val="24"/>
-          <w:szCs w:val="24"/>
-        </w:rPr>
-        <w:sym w:font="Webdings" w:char="F031"/>
-      </w:r>
-      <w:r>
-        <w:rPr>
-          <w:rFonts w:ascii="Consolas" w:hAnsi="Consolas"/>
-          <w:sz w:val="24"/>
-          <w:szCs w:val="24"/>
-        </w:rPr>
-        <w:t xml:space="preserve"> </w:t>
-      </w:r>
-      <w:r>
-        <w:rPr>
-          <w:rFonts w:ascii="Consolas" w:hAnsi="Consolas"/>
-          <w:sz w:val="24"/>
-          <w:szCs w:val="24"/>
-        </w:rPr>
-        <w:t>Log</w:t>
-      </w:r>
-      <w:r>
-        <w:rPr>
-          <w:rFonts w:ascii="Consolas" w:hAnsi="Consolas"/>
-          <w:sz w:val="24"/>
-          <w:szCs w:val="24"/>
-        </w:rPr>
-        <w:t>s</w:t>
-      </w:r>
-      <w:r>
-        <w:rPr>
-          <w:rFonts w:ascii="Consolas" w:hAnsi="Consolas"/>
-          <w:sz w:val="24"/>
-          <w:szCs w:val="24"/>
-        </w:rPr>
-        <w:t>Feature</w:t>
-      </w:r>
-    </w:p>
-    <w:p>
-      <w:pPr>
-        <w:rPr>
-          <w:rFonts w:ascii="Consolas" w:hAnsi="Consolas"/>
-          <w:sz w:val="24"/>
-          <w:szCs w:val="24"/>
-        </w:rPr>
-      </w:pPr>
-      <w:r>
-        <w:rPr>
-          <w:rFonts w:ascii="Consolas" w:hAnsi="Consolas"/>
-          <w:sz w:val="24"/>
-          <w:szCs w:val="24"/>
-        </w:rPr>
-        <w:tab/>
-      </w:r>
-      <w:r>
-        <w:rPr>
-          <w:rFonts w:ascii="Consolas" w:hAnsi="Consolas"/>
-          <w:sz w:val="24"/>
-          <w:szCs w:val="24"/>
-        </w:rPr>
-        <w:tab/>
-      </w:r>
-      <w:r>
-        <w:rPr>
-          <w:rFonts w:ascii="Consolas" w:hAnsi="Consolas"/>
-          <w:sz w:val="24"/>
-          <w:szCs w:val="24"/>
-        </w:rPr>
-        <w:tab/>
-      </w:r>
-      <w:r>
-        <w:rPr>
-          <w:rFonts w:ascii="Consolas" w:hAnsi="Consolas"/>
-          <w:sz w:val="24"/>
-          <w:szCs w:val="24"/>
-        </w:rPr>
-        <w:tab/>
-      </w:r>
-      <w:r>
-        <w:rPr>
-          <w:rFonts w:ascii="Consolas" w:hAnsi="Consolas"/>
-          <w:sz w:val="24"/>
-          <w:szCs w:val="24"/>
-        </w:rPr>
-        <w:sym w:font="Webdings" w:char="F031"/>
-      </w:r>
-      <w:r>
-        <w:rPr>
-          <w:rFonts w:ascii="Consolas" w:hAnsi="Consolas"/>
-          <w:sz w:val="24"/>
-          <w:szCs w:val="24"/>
-        </w:rPr>
-        <w:t xml:space="preserve"> Events</w:t>
-      </w:r>
-    </w:p>
-    <w:p>
-      <w:pPr>
-        <w:rPr>
-          <w:rFonts w:ascii="Consolas" w:hAnsi="Consolas"/>
-          <w:sz w:val="24"/>
-          <w:szCs w:val="24"/>
-        </w:rPr>
-      </w:pPr>
-      <w:r>
-        <w:rPr>
-          <w:rFonts w:ascii="Consolas" w:hAnsi="Consolas"/>
-          <w:sz w:val="24"/>
-          <w:szCs w:val="24"/>
-        </w:rPr>
-        <w:tab/>
-      </w:r>
-      <w:r>
-        <w:rPr>
-          <w:rFonts w:ascii="Consolas" w:hAnsi="Consolas"/>
-          <w:sz w:val="24"/>
-          <w:szCs w:val="24"/>
-        </w:rPr>
-        <w:tab/>
-      </w:r>
-      <w:r>
-        <w:rPr>
-          <w:rFonts w:ascii="Consolas" w:hAnsi="Consolas"/>
-          <w:sz w:val="24"/>
-          <w:szCs w:val="24"/>
-        </w:rPr>
-        <w:tab/>
-      </w:r>
-      <w:r>
-        <w:rPr>
-          <w:rFonts w:ascii="Consolas" w:hAnsi="Consolas"/>
-          <w:sz w:val="24"/>
-          <w:szCs w:val="24"/>
-        </w:rPr>
-        <w:tab/>
-      </w:r>
-      <w:r>
-        <w:rPr>
-          <w:rFonts w:ascii="Consolas" w:hAnsi="Consolas"/>
-          <w:sz w:val="24"/>
-          <w:szCs w:val="24"/>
-        </w:rPr>
-        <w:tab/>
-      </w:r>
-      <w:r>
-        <w:rPr>
-          <w:rFonts w:ascii="Consolas" w:hAnsi="Consolas"/>
-          <w:sz w:val="24"/>
-          <w:szCs w:val="24"/>
-        </w:rPr>
-        <w:t>Log</w:t>
-      </w:r>
-      <w:r>
-        <w:rPr>
-          <w:rFonts w:ascii="Consolas" w:hAnsi="Consolas"/>
-          <w:sz w:val="24"/>
-          <w:szCs w:val="24"/>
-        </w:rPr>
-        <w:t>CreatedEvent.cs</w:t>
-      </w:r>
-    </w:p>
-    <w:p>
-      <w:pPr>
-        <w:rPr>
-          <w:rFonts w:ascii="Consolas" w:hAnsi="Consolas"/>
-          <w:sz w:val="24"/>
-          <w:szCs w:val="24"/>
-        </w:rPr>
-      </w:pPr>
-      <w:r>
-        <w:rPr>
-          <w:rFonts w:ascii="Consolas" w:hAnsi="Consolas"/>
-          <w:sz w:val="24"/>
-          <w:szCs w:val="24"/>
-        </w:rPr>
-        <w:tab/>
-      </w:r>
-      <w:r>
-        <w:rPr>
-          <w:rFonts w:ascii="Consolas" w:hAnsi="Consolas"/>
-          <w:sz w:val="24"/>
-          <w:szCs w:val="24"/>
-        </w:rPr>
-        <w:tab/>
-      </w:r>
-      <w:r>
-        <w:rPr>
-          <w:rFonts w:ascii="Consolas" w:hAnsi="Consolas"/>
-          <w:sz w:val="24"/>
-          <w:szCs w:val="24"/>
-        </w:rPr>
-        <w:tab/>
-      </w:r>
-      <w:r>
-        <w:rPr>
-          <w:rFonts w:ascii="Consolas" w:hAnsi="Consolas"/>
-          <w:sz w:val="24"/>
-          <w:szCs w:val="24"/>
-        </w:rPr>
-        <w:tab/>
-      </w:r>
-      <w:r>
-        <w:rPr>
-          <w:rFonts w:ascii="Consolas" w:hAnsi="Consolas"/>
-          <w:sz w:val="24"/>
-          <w:szCs w:val="24"/>
-        </w:rPr>
-        <w:sym w:font="Webdings" w:char="F031"/>
-      </w:r>
-      <w:r>
-        <w:rPr>
-          <w:rFonts w:ascii="Consolas" w:hAnsi="Consolas"/>
-          <w:sz w:val="24"/>
-          <w:szCs w:val="24"/>
-        </w:rPr>
-        <w:t xml:space="preserve"> EventHandlers</w:t>
-      </w:r>
-    </w:p>
-    <w:p>
-      <w:pPr>
-        <w:rPr>
-          <w:rFonts w:ascii="Consolas" w:hAnsi="Consolas"/>
-          <w:sz w:val="24"/>
-          <w:szCs w:val="24"/>
-        </w:rPr>
-      </w:pPr>
-      <w:r>
-        <w:rPr>
-          <w:rFonts w:ascii="Consolas" w:hAnsi="Consolas"/>
-          <w:sz w:val="24"/>
-          <w:szCs w:val="24"/>
-        </w:rPr>
-        <w:tab/>
-      </w:r>
-      <w:r>
-        <w:rPr>
-          <w:rFonts w:ascii="Consolas" w:hAnsi="Consolas"/>
-          <w:sz w:val="24"/>
-          <w:szCs w:val="24"/>
-        </w:rPr>
-        <w:tab/>
-      </w:r>
-      <w:r>
-        <w:rPr>
-          <w:rFonts w:ascii="Consolas" w:hAnsi="Consolas"/>
-          <w:sz w:val="24"/>
-          <w:szCs w:val="24"/>
-        </w:rPr>
-        <w:tab/>
-      </w:r>
-      <w:r>
-        <w:rPr>
-          <w:rFonts w:ascii="Consolas" w:hAnsi="Consolas"/>
-          <w:sz w:val="24"/>
-          <w:szCs w:val="24"/>
-        </w:rPr>
-        <w:tab/>
-      </w:r>
-      <w:r>
-        <w:rPr>
-          <w:rFonts w:ascii="Consolas" w:hAnsi="Consolas"/>
-          <w:sz w:val="24"/>
-          <w:szCs w:val="24"/>
-        </w:rPr>
-        <w:tab/>
-      </w:r>
-      <w:r>
-        <w:rPr>
-          <w:rFonts w:ascii="Consolas" w:hAnsi="Consolas"/>
-          <w:sz w:val="24"/>
-          <w:szCs w:val="24"/>
-        </w:rPr>
-        <w:t>Log</w:t>
-      </w:r>
-      <w:r>
-        <w:rPr>
-          <w:rFonts w:ascii="Consolas" w:hAnsi="Consolas"/>
-          <w:sz w:val="24"/>
-          <w:szCs w:val="24"/>
-        </w:rPr>
-        <w:t>CreatedEventHandler.cs</w:t>
-      </w:r>
-    </w:p>
-    <w:p>
-      <w:pPr>
-        <w:rPr>
-          <w:rFonts w:ascii="Consolas" w:hAnsi="Consolas"/>
-          <w:sz w:val="24"/>
-          <w:szCs w:val="24"/>
-        </w:rPr>
-      </w:pPr>
-      <w:r>
-        <w:rPr>
-          <w:rFonts w:ascii="Consolas" w:hAnsi="Consolas"/>
-          <w:sz w:val="24"/>
-          <w:szCs w:val="24"/>
-        </w:rPr>
-        <w:tab/>
-      </w:r>
-      <w:r>
-        <w:rPr>
-          <w:rFonts w:ascii="Consolas" w:hAnsi="Consolas"/>
-          <w:sz w:val="24"/>
-          <w:szCs w:val="24"/>
-        </w:rPr>
-        <w:tab/>
-      </w:r>
-      <w:r>
-        <w:rPr>
-          <w:rFonts w:ascii="Consolas" w:hAnsi="Consolas"/>
-          <w:sz w:val="24"/>
-          <w:szCs w:val="24"/>
-        </w:rPr>
-        <w:tab/>
-      </w:r>
-      <w:r>
-        <w:rPr>
-          <w:rFonts w:ascii="Consolas" w:hAnsi="Consolas"/>
-          <w:sz w:val="24"/>
-          <w:szCs w:val="24"/>
-        </w:rPr>
-        <w:tab/>
-      </w:r>
-      <w:r>
-        <w:rPr>
-          <w:rFonts w:ascii="Consolas" w:hAnsi="Consolas"/>
-          <w:sz w:val="24"/>
-          <w:szCs w:val="24"/>
-        </w:rPr>
-        <w:sym w:font="Webdings" w:char="F031"/>
-      </w:r>
-      <w:r>
-        <w:rPr>
-          <w:rFonts w:ascii="Consolas" w:hAnsi="Consolas"/>
-          <w:sz w:val="24"/>
-          <w:szCs w:val="24"/>
-        </w:rPr>
-        <w:t xml:space="preserve"> Queries</w:t>
-      </w:r>
-    </w:p>
-    <w:p>
-      <w:pPr>
-        <w:rPr>
-          <w:rFonts w:ascii="Consolas" w:hAnsi="Consolas"/>
-          <w:sz w:val="24"/>
-          <w:szCs w:val="24"/>
-        </w:rPr>
-      </w:pPr>
-      <w:r>
-        <w:rPr>
-          <w:rFonts w:ascii="Consolas" w:hAnsi="Consolas"/>
-          <w:sz w:val="24"/>
-          <w:szCs w:val="24"/>
-        </w:rPr>
-        <w:tab/>
-      </w:r>
-      <w:r>
-        <w:rPr>
-          <w:rFonts w:ascii="Consolas" w:hAnsi="Consolas"/>
-          <w:sz w:val="24"/>
-          <w:szCs w:val="24"/>
-        </w:rPr>
-        <w:tab/>
-      </w:r>
-      <w:r>
-        <w:rPr>
-          <w:rFonts w:ascii="Consolas" w:hAnsi="Consolas"/>
-          <w:sz w:val="24"/>
-          <w:szCs w:val="24"/>
-        </w:rPr>
-        <w:tab/>
-      </w:r>
-      <w:r>
-        <w:rPr>
-          <w:rFonts w:ascii="Consolas" w:hAnsi="Consolas"/>
-          <w:sz w:val="24"/>
-          <w:szCs w:val="24"/>
-        </w:rPr>
-        <w:tab/>
-      </w:r>
-      <w:r>
-        <w:rPr>
-          <w:rFonts w:ascii="Consolas" w:hAnsi="Consolas"/>
-          <w:sz w:val="24"/>
-          <w:szCs w:val="24"/>
-        </w:rPr>
-        <w:tab/>
-        <w:t>Get</w:t>
-      </w:r>
-      <w:r>
-        <w:rPr>
-          <w:rFonts w:ascii="Consolas" w:hAnsi="Consolas"/>
-          <w:sz w:val="24"/>
-          <w:szCs w:val="24"/>
-        </w:rPr>
-        <w:t>Log</w:t>
-      </w:r>
-      <w:r>
-        <w:rPr>
-          <w:rFonts w:ascii="Consolas" w:hAnsi="Consolas"/>
-          <w:sz w:val="24"/>
-          <w:szCs w:val="24"/>
-        </w:rPr>
-        <w:t>sQuery.cs</w:t>
-      </w:r>
-    </w:p>
-    <w:p>
-      <w:pPr>
-        <w:rPr>
-          <w:rFonts w:ascii="Consolas" w:hAnsi="Consolas"/>
-          <w:sz w:val="24"/>
-          <w:szCs w:val="24"/>
-        </w:rPr>
-      </w:pPr>
-      <w:r>
-        <w:rPr>
-          <w:rFonts w:ascii="Consolas" w:hAnsi="Consolas"/>
-          <w:sz w:val="24"/>
-          <w:szCs w:val="24"/>
-        </w:rPr>
-        <w:tab/>
-      </w:r>
-      <w:r>
-        <w:rPr>
-          <w:rFonts w:ascii="Consolas" w:hAnsi="Consolas"/>
-          <w:sz w:val="24"/>
-          <w:szCs w:val="24"/>
-        </w:rPr>
-        <w:tab/>
-      </w:r>
-      <w:r>
-        <w:rPr>
-          <w:rFonts w:ascii="Consolas" w:hAnsi="Consolas"/>
-          <w:sz w:val="24"/>
-          <w:szCs w:val="24"/>
-        </w:rPr>
-        <w:tab/>
-      </w:r>
-      <w:r>
-        <w:rPr>
-          <w:rFonts w:ascii="Consolas" w:hAnsi="Consolas"/>
-          <w:sz w:val="24"/>
-          <w:szCs w:val="24"/>
-        </w:rPr>
-        <w:tab/>
-      </w:r>
-      <w:r>
-        <w:rPr>
-          <w:rFonts w:ascii="Consolas" w:hAnsi="Consolas"/>
-          <w:sz w:val="24"/>
-          <w:szCs w:val="24"/>
-        </w:rPr>
-        <w:sym w:font="Webdings" w:char="F031"/>
-      </w:r>
-      <w:r>
-        <w:rPr>
-          <w:rFonts w:ascii="Consolas" w:hAnsi="Consolas"/>
-          <w:sz w:val="24"/>
-          <w:szCs w:val="24"/>
-        </w:rPr>
-        <w:t xml:space="preserve"> QueryHandlers</w:t>
-      </w:r>
-    </w:p>
-    <w:p>
-      <w:pPr>
-        <w:rPr>
-          <w:rFonts w:ascii="Consolas" w:hAnsi="Consolas"/>
-          <w:sz w:val="24"/>
-          <w:szCs w:val="24"/>
-        </w:rPr>
-      </w:pPr>
-      <w:r>
-        <w:rPr>
-          <w:rFonts w:ascii="Consolas" w:hAnsi="Consolas"/>
-          <w:sz w:val="24"/>
-          <w:szCs w:val="24"/>
-        </w:rPr>
-        <w:tab/>
-      </w:r>
-      <w:r>
-        <w:rPr>
-          <w:rFonts w:ascii="Consolas" w:hAnsi="Consolas"/>
-          <w:sz w:val="24"/>
-          <w:szCs w:val="24"/>
-        </w:rPr>
-        <w:tab/>
-      </w:r>
-      <w:r>
-        <w:rPr>
-          <w:rFonts w:ascii="Consolas" w:hAnsi="Consolas"/>
-          <w:sz w:val="24"/>
-          <w:szCs w:val="24"/>
-        </w:rPr>
-        <w:tab/>
-      </w:r>
-      <w:r>
-        <w:rPr>
-          <w:rFonts w:ascii="Consolas" w:hAnsi="Consolas"/>
-          <w:sz w:val="24"/>
-          <w:szCs w:val="24"/>
-        </w:rPr>
-        <w:tab/>
-      </w:r>
-      <w:r>
-        <w:rPr>
-          <w:rFonts w:ascii="Consolas" w:hAnsi="Consolas"/>
-          <w:sz w:val="24"/>
-          <w:szCs w:val="24"/>
-        </w:rPr>
-        <w:tab/>
-        <w:t>Get</w:t>
-      </w:r>
-      <w:r>
-        <w:rPr>
-          <w:rFonts w:ascii="Consolas" w:hAnsi="Consolas"/>
-          <w:sz w:val="24"/>
-          <w:szCs w:val="24"/>
-        </w:rPr>
-        <w:t>Log</w:t>
-      </w:r>
-      <w:r>
-        <w:rPr>
-          <w:rFonts w:ascii="Consolas" w:hAnsi="Consolas"/>
-          <w:sz w:val="24"/>
-          <w:szCs w:val="24"/>
-        </w:rPr>
-        <w:t>sQueryHandler.cs</w:t>
-      </w:r>
-    </w:p>
-    <w:p>
-      <w:pPr>
-        <w:rPr>
-          <w:rFonts w:ascii="Consolas" w:hAnsi="Consolas"/>
-          <w:sz w:val="24"/>
-          <w:szCs w:val="24"/>
-        </w:rPr>
-      </w:pPr>
-      <w:r>
-        <w:rPr>
-          <w:rFonts w:ascii="Consolas" w:hAnsi="Consolas"/>
-          <w:sz w:val="24"/>
-          <w:szCs w:val="24"/>
-        </w:rPr>
-        <w:tab/>
-      </w:r>
-      <w:r>
-        <w:rPr>
-          <w:rFonts w:ascii="Consolas" w:hAnsi="Consolas"/>
-          <w:sz w:val="24"/>
-          <w:szCs w:val="24"/>
-        </w:rPr>
-        <w:tab/>
-      </w:r>
-      <w:r>
-        <w:rPr>
-          <w:rFonts w:ascii="Consolas" w:hAnsi="Consolas"/>
-          <w:sz w:val="24"/>
-          <w:szCs w:val="24"/>
-        </w:rPr>
-        <w:tab/>
-      </w:r>
-      <w:r>
-        <w:rPr>
-          <w:rFonts w:ascii="Consolas" w:hAnsi="Consolas"/>
-          <w:sz w:val="24"/>
-          <w:szCs w:val="24"/>
-        </w:rPr>
-        <w:tab/>
-      </w:r>
-      <w:r>
-        <w:rPr>
-          <w:rFonts w:ascii="Consolas" w:hAnsi="Consolas"/>
-          <w:sz w:val="24"/>
-          <w:szCs w:val="24"/>
-        </w:rPr>
-        <w:sym w:font="Webdings" w:char="F031"/>
-      </w:r>
-      <w:r>
-        <w:rPr>
-          <w:rFonts w:ascii="Consolas" w:hAnsi="Consolas"/>
-          <w:sz w:val="24"/>
-          <w:szCs w:val="24"/>
-        </w:rPr>
-        <w:t xml:space="preserve"> Commands</w:t>
-      </w:r>
-    </w:p>
-    <w:p>
-      <w:pPr>
-        <w:rPr>
-          <w:rFonts w:ascii="Consolas" w:hAnsi="Consolas"/>
-          <w:sz w:val="24"/>
-          <w:szCs w:val="24"/>
-        </w:rPr>
-      </w:pPr>
-      <w:r>
-        <w:rPr>
-          <w:rFonts w:ascii="Consolas" w:hAnsi="Consolas"/>
-          <w:sz w:val="24"/>
-          <w:szCs w:val="24"/>
-        </w:rPr>
-        <w:tab/>
-      </w:r>
-      <w:r>
-        <w:rPr>
-          <w:rFonts w:ascii="Consolas" w:hAnsi="Consolas"/>
-          <w:sz w:val="24"/>
-          <w:szCs w:val="24"/>
-        </w:rPr>
-        <w:tab/>
-      </w:r>
-      <w:r>
-        <w:rPr>
-          <w:rFonts w:ascii="Consolas" w:hAnsi="Consolas"/>
-          <w:sz w:val="24"/>
-          <w:szCs w:val="24"/>
-        </w:rPr>
-        <w:tab/>
-      </w:r>
-      <w:r>
-        <w:rPr>
-          <w:rFonts w:ascii="Consolas" w:hAnsi="Consolas"/>
-          <w:sz w:val="24"/>
-          <w:szCs w:val="24"/>
-        </w:rPr>
-        <w:tab/>
-      </w:r>
-      <w:r>
-        <w:rPr>
-          <w:rFonts w:ascii="Consolas" w:hAnsi="Consolas"/>
-          <w:sz w:val="24"/>
-          <w:szCs w:val="24"/>
-        </w:rPr>
-        <w:tab/>
-        <w:t>Create</w:t>
-      </w:r>
-      <w:r>
-        <w:rPr>
-          <w:rFonts w:ascii="Consolas" w:hAnsi="Consolas"/>
-          <w:sz w:val="24"/>
-          <w:szCs w:val="24"/>
-        </w:rPr>
-        <w:t>Log</w:t>
-      </w:r>
-      <w:r>
-        <w:rPr>
-          <w:rFonts w:ascii="Consolas" w:hAnsi="Consolas"/>
-          <w:sz w:val="24"/>
-          <w:szCs w:val="24"/>
-        </w:rPr>
-        <w:t>Command.cs</w:t>
-      </w:r>
-    </w:p>
-    <w:p>
-      <w:pPr>
-        <w:rPr>
-          <w:rFonts w:ascii="Consolas" w:hAnsi="Consolas"/>
-          <w:sz w:val="24"/>
-          <w:szCs w:val="24"/>
-        </w:rPr>
-      </w:pPr>
-      <w:r>
-        <w:rPr>
-          <w:rFonts w:ascii="Consolas" w:hAnsi="Consolas"/>
-          <w:sz w:val="24"/>
-          <w:szCs w:val="24"/>
-        </w:rPr>
-        <w:tab/>
-      </w:r>
-      <w:r>
-        <w:rPr>
-          <w:rFonts w:ascii="Consolas" w:hAnsi="Consolas"/>
-          <w:sz w:val="24"/>
-          <w:szCs w:val="24"/>
-        </w:rPr>
-        <w:tab/>
-      </w:r>
-      <w:r>
-        <w:rPr>
-          <w:rFonts w:ascii="Consolas" w:hAnsi="Consolas"/>
-          <w:sz w:val="24"/>
-          <w:szCs w:val="24"/>
-        </w:rPr>
-        <w:tab/>
-      </w:r>
-      <w:r>
-        <w:rPr>
-          <w:rFonts w:ascii="Consolas" w:hAnsi="Consolas"/>
-          <w:sz w:val="24"/>
-          <w:szCs w:val="24"/>
-        </w:rPr>
-        <w:tab/>
-      </w:r>
-      <w:r>
-        <w:rPr>
-          <w:rFonts w:ascii="Consolas" w:hAnsi="Consolas"/>
-          <w:sz w:val="24"/>
-          <w:szCs w:val="24"/>
-        </w:rPr>
-        <w:sym w:font="Webdings" w:char="F031"/>
-      </w:r>
-      <w:r>
-        <w:rPr>
-          <w:rFonts w:ascii="Consolas" w:hAnsi="Consolas"/>
-          <w:sz w:val="24"/>
-          <w:szCs w:val="24"/>
-        </w:rPr>
-        <w:t xml:space="preserve"> CommandHandlers</w:t>
-      </w:r>
-    </w:p>
-    <w:p>
-      <w:pPr>
-        <w:rPr>
-          <w:rFonts w:ascii="Consolas" w:hAnsi="Consolas"/>
-          <w:sz w:val="24"/>
-          <w:szCs w:val="24"/>
-        </w:rPr>
-      </w:pPr>
-      <w:r>
-        <w:rPr>
-          <w:rFonts w:ascii="Consolas" w:hAnsi="Consolas"/>
-          <w:sz w:val="24"/>
-          <w:szCs w:val="24"/>
-        </w:rPr>
-        <w:tab/>
-      </w:r>
-      <w:r>
-        <w:rPr>
-          <w:rFonts w:ascii="Consolas" w:hAnsi="Consolas"/>
-          <w:sz w:val="24"/>
-          <w:szCs w:val="24"/>
-        </w:rPr>
-        <w:tab/>
-      </w:r>
-      <w:r>
-        <w:rPr>
-          <w:rFonts w:ascii="Consolas" w:hAnsi="Consolas"/>
-          <w:sz w:val="24"/>
-          <w:szCs w:val="24"/>
-        </w:rPr>
-        <w:tab/>
-      </w:r>
-      <w:r>
-        <w:rPr>
-          <w:rFonts w:ascii="Consolas" w:hAnsi="Consolas"/>
-          <w:sz w:val="24"/>
-          <w:szCs w:val="24"/>
-        </w:rPr>
-        <w:tab/>
-      </w:r>
-      <w:r>
-        <w:rPr>
-          <w:rFonts w:ascii="Consolas" w:hAnsi="Consolas"/>
-          <w:sz w:val="24"/>
-          <w:szCs w:val="24"/>
-        </w:rPr>
-        <w:tab/>
-        <w:t>Create</w:t>
-      </w:r>
-      <w:r>
-        <w:rPr>
-          <w:rFonts w:ascii="Consolas" w:hAnsi="Consolas"/>
-          <w:sz w:val="24"/>
-          <w:szCs w:val="24"/>
-        </w:rPr>
-        <w:t>Log</w:t>
-      </w:r>
-      <w:r>
-        <w:rPr>
-          <w:rFonts w:ascii="Consolas" w:hAnsi="Consolas"/>
-          <w:sz w:val="24"/>
-          <w:szCs w:val="24"/>
-        </w:rPr>
-        <w:t>CommandHandler.cs</w:t>
-      </w:r>
-    </w:p>
-    <w:p>
-      <w:pPr>
-        <w:rPr>
-          <w:rFonts w:ascii="Consolas" w:hAnsi="Consolas"/>
-          <w:sz w:val="24"/>
-          <w:szCs w:val="24"/>
-        </w:rPr>
-      </w:pPr>
-      <w:r>
-        <w:rPr>
-          <w:rFonts w:ascii="Consolas" w:hAnsi="Consolas"/>
-          <w:sz w:val="24"/>
-          <w:szCs w:val="24"/>
-        </w:rPr>
-        <w:tab/>
-      </w:r>
-      <w:r>
-        <w:rPr>
-          <w:rFonts w:ascii="Consolas" w:hAnsi="Consolas"/>
-          <w:sz w:val="24"/>
-          <w:szCs w:val="24"/>
-        </w:rPr>
-        <w:tab/>
-      </w:r>
-      <w:r>
-        <w:rPr>
-          <w:rFonts w:ascii="Consolas" w:hAnsi="Consolas"/>
-          <w:sz w:val="24"/>
-          <w:szCs w:val="24"/>
-        </w:rPr>
-        <w:tab/>
-      </w:r>
-      <w:r>
-        <w:rPr>
-          <w:rFonts w:ascii="Consolas" w:hAnsi="Consolas"/>
-          <w:sz w:val="24"/>
-          <w:szCs w:val="24"/>
-        </w:rPr>
-        <w:tab/>
-      </w:r>
-      <w:r>
-        <w:rPr>
-          <w:rFonts w:ascii="Consolas" w:hAnsi="Consolas"/>
-          <w:sz w:val="24"/>
-          <w:szCs w:val="24"/>
-        </w:rPr>
-        <w:sym w:font="Webdings" w:char="F031"/>
-      </w:r>
-      <w:r>
-        <w:rPr>
-          <w:rFonts w:ascii="Consolas" w:hAnsi="Consolas"/>
-          <w:sz w:val="24"/>
-          <w:szCs w:val="24"/>
-        </w:rPr>
-        <w:t xml:space="preserve"> ViewModels</w:t>
-      </w:r>
-    </w:p>
-    <w:p>
-      <w:pPr>
-        <w:rPr>
-          <w:rFonts w:ascii="Consolas" w:hAnsi="Consolas"/>
-          <w:sz w:val="24"/>
-          <w:szCs w:val="24"/>
-        </w:rPr>
-      </w:pPr>
-      <w:r>
-        <w:rPr>
-          <w:rFonts w:ascii="Consolas" w:hAnsi="Consolas"/>
-          <w:sz w:val="24"/>
-          <w:szCs w:val="24"/>
-        </w:rPr>
-        <w:tab/>
-      </w:r>
-      <w:r>
-        <w:rPr>
-          <w:rFonts w:ascii="Consolas" w:hAnsi="Consolas"/>
-          <w:sz w:val="24"/>
-          <w:szCs w:val="24"/>
-        </w:rPr>
-        <w:tab/>
-      </w:r>
-      <w:r>
-        <w:rPr>
-          <w:rFonts w:ascii="Consolas" w:hAnsi="Consolas"/>
-          <w:sz w:val="24"/>
-          <w:szCs w:val="24"/>
-        </w:rPr>
-        <w:tab/>
-      </w:r>
-      <w:r>
-        <w:rPr>
-          <w:rFonts w:ascii="Consolas" w:hAnsi="Consolas"/>
-          <w:sz w:val="24"/>
-          <w:szCs w:val="24"/>
-        </w:rPr>
-        <w:tab/>
-      </w:r>
-      <w:r>
-        <w:rPr>
-          <w:rFonts w:ascii="Consolas" w:hAnsi="Consolas"/>
-          <w:sz w:val="24"/>
-          <w:szCs w:val="24"/>
-        </w:rPr>
-        <w:tab/>
-        <w:t>GetLogsQueryResponse</w:t>
-      </w:r>
-      <w:r>
-        <w:rPr>
-          <w:rFonts w:ascii="Consolas" w:hAnsi="Consolas"/>
-          <w:sz w:val="24"/>
-          <w:szCs w:val="24"/>
-        </w:rPr>
-        <w:t>ViewModel</w:t>
-      </w:r>
-      <w:r>
-        <w:rPr>
-          <w:rFonts w:ascii="Consolas" w:hAnsi="Consolas"/>
-          <w:sz w:val="24"/>
-          <w:szCs w:val="24"/>
-        </w:rPr>
-        <w:t>.cs</w:t>
-      </w:r>
-    </w:p>
-    <w:p>
-      <w:pPr>
-        <w:rPr>
-          <w:rFonts w:ascii="Consolas" w:hAnsi="Consolas"/>
-          <w:sz w:val="24"/>
-          <w:szCs w:val="24"/>
-        </w:rPr>
-      </w:pPr>
-      <w:r>
-        <w:rPr>
-          <w:rFonts w:ascii="Consolas" w:hAnsi="Consolas"/>
-          <w:sz w:val="24"/>
-          <w:szCs w:val="24"/>
-        </w:rPr>
-        <w:tab/>
-      </w:r>
-      <w:r>
-        <w:rPr>
-          <w:rFonts w:ascii="Consolas" w:hAnsi="Consolas"/>
-          <w:sz w:val="24"/>
-          <w:szCs w:val="24"/>
-        </w:rPr>
-        <w:tab/>
-      </w:r>
-      <w:r>
-        <w:rPr>
-          <w:rFonts w:ascii="Consolas" w:hAnsi="Consolas"/>
-          <w:sz w:val="24"/>
-          <w:szCs w:val="24"/>
-        </w:rPr>
-        <w:tab/>
-      </w:r>
-      <w:r>
-        <w:rPr>
-          <w:rFonts w:ascii="Consolas" w:hAnsi="Consolas"/>
-          <w:sz w:val="24"/>
-          <w:szCs w:val="24"/>
-        </w:rPr>
-        <w:tab/>
-      </w:r>
-      <w:r>
-        <w:rPr>
-          <w:rFonts w:ascii="Consolas" w:hAnsi="Consolas"/>
-          <w:sz w:val="24"/>
-          <w:szCs w:val="24"/>
-        </w:rPr>
-        <w:sym w:font="Webdings" w:char="F031"/>
-      </w:r>
-      <w:r>
-        <w:rPr>
-          <w:rFonts w:ascii="Consolas" w:hAnsi="Consolas"/>
-          <w:sz w:val="24"/>
-          <w:szCs w:val="24"/>
-        </w:rPr>
-        <w:t xml:space="preserve"> Validations</w:t>
-      </w:r>
-    </w:p>
-    <w:p>
-      <w:pPr>
-        <w:rPr>
-          <w:rFonts w:ascii="Consolas" w:hAnsi="Consolas"/>
-          <w:sz w:val="24"/>
-          <w:szCs w:val="24"/>
-        </w:rPr>
-      </w:pPr>
-      <w:r>
-        <w:rPr>
-          <w:rFonts w:ascii="Consolas" w:hAnsi="Consolas"/>
-          <w:sz w:val="24"/>
-          <w:szCs w:val="24"/>
-        </w:rPr>
-        <w:tab/>
-      </w:r>
-      <w:r>
-        <w:rPr>
-          <w:rFonts w:ascii="Consolas" w:hAnsi="Consolas"/>
-          <w:sz w:val="24"/>
-          <w:szCs w:val="24"/>
-        </w:rPr>
-        <w:tab/>
-      </w:r>
-      <w:r>
-        <w:rPr>
-          <w:rFonts w:ascii="Consolas" w:hAnsi="Consolas"/>
-          <w:sz w:val="24"/>
-          <w:szCs w:val="24"/>
-        </w:rPr>
-        <w:tab/>
-      </w:r>
-      <w:r>
-        <w:rPr>
-          <w:rFonts w:ascii="Consolas" w:hAnsi="Consolas"/>
-          <w:sz w:val="24"/>
-          <w:szCs w:val="24"/>
-        </w:rPr>
-        <w:tab/>
-      </w:r>
-      <w:r>
-        <w:rPr>
-          <w:rFonts w:ascii="Consolas" w:hAnsi="Consolas"/>
-          <w:sz w:val="24"/>
-          <w:szCs w:val="24"/>
-        </w:rPr>
-        <w:tab/>
-      </w:r>
-      <w:r>
-        <w:rPr>
-          <w:rFonts w:ascii="Consolas" w:hAnsi="Consolas"/>
-          <w:sz w:val="24"/>
-          <w:szCs w:val="24"/>
-        </w:rPr>
-        <w:t>Get</w:t>
-      </w:r>
-      <w:r>
-        <w:rPr>
-          <w:rFonts w:ascii="Consolas" w:hAnsi="Consolas"/>
-          <w:sz w:val="24"/>
-          <w:szCs w:val="24"/>
-        </w:rPr>
-        <w:t>Log</w:t>
-      </w:r>
-      <w:r>
-        <w:rPr>
-          <w:rFonts w:ascii="Consolas" w:hAnsi="Consolas"/>
-          <w:sz w:val="24"/>
-          <w:szCs w:val="24"/>
-        </w:rPr>
-        <w:t>sQuery</w:t>
-      </w:r>
-      <w:r>
-        <w:rPr>
-          <w:rFonts w:ascii="Consolas" w:hAnsi="Consolas"/>
-          <w:sz w:val="24"/>
-          <w:szCs w:val="24"/>
-        </w:rPr>
-        <w:t>Validation.cs</w:t>
-      </w:r>
-    </w:p>
-    <w:p>
-      <w:pPr>
-        <w:ind w:left="2880" w:firstLine="720"/>
-        <w:rPr>
-          <w:rFonts w:ascii="Consolas" w:hAnsi="Consolas"/>
-          <w:sz w:val="24"/>
-          <w:szCs w:val="24"/>
-        </w:rPr>
-      </w:pPr>
-      <w:r>
-        <w:rPr>
-          <w:rFonts w:ascii="Consolas" w:hAnsi="Consolas"/>
-          <w:sz w:val="24"/>
-          <w:szCs w:val="24"/>
-        </w:rPr>
-        <w:t>Create</w:t>
-      </w:r>
-      <w:r>
-        <w:rPr>
-          <w:rFonts w:ascii="Consolas" w:hAnsi="Consolas"/>
-          <w:sz w:val="24"/>
-          <w:szCs w:val="24"/>
-        </w:rPr>
-        <w:t>Log</w:t>
-      </w:r>
-      <w:r>
-        <w:rPr>
-          <w:rFonts w:ascii="Consolas" w:hAnsi="Consolas"/>
-          <w:sz w:val="24"/>
-          <w:szCs w:val="24"/>
-        </w:rPr>
-        <w:t>Command</w:t>
-      </w:r>
-      <w:r>
-        <w:rPr>
-          <w:rFonts w:ascii="Consolas" w:hAnsi="Consolas"/>
-          <w:sz w:val="24"/>
-          <w:szCs w:val="24"/>
-        </w:rPr>
-        <w:t>Validation.cs</w:t>
-      </w:r>
-    </w:p>
-    <w:p>
-      <w:pPr>
-        <w:rPr>
-          <w:rFonts w:ascii="Consolas" w:hAnsi="Consolas"/>
-          <w:sz w:val="24"/>
-          <w:szCs w:val="24"/>
-        </w:rPr>
-      </w:pPr>
-      <w:r>
-        <w:rPr>
-          <w:rFonts w:ascii="Consolas" w:hAnsi="Consolas"/>
-          <w:sz w:val="24"/>
-          <w:szCs w:val="24"/>
-        </w:rPr>
-        <w:tab/>
-      </w:r>
-      <w:r>
-        <w:rPr>
-          <w:rFonts w:ascii="Consolas" w:hAnsi="Consolas"/>
-          <w:sz w:val="24"/>
-          <w:szCs w:val="24"/>
-        </w:rPr>
-        <w:tab/>
-      </w:r>
-      <w:r>
-        <w:rPr>
-          <w:rFonts w:ascii="Consolas" w:hAnsi="Consolas"/>
-          <w:sz w:val="24"/>
-          <w:szCs w:val="24"/>
-        </w:rPr>
-        <w:tab/>
-      </w:r>
-      <w:r>
-        <w:rPr>
-          <w:rFonts w:ascii="Consolas" w:hAnsi="Consolas"/>
-          <w:sz w:val="24"/>
-          <w:szCs w:val="24"/>
-        </w:rPr>
-        <w:tab/>
-        <w:t>MappingProfile.cs</w:t>
-      </w:r>
-    </w:p>
-    <w:p>
-      <w:pPr>
-        <w:ind w:left="720" w:firstLine="720"/>
-        <w:rPr>
-          <w:rFonts w:ascii="Consolas" w:hAnsi="Consolas"/>
-          <w:sz w:val="24"/>
-          <w:szCs w:val="24"/>
-        </w:rPr>
-      </w:pPr>
-      <w:r>
-        <w:rPr>
-          <w:rFonts w:ascii="Consolas" w:hAnsi="Consolas"/>
-          <w:sz w:val="24"/>
-          <w:szCs w:val="24"/>
-        </w:rPr>
-        <w:br w:type="page"/>
-      </w:r>
-      <w:r>
-        <w:rPr>
-          <w:rFonts w:ascii="Consolas" w:hAnsi="Consolas"/>
-          <w:sz w:val="24"/>
-          <w:szCs w:val="24"/>
-        </w:rPr>
-        <w:lastRenderedPageBreak/>
-        <w:sym w:font="Webdings" w:char="F031"/>
-      </w:r>
-      <w:r>
-        <w:rPr>
-          <w:rFonts w:ascii="Consolas" w:hAnsi="Consolas"/>
-          <w:sz w:val="24"/>
-          <w:szCs w:val="24"/>
-        </w:rPr>
-        <w:t xml:space="preserve"> </w:t>
-      </w:r>
-      <w:proofErr w:type="gramStart"/>
-      <w:r>
-        <w:rPr>
-          <w:rFonts w:ascii="Consolas" w:hAnsi="Consolas"/>
-          <w:sz w:val="24"/>
-          <w:szCs w:val="24"/>
-        </w:rPr>
-        <w:t>Api</w:t>
-      </w:r>
-      <w:proofErr w:type="gramEnd"/>
-      <w:r>
-        <w:rPr>
-          <w:rFonts w:ascii="Consolas" w:hAnsi="Consolas"/>
-          <w:sz w:val="24"/>
-          <w:szCs w:val="24"/>
-        </w:rPr>
-        <w:t xml:space="preserve"> (ASP.NET MVC Core)</w:t>
-      </w:r>
-    </w:p>
-    <w:p>
-      <w:pPr>
-        <w:ind w:left="720" w:firstLine="720"/>
-        <w:rPr>
-          <w:rFonts w:ascii="Consolas" w:hAnsi="Consolas"/>
-          <w:sz w:val="20"/>
-          <w:szCs w:val="20"/>
-        </w:rPr>
-      </w:pPr>
-      <w:r>
-        <w:rPr>
-          <w:rFonts w:ascii="Consolas" w:hAnsi="Consolas"/>
-          <w:sz w:val="20"/>
-          <w:szCs w:val="20"/>
-        </w:rPr>
-        <w:tab/>
-      </w:r>
-      <w:r>
-        <w:rPr>
-          <w:rFonts w:ascii="Consolas" w:hAnsi="Consolas"/>
-          <w:sz w:val="20"/>
-          <w:szCs w:val="20"/>
-        </w:rPr>
-        <w:sym w:font="Webdings" w:char="F0EB"/>
-      </w:r>
-      <w:r>
-        <w:rPr>
-          <w:rFonts w:ascii="Consolas" w:hAnsi="Consolas"/>
-          <w:sz w:val="20"/>
-          <w:szCs w:val="20"/>
-        </w:rPr>
-        <w:t>Reference(s):</w:t>
-      </w:r>
-    </w:p>
-    <w:p>
-      <w:pPr>
-        <w:ind w:left="720" w:firstLine="720"/>
-        <w:rPr>
-          <w:rFonts w:ascii="Consolas" w:hAnsi="Consolas"/>
-          <w:sz w:val="20"/>
-          <w:szCs w:val="20"/>
-        </w:rPr>
-      </w:pPr>
-      <w:r>
-        <w:rPr>
-          <w:rFonts w:ascii="Consolas" w:hAnsi="Consolas"/>
-          <w:sz w:val="20"/>
-          <w:szCs w:val="20"/>
-        </w:rPr>
-        <w:tab/>
-      </w:r>
-      <w:r>
-        <w:rPr>
-          <w:rFonts w:ascii="Consolas" w:hAnsi="Consolas"/>
-          <w:sz w:val="20"/>
-          <w:szCs w:val="20"/>
-        </w:rPr>
-        <w:tab/>
-        <w:t>Dtx</w:t>
-      </w:r>
-    </w:p>
-    <w:p>
-      <w:pPr>
-        <w:ind w:left="720" w:firstLine="720"/>
-        <w:rPr>
-          <w:rFonts w:ascii="Consolas" w:hAnsi="Consolas"/>
-          <w:sz w:val="20"/>
-          <w:szCs w:val="20"/>
-        </w:rPr>
-      </w:pPr>
-      <w:r>
-        <w:rPr>
-          <w:rFonts w:ascii="Consolas" w:hAnsi="Consolas"/>
-          <w:sz w:val="20"/>
-          <w:szCs w:val="20"/>
-        </w:rPr>
-        <w:tab/>
-      </w:r>
-      <w:r>
-        <w:rPr>
-          <w:rFonts w:ascii="Consolas" w:hAnsi="Consolas"/>
-          <w:sz w:val="20"/>
-          <w:szCs w:val="20"/>
-        </w:rPr>
-        <w:tab/>
-        <w:t>Core</w:t>
-      </w:r>
-    </w:p>
-    <w:p>
-      <w:pPr>
-        <w:ind w:left="720" w:firstLine="720"/>
-        <w:rPr>
-          <w:rFonts w:ascii="Consolas" w:hAnsi="Consolas"/>
-          <w:sz w:val="20"/>
-          <w:szCs w:val="20"/>
-        </w:rPr>
-      </w:pPr>
-      <w:r>
-        <w:rPr>
-          <w:rFonts w:ascii="Consolas" w:hAnsi="Consolas"/>
-          <w:sz w:val="20"/>
-          <w:szCs w:val="20"/>
-        </w:rPr>
-        <w:tab/>
-      </w:r>
-      <w:r>
-        <w:rPr>
-          <w:rFonts w:ascii="Consolas" w:hAnsi="Consolas"/>
-          <w:sz w:val="20"/>
-          <w:szCs w:val="20"/>
-        </w:rPr>
-        <w:tab/>
-        <w:t>Application</w:t>
-      </w:r>
-    </w:p>
-    <w:p>
-      <w:pPr>
-        <w:ind w:left="720" w:firstLine="720"/>
-        <w:rPr>
-          <w:rFonts w:ascii="Consolas" w:hAnsi="Consolas"/>
-          <w:sz w:val="20"/>
-          <w:szCs w:val="20"/>
-        </w:rPr>
-      </w:pPr>
-      <w:r>
-        <w:rPr>
-          <w:rFonts w:ascii="Consolas" w:hAnsi="Consolas"/>
-          <w:sz w:val="20"/>
-          <w:szCs w:val="20"/>
-        </w:rPr>
-        <w:tab/>
-      </w:r>
-      <w:r>
-        <w:rPr>
-          <w:rFonts w:ascii="Consolas" w:hAnsi="Consolas"/>
-          <w:sz w:val="20"/>
-          <w:szCs w:val="20"/>
-        </w:rPr>
-        <w:tab/>
-      </w:r>
-      <w:r>
-        <w:rPr>
-          <w:rFonts w:ascii="Consolas" w:hAnsi="Consolas"/>
-          <w:sz w:val="20"/>
-          <w:szCs w:val="20"/>
-        </w:rPr>
-        <w:t>Persistence</w:t>
-      </w:r>
-    </w:p>
-    <w:p>
-      <w:pPr>
-        <w:ind w:left="720" w:firstLine="720"/>
-        <w:rPr>
-          <w:rFonts w:ascii="Consolas" w:hAnsi="Consolas"/>
-          <w:sz w:val="20"/>
-          <w:szCs w:val="20"/>
-        </w:rPr>
-      </w:pPr>
-      <w:r>
-        <w:rPr>
-          <w:rFonts w:ascii="Consolas" w:hAnsi="Consolas"/>
-          <w:sz w:val="20"/>
-          <w:szCs w:val="20"/>
-        </w:rPr>
-        <w:tab/>
-      </w:r>
-      <w:r>
-        <w:rPr>
-          <w:rFonts w:ascii="Consolas" w:hAnsi="Consolas"/>
-          <w:sz w:val="20"/>
-          <w:szCs w:val="20"/>
-        </w:rPr>
-        <w:sym w:font="Webdings" w:char="F065"/>
-      </w:r>
-      <w:r>
-        <w:rPr>
-          <w:rFonts w:ascii="Consolas" w:hAnsi="Consolas"/>
-          <w:sz w:val="20"/>
-          <w:szCs w:val="20"/>
-        </w:rPr>
-        <w:t>Nuget(s):</w:t>
-      </w:r>
-    </w:p>
-    <w:p>
-      <w:pPr>
         <w:pBdr>
           <w:bottom w:val="single" w:sz="6" w:space="1" w:color="auto"/>
         </w:pBdr>
@@ -4201,8 +4209,18 @@
           <w:sz w:val="20"/>
           <w:szCs w:val="20"/>
         </w:rPr>
-        <w:t>Install-Package FluentResults</w:t>
-      </w:r>
+        <w:t xml:space="preserve">Install-Package </w:t>
+      </w:r>
+      <w:proofErr w:type="spellStart"/>
+      <w:r>
+        <w:rPr>
+          <w:rFonts w:ascii="Consolas" w:hAnsi="Consolas"/>
+          <w:sz w:val="20"/>
+          <w:szCs w:val="20"/>
+        </w:rPr>
+        <w:t>FluentValidation.AspNetCore</w:t>
+      </w:r>
+      <w:proofErr w:type="spellEnd"/>
     </w:p>
     <w:p>
       <w:pPr>
@@ -4506,7 +4524,7 @@
                 <w:bCs/>
                 <w:noProof/>
               </w:rPr>
-              <w:t>6</w:t>
+              <w:t>1</w:t>
             </w:r>
             <w:r>
               <w:rPr>

</xml_diff>

<commit_message>
Rename Validation(s) to Validator(s) in Application Class Library!
</commit_message>
<xml_diff>
--- a/DT - Microservice - Best Practice.docx
+++ b/DT - Microservice - Best Practice.docx
@@ -1674,8 +1674,6 @@
           <w:szCs w:val="20"/>
         </w:rPr>
       </w:pPr>
-      <w:bookmarkStart w:id="0" w:name="_GoBack"/>
-      <w:bookmarkEnd w:id="0"/>
       <w:r>
         <w:rPr>
           <w:rFonts w:ascii="Consolas" w:hAnsi="Consolas"/>
@@ -3758,7 +3756,7 @@
           <w:sz w:val="24"/>
           <w:szCs w:val="24"/>
         </w:rPr>
-        <w:t xml:space="preserve"> Validations</w:t>
+        <w:t xml:space="preserve"> Validators</w:t>
       </w:r>
     </w:p>
     <w:p>
@@ -3839,7 +3837,15 @@
           <w:sz w:val="24"/>
           <w:szCs w:val="24"/>
         </w:rPr>
-        <w:t>Validation.cs</w:t>
+        <w:t>Validator</w:t>
+      </w:r>
+      <w:r>
+        <w:rPr>
+          <w:rFonts w:ascii="Consolas" w:hAnsi="Consolas"/>
+          <w:sz w:val="24"/>
+          <w:szCs w:val="24"/>
+        </w:rPr>
+        <w:t>.cs</w:t>
       </w:r>
     </w:p>
     <w:p>
@@ -3881,7 +3887,15 @@
           <w:sz w:val="24"/>
           <w:szCs w:val="24"/>
         </w:rPr>
-        <w:t>Validation.cs</w:t>
+        <w:t>Validator</w:t>
+      </w:r>
+      <w:r>
+        <w:rPr>
+          <w:rFonts w:ascii="Consolas" w:hAnsi="Consolas"/>
+          <w:sz w:val="24"/>
+          <w:szCs w:val="24"/>
+        </w:rPr>
+        <w:t>.cs</w:t>
       </w:r>
     </w:p>
     <w:p>
@@ -3935,6 +3949,8 @@
           <w:szCs w:val="24"/>
         </w:rPr>
       </w:pPr>
+      <w:bookmarkStart w:id="0" w:name="_GoBack"/>
+      <w:bookmarkEnd w:id="0"/>
       <w:r>
         <w:rPr>
           <w:rFonts w:ascii="Consolas" w:hAnsi="Consolas"/>
@@ -4524,7 +4540,7 @@
                 <w:bCs/>
                 <w:noProof/>
               </w:rPr>
-              <w:t>1</w:t>
+              <w:t>5</w:t>
             </w:r>
             <w:r>
               <w:rPr>

</xml_diff>

<commit_message>
Making massive changes for Validation!
</commit_message>
<xml_diff>
--- a/DT - Microservice - Best Practice.docx
+++ b/DT - Microservice - Best Practice.docx
@@ -53,7 +53,7 @@
           <w:sz w:val="40"/>
           <w:szCs w:val="40"/>
         </w:rPr>
-        <w:t>8</w:t>
+        <w:t>9</w:t>
       </w:r>
     </w:p>
     <w:p>
@@ -248,20 +248,38 @@
         </w:rPr>
         <w:t>Install-Package FluentResults</w:t>
       </w:r>
-    </w:p>
-    <w:p>
-      <w:pPr>
-        <w:autoSpaceDE w:val="0"/>
-        <w:autoSpaceDN w:val="0"/>
-        <w:adjustRightInd w:val="0"/>
-        <w:spacing w:after="0" w:line="240" w:lineRule="auto"/>
-        <w:ind w:left="2160" w:firstLine="720"/>
-        <w:rPr>
-          <w:rFonts w:ascii="Consolas" w:hAnsi="Consolas"/>
-          <w:sz w:val="20"/>
-          <w:szCs w:val="20"/>
-        </w:rPr>
-      </w:pPr>
+      <w:r>
+        <w:rPr>
+          <w:rFonts w:ascii="Consolas" w:hAnsi="Consolas"/>
+          <w:sz w:val="20"/>
+          <w:szCs w:val="20"/>
+        </w:rPr>
+        <w:br/>
+      </w:r>
+      <w:r>
+        <w:rPr>
+          <w:rFonts w:ascii="Consolas" w:hAnsi="Consolas"/>
+          <w:sz w:val="20"/>
+          <w:szCs w:val="20"/>
+        </w:rPr>
+        <w:t>Install-Package Fluent</w:t>
+      </w:r>
+      <w:r>
+        <w:rPr>
+          <w:rFonts w:ascii="Consolas" w:hAnsi="Consolas"/>
+          <w:sz w:val="20"/>
+          <w:szCs w:val="20"/>
+        </w:rPr>
+        <w:t>Validation</w:t>
+      </w:r>
+      <w:r>
+        <w:rPr>
+          <w:rFonts w:ascii="Consolas" w:hAnsi="Consolas"/>
+          <w:sz w:val="20"/>
+          <w:szCs w:val="20"/>
+        </w:rPr>
+        <w:br/>
+      </w:r>
       <w:r>
         <w:rPr>
           <w:rFonts w:ascii="Consolas" w:hAnsi="Consolas"/>
@@ -270,20 +288,14 @@
         </w:rPr>
         <w:t>Install-Package Microsoft.EntityFrameworkCore</w:t>
       </w:r>
-    </w:p>
-    <w:p>
-      <w:pPr>
-        <w:autoSpaceDE w:val="0"/>
-        <w:autoSpaceDN w:val="0"/>
-        <w:adjustRightInd w:val="0"/>
-        <w:spacing w:after="0" w:line="240" w:lineRule="auto"/>
-        <w:ind w:left="2160" w:firstLine="720"/>
-        <w:rPr>
-          <w:rFonts w:ascii="Consolas" w:hAnsi="Consolas"/>
-          <w:sz w:val="20"/>
-          <w:szCs w:val="20"/>
-        </w:rPr>
-      </w:pPr>
+      <w:r>
+        <w:rPr>
+          <w:rFonts w:ascii="Consolas" w:hAnsi="Consolas"/>
+          <w:sz w:val="20"/>
+          <w:szCs w:val="20"/>
+        </w:rPr>
+        <w:br/>
+      </w:r>
       <w:r>
         <w:rPr>
           <w:rFonts w:ascii="Consolas" w:hAnsi="Consolas"/>
@@ -291,6 +303,708 @@
           <w:szCs w:val="20"/>
         </w:rPr>
         <w:t>Install-Package Microsoft.EntityFrameworkCore.InMemory</w:t>
+      </w:r>
+      <w:r>
+        <w:rPr>
+          <w:rFonts w:ascii="Consolas" w:hAnsi="Consolas"/>
+          <w:sz w:val="20"/>
+          <w:szCs w:val="20"/>
+        </w:rPr>
+        <w:br/>
+      </w:r>
+      <w:r>
+        <w:rPr>
+          <w:rFonts w:ascii="Consolas" w:hAnsi="Consolas"/>
+          <w:sz w:val="20"/>
+          <w:szCs w:val="20"/>
+        </w:rPr>
+        <w:t>Install-Package Microsoft.EntityFrameworkCore.SqlServer</w:t>
+      </w:r>
+    </w:p>
+    <w:p>
+      <w:pPr>
+        <w:rPr>
+          <w:rFonts w:ascii="Consolas" w:hAnsi="Consolas"/>
+          <w:sz w:val="24"/>
+          <w:szCs w:val="24"/>
+        </w:rPr>
+      </w:pPr>
+    </w:p>
+    <w:p>
+      <w:pPr>
+        <w:rPr>
+          <w:rFonts w:ascii="Consolas" w:hAnsi="Consolas"/>
+          <w:sz w:val="24"/>
+          <w:szCs w:val="24"/>
+        </w:rPr>
+      </w:pPr>
+      <w:r>
+        <w:rPr>
+          <w:rFonts w:ascii="Consolas" w:hAnsi="Consolas"/>
+          <w:sz w:val="24"/>
+          <w:szCs w:val="24"/>
+        </w:rPr>
+        <w:tab/>
+      </w:r>
+      <w:r>
+        <w:rPr>
+          <w:rFonts w:ascii="Consolas" w:hAnsi="Consolas"/>
+          <w:sz w:val="24"/>
+          <w:szCs w:val="24"/>
+        </w:rPr>
+        <w:tab/>
+        <w:t>Event.cs</w:t>
+      </w:r>
+    </w:p>
+    <w:p>
+      <w:pPr>
+        <w:rPr>
+          <w:rFonts w:ascii="Consolas" w:hAnsi="Consolas"/>
+          <w:sz w:val="24"/>
+          <w:szCs w:val="24"/>
+        </w:rPr>
+      </w:pPr>
+      <w:r>
+        <w:rPr>
+          <w:rFonts w:ascii="Consolas" w:hAnsi="Consolas"/>
+          <w:sz w:val="24"/>
+          <w:szCs w:val="24"/>
+        </w:rPr>
+        <w:tab/>
+      </w:r>
+      <w:r>
+        <w:rPr>
+          <w:rFonts w:ascii="Consolas" w:hAnsi="Consolas"/>
+          <w:sz w:val="24"/>
+          <w:szCs w:val="24"/>
+        </w:rPr>
+        <w:tab/>
+        <w:t>Query.cs</w:t>
+      </w:r>
+    </w:p>
+    <w:p>
+      <w:pPr>
+        <w:rPr>
+          <w:rFonts w:ascii="Consolas" w:hAnsi="Consolas"/>
+          <w:sz w:val="24"/>
+          <w:szCs w:val="24"/>
+        </w:rPr>
+      </w:pPr>
+      <w:r>
+        <w:rPr>
+          <w:rFonts w:ascii="Consolas" w:hAnsi="Consolas"/>
+          <w:sz w:val="24"/>
+          <w:szCs w:val="24"/>
+        </w:rPr>
+        <w:tab/>
+      </w:r>
+      <w:r>
+        <w:rPr>
+          <w:rFonts w:ascii="Consolas" w:hAnsi="Consolas"/>
+          <w:sz w:val="24"/>
+          <w:szCs w:val="24"/>
+        </w:rPr>
+        <w:tab/>
+        <w:t>Command</w:t>
+      </w:r>
+      <w:r>
+        <w:rPr>
+          <w:rFonts w:ascii="Consolas" w:hAnsi="Consolas"/>
+          <w:sz w:val="24"/>
+          <w:szCs w:val="24"/>
+        </w:rPr>
+        <w:t>WithReturnValue</w:t>
+      </w:r>
+      <w:r>
+        <w:rPr>
+          <w:rFonts w:ascii="Consolas" w:hAnsi="Consolas"/>
+          <w:sz w:val="24"/>
+          <w:szCs w:val="24"/>
+        </w:rPr>
+        <w:t>.cs</w:t>
+      </w:r>
+    </w:p>
+    <w:p>
+      <w:pPr>
+        <w:rPr>
+          <w:rFonts w:ascii="Consolas" w:hAnsi="Consolas"/>
+          <w:sz w:val="24"/>
+          <w:szCs w:val="24"/>
+        </w:rPr>
+      </w:pPr>
+      <w:r>
+        <w:rPr>
+          <w:rFonts w:ascii="Consolas" w:hAnsi="Consolas"/>
+          <w:sz w:val="24"/>
+          <w:szCs w:val="24"/>
+        </w:rPr>
+        <w:tab/>
+      </w:r>
+      <w:r>
+        <w:rPr>
+          <w:rFonts w:ascii="Consolas" w:hAnsi="Consolas"/>
+          <w:sz w:val="24"/>
+          <w:szCs w:val="24"/>
+        </w:rPr>
+        <w:tab/>
+      </w:r>
+      <w:r>
+        <w:rPr>
+          <w:rFonts w:ascii="Consolas" w:hAnsi="Consolas"/>
+          <w:sz w:val="24"/>
+          <w:szCs w:val="24"/>
+        </w:rPr>
+        <w:t>CommandWithoutReturnValue</w:t>
+      </w:r>
+      <w:r>
+        <w:rPr>
+          <w:rFonts w:ascii="Consolas" w:hAnsi="Consolas"/>
+          <w:sz w:val="24"/>
+          <w:szCs w:val="24"/>
+        </w:rPr>
+        <w:t>.cs</w:t>
+      </w:r>
+    </w:p>
+    <w:p>
+      <w:pPr>
+        <w:rPr>
+          <w:rFonts w:ascii="Consolas" w:hAnsi="Consolas"/>
+          <w:sz w:val="24"/>
+          <w:szCs w:val="24"/>
+        </w:rPr>
+      </w:pPr>
+    </w:p>
+    <w:p>
+      <w:pPr>
+        <w:rPr>
+          <w:rFonts w:ascii="Consolas" w:hAnsi="Consolas"/>
+          <w:b/>
+          <w:bCs/>
+          <w:sz w:val="24"/>
+          <w:szCs w:val="24"/>
+        </w:rPr>
+      </w:pPr>
+      <w:r>
+        <w:rPr>
+          <w:rFonts w:ascii="Consolas" w:hAnsi="Consolas"/>
+          <w:b/>
+          <w:bCs/>
+          <w:sz w:val="24"/>
+          <w:szCs w:val="24"/>
+        </w:rPr>
+        <w:tab/>
+      </w:r>
+      <w:r>
+        <w:rPr>
+          <w:rFonts w:ascii="Consolas" w:hAnsi="Consolas"/>
+          <w:b/>
+          <w:bCs/>
+          <w:sz w:val="24"/>
+          <w:szCs w:val="24"/>
+        </w:rPr>
+        <w:tab/>
+        <w:t>IQueryRepository.cs</w:t>
+      </w:r>
+    </w:p>
+    <w:p>
+      <w:pPr>
+        <w:rPr>
+          <w:rFonts w:ascii="Consolas" w:hAnsi="Consolas"/>
+          <w:b/>
+          <w:bCs/>
+          <w:sz w:val="24"/>
+          <w:szCs w:val="24"/>
+        </w:rPr>
+      </w:pPr>
+      <w:r>
+        <w:rPr>
+          <w:rFonts w:ascii="Consolas" w:hAnsi="Consolas"/>
+          <w:b/>
+          <w:bCs/>
+          <w:sz w:val="24"/>
+          <w:szCs w:val="24"/>
+        </w:rPr>
+        <w:tab/>
+      </w:r>
+      <w:r>
+        <w:rPr>
+          <w:rFonts w:ascii="Consolas" w:hAnsi="Consolas"/>
+          <w:b/>
+          <w:bCs/>
+          <w:sz w:val="24"/>
+          <w:szCs w:val="24"/>
+        </w:rPr>
+        <w:tab/>
+      </w:r>
+      <w:proofErr w:type="gramStart"/>
+      <w:r>
+        <w:rPr>
+          <w:rFonts w:ascii="Consolas" w:hAnsi="Consolas"/>
+          <w:b/>
+          <w:bCs/>
+          <w:sz w:val="24"/>
+          <w:szCs w:val="24"/>
+        </w:rPr>
+        <w:t>IRepository.cs</w:t>
+      </w:r>
+      <w:r>
+        <w:rPr>
+          <w:rFonts w:ascii="Consolas" w:hAnsi="Consolas"/>
+          <w:b/>
+          <w:bCs/>
+          <w:sz w:val="24"/>
+          <w:szCs w:val="24"/>
+        </w:rPr>
+        <w:t xml:space="preserve"> :</w:t>
+      </w:r>
+      <w:proofErr w:type="gramEnd"/>
+      <w:r>
+        <w:rPr>
+          <w:rFonts w:ascii="Consolas" w:hAnsi="Consolas"/>
+          <w:b/>
+          <w:bCs/>
+          <w:sz w:val="24"/>
+          <w:szCs w:val="24"/>
+        </w:rPr>
+        <w:t xml:space="preserve"> </w:t>
+      </w:r>
+      <w:r>
+        <w:rPr>
+          <w:rFonts w:ascii="Consolas" w:hAnsi="Consolas"/>
+          <w:b/>
+          <w:bCs/>
+          <w:sz w:val="24"/>
+          <w:szCs w:val="24"/>
+        </w:rPr>
+        <w:t>IQueryRepository.cs</w:t>
+      </w:r>
+    </w:p>
+    <w:p>
+      <w:pPr>
+        <w:rPr>
+          <w:rFonts w:ascii="Consolas" w:hAnsi="Consolas"/>
+          <w:b/>
+          <w:bCs/>
+          <w:sz w:val="24"/>
+          <w:szCs w:val="24"/>
+        </w:rPr>
+      </w:pPr>
+    </w:p>
+    <w:p>
+      <w:pPr>
+        <w:rPr>
+          <w:rFonts w:ascii="Consolas" w:hAnsi="Consolas"/>
+          <w:b/>
+          <w:bCs/>
+          <w:sz w:val="24"/>
+          <w:szCs w:val="24"/>
+        </w:rPr>
+      </w:pPr>
+      <w:r>
+        <w:rPr>
+          <w:rFonts w:ascii="Consolas" w:hAnsi="Consolas"/>
+          <w:b/>
+          <w:bCs/>
+          <w:sz w:val="24"/>
+          <w:szCs w:val="24"/>
+        </w:rPr>
+        <w:tab/>
+      </w:r>
+      <w:r>
+        <w:rPr>
+          <w:rFonts w:ascii="Consolas" w:hAnsi="Consolas"/>
+          <w:b/>
+          <w:bCs/>
+          <w:sz w:val="24"/>
+          <w:szCs w:val="24"/>
+        </w:rPr>
+        <w:tab/>
+        <w:t>IQueryUnitOfWork.cs</w:t>
+      </w:r>
+    </w:p>
+    <w:p>
+      <w:pPr>
+        <w:rPr>
+          <w:rFonts w:ascii="Consolas" w:hAnsi="Consolas"/>
+          <w:b/>
+          <w:bCs/>
+          <w:sz w:val="24"/>
+          <w:szCs w:val="24"/>
+        </w:rPr>
+      </w:pPr>
+      <w:r>
+        <w:rPr>
+          <w:rFonts w:ascii="Consolas" w:hAnsi="Consolas"/>
+          <w:b/>
+          <w:bCs/>
+          <w:sz w:val="24"/>
+          <w:szCs w:val="24"/>
+        </w:rPr>
+        <w:tab/>
+      </w:r>
+      <w:r>
+        <w:rPr>
+          <w:rFonts w:ascii="Consolas" w:hAnsi="Consolas"/>
+          <w:b/>
+          <w:bCs/>
+          <w:sz w:val="24"/>
+          <w:szCs w:val="24"/>
+        </w:rPr>
+        <w:tab/>
+      </w:r>
+      <w:proofErr w:type="gramStart"/>
+      <w:r>
+        <w:rPr>
+          <w:rFonts w:ascii="Consolas" w:hAnsi="Consolas"/>
+          <w:b/>
+          <w:bCs/>
+          <w:sz w:val="24"/>
+          <w:szCs w:val="24"/>
+        </w:rPr>
+        <w:t>IUnitOfWork.cs</w:t>
+      </w:r>
+      <w:r>
+        <w:rPr>
+          <w:rFonts w:ascii="Consolas" w:hAnsi="Consolas"/>
+          <w:b/>
+          <w:bCs/>
+          <w:sz w:val="24"/>
+          <w:szCs w:val="24"/>
+        </w:rPr>
+        <w:t xml:space="preserve"> :</w:t>
+      </w:r>
+      <w:proofErr w:type="gramEnd"/>
+      <w:r>
+        <w:rPr>
+          <w:rFonts w:ascii="Consolas" w:hAnsi="Consolas"/>
+          <w:b/>
+          <w:bCs/>
+          <w:sz w:val="24"/>
+          <w:szCs w:val="24"/>
+        </w:rPr>
+        <w:t xml:space="preserve"> </w:t>
+      </w:r>
+      <w:r>
+        <w:rPr>
+          <w:rFonts w:ascii="Consolas" w:hAnsi="Consolas"/>
+          <w:b/>
+          <w:bCs/>
+          <w:sz w:val="24"/>
+          <w:szCs w:val="24"/>
+        </w:rPr>
+        <w:t>IQueryUnitOfWork.cs</w:t>
+      </w:r>
+    </w:p>
+    <w:p>
+      <w:pPr>
+        <w:rPr>
+          <w:rFonts w:ascii="Consolas" w:hAnsi="Consolas"/>
+          <w:b/>
+          <w:bCs/>
+          <w:sz w:val="24"/>
+          <w:szCs w:val="24"/>
+        </w:rPr>
+      </w:pPr>
+    </w:p>
+    <w:p>
+      <w:pPr>
+        <w:ind w:firstLine="720"/>
+        <w:rPr>
+          <w:rFonts w:ascii="Consolas" w:hAnsi="Consolas"/>
+          <w:sz w:val="24"/>
+          <w:szCs w:val="24"/>
+        </w:rPr>
+      </w:pPr>
+    </w:p>
+    <w:p>
+      <w:pPr>
+        <w:ind w:firstLine="720"/>
+        <w:rPr>
+          <w:rFonts w:ascii="Consolas" w:hAnsi="Consolas"/>
+          <w:sz w:val="24"/>
+          <w:szCs w:val="24"/>
+        </w:rPr>
+      </w:pPr>
+      <w:r>
+        <w:rPr>
+          <w:rFonts w:ascii="Consolas" w:hAnsi="Consolas"/>
+          <w:sz w:val="24"/>
+          <w:szCs w:val="24"/>
+        </w:rPr>
+        <w:sym w:font="Webdings" w:char="F031"/>
+      </w:r>
+      <w:r>
+        <w:rPr>
+          <w:rFonts w:ascii="Consolas" w:hAnsi="Consolas"/>
+          <w:sz w:val="24"/>
+          <w:szCs w:val="24"/>
+        </w:rPr>
+        <w:t xml:space="preserve"> Dtx</w:t>
+      </w:r>
+      <w:r>
+        <w:rPr>
+          <w:rFonts w:ascii="Consolas" w:hAnsi="Consolas"/>
+          <w:sz w:val="24"/>
+          <w:szCs w:val="24"/>
+        </w:rPr>
+        <w:t>.Logging</w:t>
+      </w:r>
+      <w:r>
+        <w:rPr>
+          <w:rFonts w:ascii="Consolas" w:hAnsi="Consolas"/>
+          <w:sz w:val="24"/>
+          <w:szCs w:val="24"/>
+        </w:rPr>
+        <w:t xml:space="preserve"> (Class Library)</w:t>
+      </w:r>
+    </w:p>
+    <w:p>
+      <w:pPr>
+        <w:rPr>
+          <w:rFonts w:ascii="Consolas" w:hAnsi="Consolas"/>
+          <w:b/>
+          <w:bCs/>
+          <w:sz w:val="24"/>
+          <w:szCs w:val="24"/>
+        </w:rPr>
+      </w:pPr>
+    </w:p>
+    <w:p>
+      <w:pPr>
+        <w:rPr>
+          <w:rFonts w:ascii="Consolas" w:hAnsi="Consolas"/>
+          <w:sz w:val="24"/>
+          <w:szCs w:val="24"/>
+        </w:rPr>
+      </w:pPr>
+    </w:p>
+    <w:p>
+      <w:pPr>
+        <w:rPr>
+          <w:rFonts w:ascii="Consolas" w:hAnsi="Consolas"/>
+          <w:sz w:val="24"/>
+          <w:szCs w:val="24"/>
+        </w:rPr>
+      </w:pPr>
+    </w:p>
+    <w:p>
+      <w:pPr>
+        <w:rPr>
+          <w:rFonts w:ascii="Consolas" w:hAnsi="Consolas"/>
+          <w:sz w:val="24"/>
+          <w:szCs w:val="24"/>
+        </w:rPr>
+      </w:pPr>
+      <w:r>
+        <w:rPr>
+          <w:rFonts w:ascii="Consolas" w:hAnsi="Consolas"/>
+          <w:sz w:val="24"/>
+          <w:szCs w:val="24"/>
+        </w:rPr>
+        <w:br w:type="page"/>
+      </w:r>
+    </w:p>
+    <w:p>
+      <w:pPr>
+        <w:rPr>
+          <w:rFonts w:ascii="Consolas" w:hAnsi="Consolas"/>
+          <w:sz w:val="24"/>
+          <w:szCs w:val="24"/>
+        </w:rPr>
+      </w:pPr>
+      <w:r>
+        <w:rPr>
+          <w:rFonts w:ascii="Consolas" w:hAnsi="Consolas"/>
+          <w:sz w:val="24"/>
+          <w:szCs w:val="24"/>
+        </w:rPr>
+        <w:lastRenderedPageBreak/>
+        <w:sym w:font="Webdings" w:char="F031"/>
+      </w:r>
+      <w:r>
+        <w:rPr>
+          <w:rFonts w:ascii="Consolas" w:hAnsi="Consolas"/>
+          <w:sz w:val="24"/>
+          <w:szCs w:val="24"/>
+        </w:rPr>
+        <w:t xml:space="preserve"> Microservices (Solution Folder)</w:t>
+      </w:r>
+    </w:p>
+    <w:p>
+      <w:pPr>
+        <w:rPr>
+          <w:rFonts w:ascii="Consolas" w:hAnsi="Consolas"/>
+          <w:sz w:val="24"/>
+          <w:szCs w:val="24"/>
+        </w:rPr>
+      </w:pPr>
+      <w:r>
+        <w:rPr>
+          <w:rFonts w:ascii="Consolas" w:hAnsi="Consolas"/>
+          <w:sz w:val="24"/>
+          <w:szCs w:val="24"/>
+        </w:rPr>
+        <w:tab/>
+      </w:r>
+      <w:r>
+        <w:rPr>
+          <w:rFonts w:ascii="Consolas" w:hAnsi="Consolas"/>
+          <w:sz w:val="24"/>
+          <w:szCs w:val="24"/>
+        </w:rPr>
+        <w:sym w:font="Webdings" w:char="F031"/>
+      </w:r>
+      <w:r>
+        <w:rPr>
+          <w:rFonts w:ascii="Consolas" w:hAnsi="Consolas"/>
+          <w:sz w:val="24"/>
+          <w:szCs w:val="24"/>
+        </w:rPr>
+        <w:t xml:space="preserve"> </w:t>
+      </w:r>
+      <w:r>
+        <w:rPr>
+          <w:rFonts w:ascii="Consolas" w:hAnsi="Consolas"/>
+          <w:sz w:val="24"/>
+          <w:szCs w:val="24"/>
+        </w:rPr>
+        <w:t>LoggingMicroservice</w:t>
+      </w:r>
+      <w:r>
+        <w:rPr>
+          <w:rFonts w:ascii="Consolas" w:hAnsi="Consolas"/>
+          <w:sz w:val="24"/>
+          <w:szCs w:val="24"/>
+        </w:rPr>
+        <w:t xml:space="preserve"> (Solution Folder)</w:t>
+      </w:r>
+    </w:p>
+    <w:p>
+      <w:pPr>
+        <w:ind w:left="720" w:firstLine="720"/>
+        <w:rPr>
+          <w:rFonts w:ascii="Consolas" w:hAnsi="Consolas"/>
+          <w:sz w:val="24"/>
+          <w:szCs w:val="24"/>
+        </w:rPr>
+      </w:pPr>
+      <w:r>
+        <w:rPr>
+          <w:rFonts w:ascii="Consolas" w:hAnsi="Consolas"/>
+          <w:sz w:val="24"/>
+          <w:szCs w:val="24"/>
+        </w:rPr>
+        <w:sym w:font="Webdings" w:char="F031"/>
+      </w:r>
+      <w:r>
+        <w:rPr>
+          <w:rFonts w:ascii="Consolas" w:hAnsi="Consolas"/>
+          <w:sz w:val="24"/>
+          <w:szCs w:val="24"/>
+        </w:rPr>
+        <w:t xml:space="preserve"> Domain (Class Library)</w:t>
+      </w:r>
+    </w:p>
+    <w:p>
+      <w:pPr>
+        <w:ind w:left="720" w:firstLine="720"/>
+        <w:rPr>
+          <w:rFonts w:ascii="Consolas" w:hAnsi="Consolas"/>
+          <w:sz w:val="20"/>
+          <w:szCs w:val="20"/>
+        </w:rPr>
+      </w:pPr>
+      <w:r>
+        <w:rPr>
+          <w:rFonts w:ascii="Consolas" w:hAnsi="Consolas"/>
+          <w:sz w:val="20"/>
+          <w:szCs w:val="20"/>
+        </w:rPr>
+        <w:tab/>
+      </w:r>
+      <w:r>
+        <w:rPr>
+          <w:rFonts w:ascii="Consolas" w:hAnsi="Consolas"/>
+          <w:sz w:val="20"/>
+          <w:szCs w:val="20"/>
+        </w:rPr>
+        <w:sym w:font="Webdings" w:char="F0EB"/>
+      </w:r>
+      <w:r>
+        <w:rPr>
+          <w:rFonts w:ascii="Consolas" w:hAnsi="Consolas"/>
+          <w:sz w:val="20"/>
+          <w:szCs w:val="20"/>
+        </w:rPr>
+        <w:t>Reference(s):</w:t>
+      </w:r>
+    </w:p>
+    <w:p>
+      <w:pPr>
+        <w:ind w:left="720" w:firstLine="720"/>
+        <w:rPr>
+          <w:rFonts w:ascii="Consolas" w:hAnsi="Consolas"/>
+          <w:sz w:val="20"/>
+          <w:szCs w:val="20"/>
+        </w:rPr>
+      </w:pPr>
+      <w:r>
+        <w:rPr>
+          <w:rFonts w:ascii="Consolas" w:hAnsi="Consolas"/>
+          <w:sz w:val="20"/>
+          <w:szCs w:val="20"/>
+        </w:rPr>
+        <w:tab/>
+      </w:r>
+      <w:r>
+        <w:rPr>
+          <w:rFonts w:ascii="Consolas" w:hAnsi="Consolas"/>
+          <w:sz w:val="20"/>
+          <w:szCs w:val="20"/>
+        </w:rPr>
+        <w:tab/>
+      </w:r>
+      <w:r>
+        <w:rPr>
+          <w:rFonts w:ascii="Consolas" w:hAnsi="Consolas"/>
+          <w:sz w:val="20"/>
+          <w:szCs w:val="20"/>
+        </w:rPr>
+        <w:t>Resources</w:t>
+      </w:r>
+    </w:p>
+    <w:p>
+      <w:pPr>
+        <w:ind w:left="720" w:firstLine="720"/>
+        <w:rPr>
+          <w:rFonts w:ascii="Consolas" w:hAnsi="Consolas"/>
+          <w:sz w:val="20"/>
+          <w:szCs w:val="20"/>
+        </w:rPr>
+      </w:pPr>
+      <w:r>
+        <w:rPr>
+          <w:rFonts w:ascii="Consolas" w:hAnsi="Consolas"/>
+          <w:sz w:val="20"/>
+          <w:szCs w:val="20"/>
+        </w:rPr>
+        <w:tab/>
+      </w:r>
+      <w:r>
+        <w:rPr>
+          <w:rFonts w:ascii="Consolas" w:hAnsi="Consolas"/>
+          <w:sz w:val="20"/>
+          <w:szCs w:val="20"/>
+        </w:rPr>
+        <w:sym w:font="Webdings" w:char="F065"/>
+      </w:r>
+      <w:r>
+        <w:rPr>
+          <w:rFonts w:ascii="Consolas" w:hAnsi="Consolas"/>
+          <w:sz w:val="20"/>
+          <w:szCs w:val="20"/>
+        </w:rPr>
+        <w:t>Nuget(s):</w:t>
       </w:r>
     </w:p>
     <w:p>
@@ -320,102 +1034,238 @@
           <w:szCs w:val="20"/>
         </w:rPr>
         <w:tab/>
-        <w:t>Install-Package Microsoft.EntityFrameworkCore.SqlServer</w:t>
-      </w:r>
-    </w:p>
-    <w:p>
-      <w:pPr>
-        <w:rPr>
-          <w:rFonts w:ascii="Consolas" w:hAnsi="Consolas"/>
-          <w:sz w:val="24"/>
-          <w:szCs w:val="24"/>
-        </w:rPr>
-      </w:pPr>
-    </w:p>
-    <w:p>
-      <w:pPr>
-        <w:rPr>
-          <w:rFonts w:ascii="Consolas" w:hAnsi="Consolas"/>
-          <w:sz w:val="24"/>
-          <w:szCs w:val="24"/>
-        </w:rPr>
-      </w:pPr>
-      <w:r>
-        <w:rPr>
-          <w:rFonts w:ascii="Consolas" w:hAnsi="Consolas"/>
-          <w:sz w:val="24"/>
-          <w:szCs w:val="24"/>
-        </w:rPr>
-        <w:tab/>
-      </w:r>
-      <w:r>
-        <w:rPr>
-          <w:rFonts w:ascii="Consolas" w:hAnsi="Consolas"/>
-          <w:sz w:val="24"/>
-          <w:szCs w:val="24"/>
-        </w:rPr>
-        <w:tab/>
-        <w:t>Event.cs</w:t>
-      </w:r>
-    </w:p>
-    <w:p>
-      <w:pPr>
-        <w:rPr>
-          <w:rFonts w:ascii="Consolas" w:hAnsi="Consolas"/>
-          <w:sz w:val="24"/>
-          <w:szCs w:val="24"/>
-        </w:rPr>
-      </w:pPr>
-      <w:r>
-        <w:rPr>
-          <w:rFonts w:ascii="Consolas" w:hAnsi="Consolas"/>
-          <w:sz w:val="24"/>
-          <w:szCs w:val="24"/>
-        </w:rPr>
-        <w:tab/>
-      </w:r>
-      <w:r>
-        <w:rPr>
-          <w:rFonts w:ascii="Consolas" w:hAnsi="Consolas"/>
-          <w:sz w:val="24"/>
-          <w:szCs w:val="24"/>
-        </w:rPr>
-        <w:tab/>
-        <w:t>Query.cs</w:t>
-      </w:r>
-    </w:p>
-    <w:p>
-      <w:pPr>
-        <w:rPr>
-          <w:rFonts w:ascii="Consolas" w:hAnsi="Consolas"/>
-          <w:sz w:val="24"/>
-          <w:szCs w:val="24"/>
-        </w:rPr>
-      </w:pPr>
-      <w:r>
-        <w:rPr>
-          <w:rFonts w:ascii="Consolas" w:hAnsi="Consolas"/>
-          <w:sz w:val="24"/>
-          <w:szCs w:val="24"/>
-        </w:rPr>
-        <w:tab/>
-      </w:r>
-      <w:r>
-        <w:rPr>
-          <w:rFonts w:ascii="Consolas" w:hAnsi="Consolas"/>
-          <w:sz w:val="24"/>
-          <w:szCs w:val="24"/>
-        </w:rPr>
-        <w:tab/>
-        <w:t>Command</w:t>
-      </w:r>
-      <w:r>
-        <w:rPr>
-          <w:rFonts w:ascii="Consolas" w:hAnsi="Consolas"/>
-          <w:sz w:val="24"/>
-          <w:szCs w:val="24"/>
-        </w:rPr>
-        <w:t>WithReturnValue</w:t>
+      </w:r>
+      <w:r>
+        <w:rPr>
+          <w:rFonts w:ascii="Consolas" w:hAnsi="Consolas"/>
+          <w:sz w:val="20"/>
+          <w:szCs w:val="20"/>
+        </w:rPr>
+        <w:t>Microsoft.EntityFrameworkCore.InMemory</w:t>
+      </w:r>
+      <w:r>
+        <w:rPr>
+          <w:rFonts w:ascii="Consolas" w:hAnsi="Consolas"/>
+          <w:sz w:val="20"/>
+          <w:szCs w:val="20"/>
+        </w:rPr>
+        <w:br/>
+      </w:r>
+      <w:r>
+        <w:rPr>
+          <w:rFonts w:ascii="Consolas" w:hAnsi="Consolas"/>
+          <w:sz w:val="20"/>
+          <w:szCs w:val="20"/>
+        </w:rPr>
+        <w:tab/>
+      </w:r>
+      <w:r>
+        <w:rPr>
+          <w:rFonts w:ascii="Consolas" w:hAnsi="Consolas"/>
+          <w:sz w:val="20"/>
+          <w:szCs w:val="20"/>
+        </w:rPr>
+        <w:tab/>
+      </w:r>
+      <w:r>
+        <w:rPr>
+          <w:rFonts w:ascii="Consolas" w:hAnsi="Consolas"/>
+          <w:sz w:val="20"/>
+          <w:szCs w:val="20"/>
+        </w:rPr>
+        <w:tab/>
+        <w:t>Microsoft.EntityFrameworkCore.SqlServer</w:t>
+      </w:r>
+    </w:p>
+    <w:p>
+      <w:pPr>
+        <w:rPr>
+          <w:rFonts w:ascii="Consolas" w:hAnsi="Consolas"/>
+          <w:sz w:val="24"/>
+          <w:szCs w:val="24"/>
+        </w:rPr>
+      </w:pPr>
+    </w:p>
+    <w:p>
+      <w:pPr>
+        <w:ind w:left="1440" w:firstLine="720"/>
+        <w:rPr>
+          <w:rFonts w:ascii="Consolas" w:hAnsi="Consolas"/>
+          <w:sz w:val="24"/>
+          <w:szCs w:val="24"/>
+        </w:rPr>
+      </w:pPr>
+      <w:r>
+        <w:rPr>
+          <w:rFonts w:ascii="Consolas" w:hAnsi="Consolas"/>
+          <w:sz w:val="24"/>
+          <w:szCs w:val="24"/>
+        </w:rPr>
+        <w:sym w:font="Webdings" w:char="F031"/>
+      </w:r>
+      <w:r>
+        <w:rPr>
+          <w:rFonts w:ascii="Consolas" w:hAnsi="Consolas"/>
+          <w:sz w:val="24"/>
+          <w:szCs w:val="24"/>
+        </w:rPr>
+        <w:t xml:space="preserve"> Models</w:t>
+      </w:r>
+    </w:p>
+    <w:p>
+      <w:pPr>
+        <w:rPr>
+          <w:rFonts w:ascii="Consolas" w:hAnsi="Consolas"/>
+          <w:sz w:val="24"/>
+          <w:szCs w:val="24"/>
+        </w:rPr>
+      </w:pPr>
+      <w:r>
+        <w:rPr>
+          <w:rFonts w:ascii="Consolas" w:hAnsi="Consolas"/>
+          <w:sz w:val="24"/>
+          <w:szCs w:val="24"/>
+        </w:rPr>
+        <w:tab/>
+      </w:r>
+      <w:r>
+        <w:rPr>
+          <w:rFonts w:ascii="Consolas" w:hAnsi="Consolas"/>
+          <w:sz w:val="24"/>
+          <w:szCs w:val="24"/>
+        </w:rPr>
+        <w:tab/>
+      </w:r>
+      <w:r>
+        <w:rPr>
+          <w:rFonts w:ascii="Consolas" w:hAnsi="Consolas"/>
+          <w:sz w:val="24"/>
+          <w:szCs w:val="24"/>
+        </w:rPr>
+        <w:tab/>
+      </w:r>
+      <w:r>
+        <w:rPr>
+          <w:rFonts w:ascii="Consolas" w:hAnsi="Consolas"/>
+          <w:sz w:val="24"/>
+          <w:szCs w:val="24"/>
+        </w:rPr>
+        <w:tab/>
+      </w:r>
+      <w:r>
+        <w:rPr>
+          <w:rFonts w:ascii="Consolas" w:hAnsi="Consolas"/>
+          <w:sz w:val="24"/>
+          <w:szCs w:val="24"/>
+        </w:rPr>
+        <w:sym w:font="Webdings" w:char="F031"/>
+      </w:r>
+      <w:r>
+        <w:rPr>
+          <w:rFonts w:ascii="Consolas" w:hAnsi="Consolas"/>
+          <w:sz w:val="24"/>
+          <w:szCs w:val="24"/>
+        </w:rPr>
+        <w:t xml:space="preserve"> Base</w:t>
+      </w:r>
+    </w:p>
+    <w:p>
+      <w:pPr>
+        <w:rPr>
+          <w:rFonts w:ascii="Consolas" w:hAnsi="Consolas"/>
+          <w:sz w:val="24"/>
+          <w:szCs w:val="24"/>
+        </w:rPr>
+      </w:pPr>
+      <w:r>
+        <w:rPr>
+          <w:rFonts w:ascii="Consolas" w:hAnsi="Consolas"/>
+          <w:sz w:val="24"/>
+          <w:szCs w:val="24"/>
+        </w:rPr>
+        <w:tab/>
+      </w:r>
+      <w:r>
+        <w:rPr>
+          <w:rFonts w:ascii="Consolas" w:hAnsi="Consolas"/>
+          <w:sz w:val="24"/>
+          <w:szCs w:val="24"/>
+        </w:rPr>
+        <w:tab/>
+      </w:r>
+      <w:r>
+        <w:rPr>
+          <w:rFonts w:ascii="Consolas" w:hAnsi="Consolas"/>
+          <w:sz w:val="24"/>
+          <w:szCs w:val="24"/>
+        </w:rPr>
+        <w:tab/>
+      </w:r>
+      <w:r>
+        <w:rPr>
+          <w:rFonts w:ascii="Consolas" w:hAnsi="Consolas"/>
+          <w:sz w:val="24"/>
+          <w:szCs w:val="24"/>
+        </w:rPr>
+        <w:tab/>
+      </w:r>
+      <w:r>
+        <w:rPr>
+          <w:rFonts w:ascii="Consolas" w:hAnsi="Consolas"/>
+          <w:sz w:val="24"/>
+          <w:szCs w:val="24"/>
+        </w:rPr>
+        <w:tab/>
+        <w:t>Entity.cs</w:t>
+      </w:r>
+    </w:p>
+    <w:p>
+      <w:pPr>
+        <w:rPr>
+          <w:rFonts w:ascii="Consolas" w:hAnsi="Consolas"/>
+          <w:sz w:val="24"/>
+          <w:szCs w:val="24"/>
+        </w:rPr>
+      </w:pPr>
+      <w:r>
+        <w:rPr>
+          <w:rFonts w:ascii="Consolas" w:hAnsi="Consolas"/>
+          <w:sz w:val="24"/>
+          <w:szCs w:val="24"/>
+        </w:rPr>
+        <w:tab/>
+      </w:r>
+      <w:r>
+        <w:rPr>
+          <w:rFonts w:ascii="Consolas" w:hAnsi="Consolas"/>
+          <w:sz w:val="24"/>
+          <w:szCs w:val="24"/>
+        </w:rPr>
+        <w:tab/>
+      </w:r>
+      <w:r>
+        <w:rPr>
+          <w:rFonts w:ascii="Consolas" w:hAnsi="Consolas"/>
+          <w:sz w:val="24"/>
+          <w:szCs w:val="24"/>
+        </w:rPr>
+        <w:tab/>
+      </w:r>
+      <w:r>
+        <w:rPr>
+          <w:rFonts w:ascii="Consolas" w:hAnsi="Consolas"/>
+          <w:sz w:val="24"/>
+          <w:szCs w:val="24"/>
+        </w:rPr>
+        <w:tab/>
+      </w:r>
+      <w:r>
+        <w:rPr>
+          <w:rFonts w:ascii="Consolas" w:hAnsi="Consolas"/>
+          <w:sz w:val="24"/>
+          <w:szCs w:val="24"/>
+        </w:rPr>
+        <w:t>Log</w:t>
       </w:r>
       <w:r>
         <w:rPr>
@@ -456,167 +1306,251 @@
           <w:sz w:val="24"/>
           <w:szCs w:val="24"/>
         </w:rPr>
-        <w:t>CommandWithoutReturnValue</w:t>
-      </w:r>
-      <w:r>
-        <w:rPr>
-          <w:rFonts w:ascii="Consolas" w:hAnsi="Consolas"/>
-          <w:sz w:val="24"/>
-          <w:szCs w:val="24"/>
-        </w:rPr>
-        <w:t>.cs</w:t>
-      </w:r>
-    </w:p>
-    <w:p>
-      <w:pPr>
-        <w:rPr>
-          <w:rFonts w:ascii="Consolas" w:hAnsi="Consolas"/>
-          <w:sz w:val="24"/>
-          <w:szCs w:val="24"/>
-        </w:rPr>
-      </w:pPr>
-    </w:p>
-    <w:p>
-      <w:pPr>
-        <w:rPr>
-          <w:rFonts w:ascii="Consolas" w:hAnsi="Consolas"/>
-          <w:b/>
-          <w:bCs/>
-          <w:sz w:val="24"/>
-          <w:szCs w:val="24"/>
-        </w:rPr>
-      </w:pPr>
-      <w:r>
-        <w:rPr>
-          <w:rFonts w:ascii="Consolas" w:hAnsi="Consolas"/>
-          <w:b/>
-          <w:bCs/>
-          <w:sz w:val="24"/>
-          <w:szCs w:val="24"/>
-        </w:rPr>
-        <w:tab/>
-      </w:r>
-      <w:r>
-        <w:rPr>
-          <w:rFonts w:ascii="Consolas" w:hAnsi="Consolas"/>
-          <w:b/>
-          <w:bCs/>
-          <w:sz w:val="24"/>
-          <w:szCs w:val="24"/>
-        </w:rPr>
-        <w:tab/>
-        <w:t>IQueryRepository.cs</w:t>
-      </w:r>
-    </w:p>
-    <w:p>
-      <w:pPr>
-        <w:rPr>
-          <w:rFonts w:ascii="Consolas" w:hAnsi="Consolas"/>
-          <w:b/>
-          <w:bCs/>
-          <w:sz w:val="24"/>
-          <w:szCs w:val="24"/>
-        </w:rPr>
-      </w:pPr>
-      <w:r>
-        <w:rPr>
-          <w:rFonts w:ascii="Consolas" w:hAnsi="Consolas"/>
-          <w:b/>
-          <w:bCs/>
-          <w:sz w:val="24"/>
-          <w:szCs w:val="24"/>
-        </w:rPr>
-        <w:tab/>
-      </w:r>
-      <w:r>
-        <w:rPr>
-          <w:rFonts w:ascii="Consolas" w:hAnsi="Consolas"/>
-          <w:b/>
-          <w:bCs/>
-          <w:sz w:val="24"/>
-          <w:szCs w:val="24"/>
-        </w:rPr>
-        <w:tab/>
-      </w:r>
-      <w:proofErr w:type="gramStart"/>
-      <w:r>
-        <w:rPr>
-          <w:rFonts w:ascii="Consolas" w:hAnsi="Consolas"/>
-          <w:b/>
-          <w:bCs/>
-          <w:sz w:val="24"/>
-          <w:szCs w:val="24"/>
-        </w:rPr>
-        <w:t>IRepository.cs</w:t>
-      </w:r>
-      <w:r>
-        <w:rPr>
-          <w:rFonts w:ascii="Consolas" w:hAnsi="Consolas"/>
-          <w:b/>
-          <w:bCs/>
-          <w:sz w:val="24"/>
-          <w:szCs w:val="24"/>
-        </w:rPr>
-        <w:t xml:space="preserve"> :</w:t>
-      </w:r>
-      <w:proofErr w:type="gramEnd"/>
-      <w:r>
-        <w:rPr>
-          <w:rFonts w:ascii="Consolas" w:hAnsi="Consolas"/>
-          <w:b/>
-          <w:bCs/>
-          <w:sz w:val="24"/>
-          <w:szCs w:val="24"/>
-        </w:rPr>
-        <w:t xml:space="preserve"> </w:t>
-      </w:r>
-      <w:r>
-        <w:rPr>
-          <w:rFonts w:ascii="Consolas" w:hAnsi="Consolas"/>
-          <w:b/>
-          <w:bCs/>
-          <w:sz w:val="24"/>
-          <w:szCs w:val="24"/>
-        </w:rPr>
-        <w:t>IQueryRepository.cs</w:t>
-      </w:r>
-    </w:p>
-    <w:p>
-      <w:pPr>
-        <w:rPr>
-          <w:rFonts w:ascii="Consolas" w:hAnsi="Consolas"/>
-          <w:b/>
-          <w:bCs/>
-          <w:sz w:val="24"/>
-          <w:szCs w:val="24"/>
-        </w:rPr>
-      </w:pPr>
-    </w:p>
-    <w:p>
-      <w:pPr>
-        <w:rPr>
-          <w:rFonts w:ascii="Consolas" w:hAnsi="Consolas"/>
-          <w:b/>
-          <w:bCs/>
-          <w:sz w:val="24"/>
-          <w:szCs w:val="24"/>
-        </w:rPr>
-      </w:pPr>
-      <w:r>
-        <w:rPr>
-          <w:rFonts w:ascii="Consolas" w:hAnsi="Consolas"/>
-          <w:b/>
-          <w:bCs/>
-          <w:sz w:val="24"/>
-          <w:szCs w:val="24"/>
-        </w:rPr>
-        <w:tab/>
-      </w:r>
-      <w:r>
-        <w:rPr>
-          <w:rFonts w:ascii="Consolas" w:hAnsi="Consolas"/>
-          <w:b/>
-          <w:bCs/>
+        <w:tab/>
+      </w:r>
+      <w:r>
+        <w:rPr>
+          <w:rFonts w:ascii="Consolas" w:hAnsi="Consolas"/>
+          <w:sz w:val="24"/>
+          <w:szCs w:val="24"/>
+        </w:rPr>
+        <w:sym w:font="Webdings" w:char="F031"/>
+      </w:r>
+      <w:r>
+        <w:rPr>
+          <w:rFonts w:ascii="Consolas" w:hAnsi="Consolas"/>
+          <w:sz w:val="24"/>
+          <w:szCs w:val="24"/>
+        </w:rPr>
+        <w:t xml:space="preserve"> IRepositories</w:t>
+      </w:r>
+    </w:p>
+    <w:p>
+      <w:pPr>
+        <w:rPr>
+          <w:rFonts w:ascii="Consolas" w:hAnsi="Consolas"/>
+          <w:sz w:val="24"/>
+          <w:szCs w:val="24"/>
+        </w:rPr>
+      </w:pPr>
+      <w:r>
+        <w:rPr>
+          <w:rFonts w:ascii="Consolas" w:hAnsi="Consolas"/>
+          <w:sz w:val="24"/>
+          <w:szCs w:val="24"/>
+        </w:rPr>
+        <w:tab/>
+      </w:r>
+      <w:r>
+        <w:rPr>
+          <w:rFonts w:ascii="Consolas" w:hAnsi="Consolas"/>
+          <w:sz w:val="24"/>
+          <w:szCs w:val="24"/>
+        </w:rPr>
+        <w:tab/>
+      </w:r>
+      <w:r>
+        <w:rPr>
+          <w:rFonts w:ascii="Consolas" w:hAnsi="Consolas"/>
+          <w:sz w:val="24"/>
+          <w:szCs w:val="24"/>
+        </w:rPr>
+        <w:tab/>
+      </w:r>
+      <w:r>
+        <w:rPr>
+          <w:rFonts w:ascii="Consolas" w:hAnsi="Consolas"/>
+          <w:sz w:val="24"/>
+          <w:szCs w:val="24"/>
+        </w:rPr>
+        <w:tab/>
+        <w:t>I</w:t>
+      </w:r>
+      <w:r>
+        <w:rPr>
+          <w:rFonts w:ascii="Consolas" w:hAnsi="Consolas"/>
+          <w:sz w:val="24"/>
+          <w:szCs w:val="24"/>
+        </w:rPr>
+        <w:t>Log</w:t>
+      </w:r>
+      <w:r>
+        <w:rPr>
+          <w:rFonts w:ascii="Consolas" w:hAnsi="Consolas"/>
+          <w:sz w:val="24"/>
+          <w:szCs w:val="24"/>
+        </w:rPr>
+        <w:t>Repository.cs</w:t>
+      </w:r>
+    </w:p>
+    <w:p>
+      <w:pPr>
+        <w:rPr>
+          <w:rFonts w:ascii="Consolas" w:hAnsi="Consolas"/>
+          <w:sz w:val="24"/>
+          <w:szCs w:val="24"/>
+        </w:rPr>
+      </w:pPr>
+      <w:r>
+        <w:rPr>
+          <w:rFonts w:ascii="Consolas" w:hAnsi="Consolas"/>
+          <w:sz w:val="24"/>
+          <w:szCs w:val="24"/>
+        </w:rPr>
+        <w:tab/>
+      </w:r>
+      <w:r>
+        <w:rPr>
+          <w:rFonts w:ascii="Consolas" w:hAnsi="Consolas"/>
+          <w:sz w:val="24"/>
+          <w:szCs w:val="24"/>
+        </w:rPr>
+        <w:tab/>
+      </w:r>
+      <w:r>
+        <w:rPr>
+          <w:rFonts w:ascii="Consolas" w:hAnsi="Consolas"/>
+          <w:sz w:val="24"/>
+          <w:szCs w:val="24"/>
+        </w:rPr>
+        <w:tab/>
+      </w:r>
+      <w:r>
+        <w:rPr>
+          <w:rFonts w:ascii="Consolas" w:hAnsi="Consolas"/>
+          <w:sz w:val="24"/>
+          <w:szCs w:val="24"/>
+        </w:rPr>
+        <w:sym w:font="Webdings" w:char="F031"/>
+      </w:r>
+      <w:r>
+        <w:rPr>
+          <w:rFonts w:ascii="Consolas" w:hAnsi="Consolas"/>
+          <w:sz w:val="24"/>
+          <w:szCs w:val="24"/>
+        </w:rPr>
+        <w:t xml:space="preserve"> IQueryRepositories</w:t>
+      </w:r>
+    </w:p>
+    <w:p>
+      <w:pPr>
+        <w:rPr>
+          <w:rFonts w:ascii="Consolas" w:hAnsi="Consolas"/>
+          <w:sz w:val="24"/>
+          <w:szCs w:val="24"/>
+        </w:rPr>
+      </w:pPr>
+      <w:r>
+        <w:rPr>
+          <w:rFonts w:ascii="Consolas" w:hAnsi="Consolas"/>
+          <w:sz w:val="24"/>
+          <w:szCs w:val="24"/>
+        </w:rPr>
+        <w:tab/>
+      </w:r>
+      <w:r>
+        <w:rPr>
+          <w:rFonts w:ascii="Consolas" w:hAnsi="Consolas"/>
+          <w:sz w:val="24"/>
+          <w:szCs w:val="24"/>
+        </w:rPr>
+        <w:tab/>
+      </w:r>
+      <w:r>
+        <w:rPr>
+          <w:rFonts w:ascii="Consolas" w:hAnsi="Consolas"/>
+          <w:sz w:val="24"/>
+          <w:szCs w:val="24"/>
+        </w:rPr>
+        <w:tab/>
+      </w:r>
+      <w:r>
+        <w:rPr>
+          <w:rFonts w:ascii="Consolas" w:hAnsi="Consolas"/>
+          <w:sz w:val="24"/>
+          <w:szCs w:val="24"/>
+        </w:rPr>
+        <w:tab/>
+        <w:t>I</w:t>
+      </w:r>
+      <w:r>
+        <w:rPr>
+          <w:rFonts w:ascii="Consolas" w:hAnsi="Consolas"/>
+          <w:sz w:val="24"/>
+          <w:szCs w:val="24"/>
+        </w:rPr>
+        <w:t>LogQuery</w:t>
+      </w:r>
+      <w:r>
+        <w:rPr>
+          <w:rFonts w:ascii="Consolas" w:hAnsi="Consolas"/>
+          <w:sz w:val="24"/>
+          <w:szCs w:val="24"/>
+        </w:rPr>
+        <w:t>Repository.cs</w:t>
+      </w:r>
+    </w:p>
+    <w:p>
+      <w:pPr>
+        <w:rPr>
+          <w:rFonts w:ascii="Consolas" w:hAnsi="Consolas"/>
+          <w:sz w:val="24"/>
+          <w:szCs w:val="24"/>
+        </w:rPr>
+      </w:pPr>
+      <w:r>
+        <w:rPr>
+          <w:rFonts w:ascii="Consolas" w:hAnsi="Consolas"/>
+          <w:sz w:val="24"/>
+          <w:szCs w:val="24"/>
+        </w:rPr>
+        <w:tab/>
+      </w:r>
+      <w:r>
+        <w:rPr>
+          <w:rFonts w:ascii="Consolas" w:hAnsi="Consolas"/>
+          <w:sz w:val="24"/>
+          <w:szCs w:val="24"/>
+        </w:rPr>
+        <w:tab/>
+      </w:r>
+      <w:r>
+        <w:rPr>
+          <w:rFonts w:ascii="Consolas" w:hAnsi="Consolas"/>
+          <w:sz w:val="24"/>
+          <w:szCs w:val="24"/>
+        </w:rPr>
+        <w:tab/>
+        <w:t>IUnitOfWork.cs</w:t>
+      </w:r>
+    </w:p>
+    <w:p>
+      <w:pPr>
+        <w:rPr>
+          <w:rFonts w:ascii="Consolas" w:hAnsi="Consolas"/>
+          <w:sz w:val="24"/>
+          <w:szCs w:val="24"/>
+        </w:rPr>
+      </w:pPr>
+      <w:r>
+        <w:rPr>
+          <w:rFonts w:ascii="Consolas" w:hAnsi="Consolas"/>
+          <w:sz w:val="24"/>
+          <w:szCs w:val="24"/>
+        </w:rPr>
+        <w:tab/>
+      </w:r>
+      <w:r>
+        <w:rPr>
+          <w:rFonts w:ascii="Consolas" w:hAnsi="Consolas"/>
+          <w:sz w:val="24"/>
+          <w:szCs w:val="24"/>
+        </w:rPr>
+        <w:tab/>
+      </w:r>
+      <w:r>
+        <w:rPr>
+          <w:rFonts w:ascii="Consolas" w:hAnsi="Consolas"/>
           <w:sz w:val="24"/>
           <w:szCs w:val="24"/>
         </w:rPr>
@@ -626,162 +1560,7 @@
     </w:p>
     <w:p>
       <w:pPr>
-        <w:rPr>
-          <w:rFonts w:ascii="Consolas" w:hAnsi="Consolas"/>
-          <w:b/>
-          <w:bCs/>
-          <w:sz w:val="24"/>
-          <w:szCs w:val="24"/>
-        </w:rPr>
-      </w:pPr>
-      <w:r>
-        <w:rPr>
-          <w:rFonts w:ascii="Consolas" w:hAnsi="Consolas"/>
-          <w:b/>
-          <w:bCs/>
-          <w:sz w:val="24"/>
-          <w:szCs w:val="24"/>
-        </w:rPr>
-        <w:tab/>
-      </w:r>
-      <w:r>
-        <w:rPr>
-          <w:rFonts w:ascii="Consolas" w:hAnsi="Consolas"/>
-          <w:b/>
-          <w:bCs/>
-          <w:sz w:val="24"/>
-          <w:szCs w:val="24"/>
-        </w:rPr>
-        <w:tab/>
-      </w:r>
-      <w:proofErr w:type="gramStart"/>
-      <w:r>
-        <w:rPr>
-          <w:rFonts w:ascii="Consolas" w:hAnsi="Consolas"/>
-          <w:b/>
-          <w:bCs/>
-          <w:sz w:val="24"/>
-          <w:szCs w:val="24"/>
-        </w:rPr>
-        <w:t>IUnitOfWork.cs</w:t>
-      </w:r>
-      <w:r>
-        <w:rPr>
-          <w:rFonts w:ascii="Consolas" w:hAnsi="Consolas"/>
-          <w:b/>
-          <w:bCs/>
-          <w:sz w:val="24"/>
-          <w:szCs w:val="24"/>
-        </w:rPr>
-        <w:t xml:space="preserve"> :</w:t>
-      </w:r>
-      <w:proofErr w:type="gramEnd"/>
-      <w:r>
-        <w:rPr>
-          <w:rFonts w:ascii="Consolas" w:hAnsi="Consolas"/>
-          <w:b/>
-          <w:bCs/>
-          <w:sz w:val="24"/>
-          <w:szCs w:val="24"/>
-        </w:rPr>
-        <w:t xml:space="preserve"> </w:t>
-      </w:r>
-      <w:r>
-        <w:rPr>
-          <w:rFonts w:ascii="Consolas" w:hAnsi="Consolas"/>
-          <w:b/>
-          <w:bCs/>
-          <w:sz w:val="24"/>
-          <w:szCs w:val="24"/>
-        </w:rPr>
-        <w:t>IQueryUnitOfWork.cs</w:t>
-      </w:r>
-    </w:p>
-    <w:p>
-      <w:pPr>
-        <w:rPr>
-          <w:rFonts w:ascii="Consolas" w:hAnsi="Consolas"/>
-          <w:b/>
-          <w:bCs/>
-          <w:sz w:val="24"/>
-          <w:szCs w:val="24"/>
-        </w:rPr>
-      </w:pPr>
-    </w:p>
-    <w:p>
-      <w:pPr>
-        <w:ind w:firstLine="720"/>
-        <w:rPr>
-          <w:rFonts w:ascii="Consolas" w:hAnsi="Consolas"/>
-          <w:sz w:val="24"/>
-          <w:szCs w:val="24"/>
-        </w:rPr>
-      </w:pPr>
-    </w:p>
-    <w:p>
-      <w:pPr>
-        <w:ind w:firstLine="720"/>
-        <w:rPr>
-          <w:rFonts w:ascii="Consolas" w:hAnsi="Consolas"/>
-          <w:sz w:val="24"/>
-          <w:szCs w:val="24"/>
-        </w:rPr>
-      </w:pPr>
-      <w:r>
-        <w:rPr>
-          <w:rFonts w:ascii="Consolas" w:hAnsi="Consolas"/>
-          <w:sz w:val="24"/>
-          <w:szCs w:val="24"/>
-        </w:rPr>
-        <w:sym w:font="Webdings" w:char="F031"/>
-      </w:r>
-      <w:r>
-        <w:rPr>
-          <w:rFonts w:ascii="Consolas" w:hAnsi="Consolas"/>
-          <w:sz w:val="24"/>
-          <w:szCs w:val="24"/>
-        </w:rPr>
-        <w:t xml:space="preserve"> Dtx</w:t>
-      </w:r>
-      <w:r>
-        <w:rPr>
-          <w:rFonts w:ascii="Consolas" w:hAnsi="Consolas"/>
-          <w:sz w:val="24"/>
-          <w:szCs w:val="24"/>
-        </w:rPr>
-        <w:t>.Logging</w:t>
-      </w:r>
-      <w:r>
-        <w:rPr>
-          <w:rFonts w:ascii="Consolas" w:hAnsi="Consolas"/>
-          <w:sz w:val="24"/>
-          <w:szCs w:val="24"/>
-        </w:rPr>
-        <w:t xml:space="preserve"> (Class Library)</w:t>
-      </w:r>
-    </w:p>
-    <w:p>
-      <w:pPr>
-        <w:rPr>
-          <w:rFonts w:ascii="Consolas" w:hAnsi="Consolas"/>
-          <w:b/>
-          <w:bCs/>
-          <w:sz w:val="24"/>
-          <w:szCs w:val="24"/>
-        </w:rPr>
-      </w:pPr>
-    </w:p>
-    <w:p>
-      <w:pPr>
-        <w:rPr>
-          <w:rFonts w:ascii="Consolas" w:hAnsi="Consolas"/>
-          <w:sz w:val="24"/>
-          <w:szCs w:val="24"/>
-        </w:rPr>
-      </w:pPr>
-    </w:p>
-    <w:p>
-      <w:pPr>
+        <w:ind w:left="720" w:firstLine="720"/>
         <w:rPr>
           <w:rFonts w:ascii="Consolas" w:hAnsi="Consolas"/>
           <w:sz w:val="24"/>
@@ -808,6 +1587,7 @@
     </w:p>
     <w:p>
       <w:pPr>
+        <w:ind w:left="720" w:firstLine="720"/>
         <w:rPr>
           <w:rFonts w:ascii="Consolas" w:hAnsi="Consolas"/>
           <w:sz w:val="24"/>
@@ -829,56 +1609,24 @@
           <w:sz w:val="24"/>
           <w:szCs w:val="24"/>
         </w:rPr>
-        <w:t xml:space="preserve"> Microservices (Solution Folder)</w:t>
-      </w:r>
-    </w:p>
-    <w:p>
-      <w:pPr>
-        <w:rPr>
-          <w:rFonts w:ascii="Consolas" w:hAnsi="Consolas"/>
-          <w:sz w:val="24"/>
-          <w:szCs w:val="24"/>
-        </w:rPr>
-      </w:pPr>
-      <w:r>
-        <w:rPr>
-          <w:rFonts w:ascii="Consolas" w:hAnsi="Consolas"/>
-          <w:sz w:val="24"/>
-          <w:szCs w:val="24"/>
-        </w:rPr>
-        <w:tab/>
-      </w:r>
-      <w:r>
-        <w:rPr>
-          <w:rFonts w:ascii="Consolas" w:hAnsi="Consolas"/>
-          <w:sz w:val="24"/>
-          <w:szCs w:val="24"/>
-        </w:rPr>
-        <w:sym w:font="Webdings" w:char="F031"/>
-      </w:r>
-      <w:r>
-        <w:rPr>
-          <w:rFonts w:ascii="Consolas" w:hAnsi="Consolas"/>
-          <w:sz w:val="24"/>
-          <w:szCs w:val="24"/>
-        </w:rPr>
-        <w:t xml:space="preserve"> </w:t>
-      </w:r>
-      <w:r>
-        <w:rPr>
-          <w:rFonts w:ascii="Consolas" w:hAnsi="Consolas"/>
-          <w:sz w:val="24"/>
-          <w:szCs w:val="24"/>
-        </w:rPr>
-        <w:t>LoggingMicroservice</w:t>
-      </w:r>
-      <w:r>
-        <w:rPr>
-          <w:rFonts w:ascii="Consolas" w:hAnsi="Consolas"/>
-          <w:sz w:val="24"/>
-          <w:szCs w:val="24"/>
-        </w:rPr>
-        <w:t xml:space="preserve"> (Solution Folder)</w:t>
+        <w:t xml:space="preserve"> Persistence (</w:t>
+      </w:r>
+      <w:r>
+        <w:rPr>
+          <w:rFonts w:ascii="Consolas" w:hAnsi="Consolas"/>
+          <w:strike/>
+          <w:sz w:val="24"/>
+          <w:szCs w:val="24"/>
+        </w:rPr>
+        <w:t>DAL, Dal, DataAccess, Data</w:t>
+      </w:r>
+      <w:r>
+        <w:rPr>
+          <w:rFonts w:ascii="Consolas" w:hAnsi="Consolas"/>
+          <w:sz w:val="24"/>
+          <w:szCs w:val="24"/>
+        </w:rPr>
+        <w:t>) (Class Library)</w:t>
       </w:r>
     </w:p>
     <w:p>
@@ -886,25 +1634,33 @@
         <w:ind w:left="720" w:firstLine="720"/>
         <w:rPr>
           <w:rFonts w:ascii="Consolas" w:hAnsi="Consolas"/>
-          <w:sz w:val="24"/>
-          <w:szCs w:val="24"/>
-        </w:rPr>
-      </w:pPr>
-      <w:r>
-        <w:rPr>
-          <w:rFonts w:ascii="Consolas" w:hAnsi="Consolas"/>
-          <w:sz w:val="24"/>
-          <w:szCs w:val="24"/>
-        </w:rPr>
-        <w:sym w:font="Webdings" w:char="F031"/>
-      </w:r>
-      <w:r>
-        <w:rPr>
-          <w:rFonts w:ascii="Consolas" w:hAnsi="Consolas"/>
-          <w:sz w:val="24"/>
-          <w:szCs w:val="24"/>
-        </w:rPr>
-        <w:t xml:space="preserve"> Domain (Class Library)</w:t>
+          <w:sz w:val="20"/>
+          <w:szCs w:val="20"/>
+        </w:rPr>
+      </w:pPr>
+      <w:r>
+        <w:rPr>
+          <w:rFonts w:ascii="Consolas" w:hAnsi="Consolas"/>
+          <w:sz w:val="20"/>
+          <w:szCs w:val="20"/>
+        </w:rPr>
+        <w:tab/>
+      </w:r>
+      <w:r>
+        <w:rPr>
+          <w:rFonts w:ascii="Consolas" w:hAnsi="Consolas"/>
+          <w:sz w:val="20"/>
+          <w:szCs w:val="20"/>
+        </w:rPr>
+        <w:sym w:font="Webdings" w:char="F0EB"/>
+      </w:r>
+      <w:r>
+        <w:rPr>
+          <w:rFonts w:ascii="Consolas" w:hAnsi="Consolas"/>
+          <w:sz w:val="20"/>
+          <w:szCs w:val="20"/>
+        </w:rPr>
+        <w:t>Reference(s):</w:t>
       </w:r>
     </w:p>
     <w:p>
@@ -930,49 +1686,41 @@
           <w:sz w:val="20"/>
           <w:szCs w:val="20"/>
         </w:rPr>
-        <w:sym w:font="Webdings" w:char="F0EB"/>
-      </w:r>
-      <w:r>
-        <w:rPr>
-          <w:rFonts w:ascii="Consolas" w:hAnsi="Consolas"/>
-          <w:sz w:val="20"/>
-          <w:szCs w:val="20"/>
-        </w:rPr>
-        <w:t>Reference(s):</w:t>
-      </w:r>
-    </w:p>
-    <w:p>
-      <w:pPr>
-        <w:ind w:left="720" w:firstLine="720"/>
-        <w:rPr>
-          <w:rFonts w:ascii="Consolas" w:hAnsi="Consolas"/>
-          <w:sz w:val="20"/>
-          <w:szCs w:val="20"/>
-        </w:rPr>
-      </w:pPr>
-      <w:r>
-        <w:rPr>
-          <w:rFonts w:ascii="Consolas" w:hAnsi="Consolas"/>
-          <w:sz w:val="20"/>
-          <w:szCs w:val="20"/>
-        </w:rPr>
-        <w:tab/>
-      </w:r>
-      <w:r>
-        <w:rPr>
-          <w:rFonts w:ascii="Consolas" w:hAnsi="Consolas"/>
-          <w:sz w:val="20"/>
-          <w:szCs w:val="20"/>
-        </w:rPr>
-        <w:tab/>
-      </w:r>
-      <w:r>
-        <w:rPr>
-          <w:rFonts w:ascii="Consolas" w:hAnsi="Consolas"/>
-          <w:sz w:val="20"/>
-          <w:szCs w:val="20"/>
-        </w:rPr>
-        <w:t>Resources</w:t>
+        <w:tab/>
+        <w:t>Dtx</w:t>
+      </w:r>
+      <w:r>
+        <w:rPr>
+          <w:rFonts w:ascii="Consolas" w:hAnsi="Consolas"/>
+          <w:sz w:val="20"/>
+          <w:szCs w:val="20"/>
+        </w:rPr>
+        <w:br/>
+      </w:r>
+      <w:r>
+        <w:rPr>
+          <w:rFonts w:ascii="Consolas" w:hAnsi="Consolas"/>
+          <w:sz w:val="20"/>
+          <w:szCs w:val="20"/>
+        </w:rPr>
+        <w:tab/>
+      </w:r>
+      <w:r>
+        <w:rPr>
+          <w:rFonts w:ascii="Consolas" w:hAnsi="Consolas"/>
+          <w:sz w:val="20"/>
+          <w:szCs w:val="20"/>
+        </w:rPr>
+        <w:tab/>
+      </w:r>
+      <w:r>
+        <w:rPr>
+          <w:rFonts w:ascii="Consolas" w:hAnsi="Consolas"/>
+          <w:sz w:val="20"/>
+          <w:szCs w:val="20"/>
+        </w:rPr>
+        <w:tab/>
+        <w:t>Domain</w:t>
       </w:r>
     </w:p>
     <w:p>
@@ -1043,40 +1791,319 @@
           <w:sz w:val="20"/>
           <w:szCs w:val="20"/>
         </w:rPr>
-        <w:t>Microsoft.EntityFrameworkCore.InMemory</w:t>
-      </w:r>
-      <w:r>
-        <w:rPr>
-          <w:rFonts w:ascii="Consolas" w:hAnsi="Consolas"/>
-          <w:sz w:val="20"/>
-          <w:szCs w:val="20"/>
-        </w:rPr>
-        <w:br/>
-      </w:r>
-      <w:r>
-        <w:rPr>
-          <w:rFonts w:ascii="Consolas" w:hAnsi="Consolas"/>
-          <w:sz w:val="20"/>
-          <w:szCs w:val="20"/>
-        </w:rPr>
-        <w:tab/>
-      </w:r>
-      <w:r>
-        <w:rPr>
-          <w:rFonts w:ascii="Consolas" w:hAnsi="Consolas"/>
-          <w:sz w:val="20"/>
-          <w:szCs w:val="20"/>
-        </w:rPr>
-        <w:tab/>
-      </w:r>
-      <w:r>
-        <w:rPr>
-          <w:rFonts w:ascii="Consolas" w:hAnsi="Consolas"/>
-          <w:sz w:val="20"/>
-          <w:szCs w:val="20"/>
-        </w:rPr>
-        <w:tab/>
-        <w:t>Microsoft.EntityFrameworkCore.SqlServer</w:t>
+        <w:t>Microsoft.EntityFrameworkCore</w:t>
+      </w:r>
+    </w:p>
+    <w:p>
+      <w:pPr>
+        <w:rPr>
+          <w:rFonts w:ascii="Consolas" w:hAnsi="Consolas"/>
+          <w:sz w:val="24"/>
+          <w:szCs w:val="24"/>
+          <w:rtl/>
+        </w:rPr>
+      </w:pPr>
+      <w:r>
+        <w:rPr>
+          <w:rFonts w:ascii="Consolas" w:hAnsi="Consolas"/>
+          <w:sz w:val="24"/>
+          <w:szCs w:val="24"/>
+        </w:rPr>
+        <w:tab/>
+      </w:r>
+      <w:r>
+        <w:rPr>
+          <w:rFonts w:ascii="Consolas" w:hAnsi="Consolas"/>
+          <w:sz w:val="24"/>
+          <w:szCs w:val="24"/>
+        </w:rPr>
+        <w:tab/>
+      </w:r>
+      <w:r>
+        <w:rPr>
+          <w:rFonts w:ascii="Consolas" w:hAnsi="Consolas"/>
+          <w:sz w:val="24"/>
+          <w:szCs w:val="24"/>
+        </w:rPr>
+        <w:tab/>
+      </w:r>
+      <w:r>
+        <w:rPr>
+          <w:rFonts w:ascii="Consolas" w:hAnsi="Consolas"/>
+          <w:sz w:val="24"/>
+          <w:szCs w:val="24"/>
+        </w:rPr>
+        <w:sym w:font="Webdings" w:char="F031"/>
+      </w:r>
+      <w:r>
+        <w:rPr>
+          <w:rFonts w:ascii="Consolas" w:hAnsi="Consolas"/>
+          <w:sz w:val="24"/>
+          <w:szCs w:val="24"/>
+        </w:rPr>
+        <w:t xml:space="preserve"> Repositories</w:t>
+      </w:r>
+    </w:p>
+    <w:p>
+      <w:pPr>
+        <w:rPr>
+          <w:rFonts w:ascii="Consolas" w:hAnsi="Consolas"/>
+          <w:sz w:val="24"/>
+          <w:szCs w:val="24"/>
+        </w:rPr>
+      </w:pPr>
+      <w:r>
+        <w:rPr>
+          <w:rFonts w:ascii="Consolas" w:hAnsi="Consolas"/>
+          <w:sz w:val="24"/>
+          <w:szCs w:val="24"/>
+          <w:rtl/>
+        </w:rPr>
+        <w:tab/>
+      </w:r>
+      <w:r>
+        <w:rPr>
+          <w:rFonts w:ascii="Consolas" w:hAnsi="Consolas"/>
+          <w:sz w:val="24"/>
+          <w:szCs w:val="24"/>
+          <w:rtl/>
+        </w:rPr>
+        <w:tab/>
+      </w:r>
+      <w:r>
+        <w:rPr>
+          <w:rFonts w:ascii="Consolas" w:hAnsi="Consolas"/>
+          <w:sz w:val="24"/>
+          <w:szCs w:val="24"/>
+        </w:rPr>
+        <w:tab/>
+      </w:r>
+      <w:r>
+        <w:rPr>
+          <w:rFonts w:ascii="Consolas" w:hAnsi="Consolas"/>
+          <w:sz w:val="24"/>
+          <w:szCs w:val="24"/>
+        </w:rPr>
+        <w:tab/>
+      </w:r>
+      <w:r>
+        <w:rPr>
+          <w:rFonts w:ascii="Consolas" w:hAnsi="Consolas"/>
+          <w:sz w:val="24"/>
+          <w:szCs w:val="24"/>
+        </w:rPr>
+        <w:t>Log</w:t>
+      </w:r>
+      <w:r>
+        <w:rPr>
+          <w:rFonts w:ascii="Consolas" w:hAnsi="Consolas"/>
+          <w:sz w:val="24"/>
+          <w:szCs w:val="24"/>
+        </w:rPr>
+        <w:t>Repository.cs</w:t>
+      </w:r>
+    </w:p>
+    <w:p>
+      <w:pPr>
+        <w:rPr>
+          <w:rFonts w:ascii="Consolas" w:hAnsi="Consolas"/>
+          <w:sz w:val="24"/>
+          <w:szCs w:val="24"/>
+          <w:rtl/>
+        </w:rPr>
+      </w:pPr>
+      <w:r>
+        <w:rPr>
+          <w:rFonts w:ascii="Consolas" w:hAnsi="Consolas"/>
+          <w:sz w:val="24"/>
+          <w:szCs w:val="24"/>
+        </w:rPr>
+        <w:tab/>
+      </w:r>
+      <w:r>
+        <w:rPr>
+          <w:rFonts w:ascii="Consolas" w:hAnsi="Consolas"/>
+          <w:sz w:val="24"/>
+          <w:szCs w:val="24"/>
+        </w:rPr>
+        <w:tab/>
+      </w:r>
+      <w:r>
+        <w:rPr>
+          <w:rFonts w:ascii="Consolas" w:hAnsi="Consolas"/>
+          <w:sz w:val="24"/>
+          <w:szCs w:val="24"/>
+        </w:rPr>
+        <w:tab/>
+      </w:r>
+      <w:r>
+        <w:rPr>
+          <w:rFonts w:ascii="Consolas" w:hAnsi="Consolas"/>
+          <w:sz w:val="24"/>
+          <w:szCs w:val="24"/>
+        </w:rPr>
+        <w:sym w:font="Webdings" w:char="F031"/>
+      </w:r>
+      <w:r>
+        <w:rPr>
+          <w:rFonts w:ascii="Consolas" w:hAnsi="Consolas"/>
+          <w:sz w:val="24"/>
+          <w:szCs w:val="24"/>
+        </w:rPr>
+        <w:t xml:space="preserve"> </w:t>
+      </w:r>
+      <w:r>
+        <w:rPr>
+          <w:rFonts w:ascii="Consolas" w:hAnsi="Consolas"/>
+          <w:sz w:val="24"/>
+          <w:szCs w:val="24"/>
+        </w:rPr>
+        <w:t>Query</w:t>
+      </w:r>
+      <w:r>
+        <w:rPr>
+          <w:rFonts w:ascii="Consolas" w:hAnsi="Consolas"/>
+          <w:sz w:val="24"/>
+          <w:szCs w:val="24"/>
+        </w:rPr>
+        <w:t>Repositories</w:t>
+      </w:r>
+    </w:p>
+    <w:p>
+      <w:pPr>
+        <w:rPr>
+          <w:rFonts w:ascii="Consolas" w:hAnsi="Consolas"/>
+          <w:sz w:val="24"/>
+          <w:szCs w:val="24"/>
+        </w:rPr>
+      </w:pPr>
+      <w:r>
+        <w:rPr>
+          <w:rFonts w:ascii="Consolas" w:hAnsi="Consolas"/>
+          <w:sz w:val="24"/>
+          <w:szCs w:val="24"/>
+          <w:rtl/>
+        </w:rPr>
+        <w:tab/>
+      </w:r>
+      <w:r>
+        <w:rPr>
+          <w:rFonts w:ascii="Consolas" w:hAnsi="Consolas"/>
+          <w:sz w:val="24"/>
+          <w:szCs w:val="24"/>
+          <w:rtl/>
+        </w:rPr>
+        <w:tab/>
+      </w:r>
+      <w:r>
+        <w:rPr>
+          <w:rFonts w:ascii="Consolas" w:hAnsi="Consolas"/>
+          <w:sz w:val="24"/>
+          <w:szCs w:val="24"/>
+        </w:rPr>
+        <w:tab/>
+      </w:r>
+      <w:r>
+        <w:rPr>
+          <w:rFonts w:ascii="Consolas" w:hAnsi="Consolas"/>
+          <w:sz w:val="24"/>
+          <w:szCs w:val="24"/>
+        </w:rPr>
+        <w:tab/>
+      </w:r>
+      <w:r>
+        <w:rPr>
+          <w:rFonts w:ascii="Consolas" w:hAnsi="Consolas"/>
+          <w:sz w:val="24"/>
+          <w:szCs w:val="24"/>
+        </w:rPr>
+        <w:t>LogQuery</w:t>
+      </w:r>
+      <w:r>
+        <w:rPr>
+          <w:rFonts w:ascii="Consolas" w:hAnsi="Consolas"/>
+          <w:sz w:val="24"/>
+          <w:szCs w:val="24"/>
+        </w:rPr>
+        <w:t>Repository.cs</w:t>
+      </w:r>
+    </w:p>
+    <w:p>
+      <w:pPr>
+        <w:rPr>
+          <w:rFonts w:ascii="Consolas" w:hAnsi="Consolas"/>
+          <w:sz w:val="24"/>
+          <w:szCs w:val="24"/>
+        </w:rPr>
+      </w:pPr>
+    </w:p>
+    <w:p>
+      <w:pPr>
+        <w:rPr>
+          <w:rFonts w:ascii="Consolas" w:hAnsi="Consolas"/>
+          <w:sz w:val="24"/>
+          <w:szCs w:val="24"/>
+        </w:rPr>
+      </w:pPr>
+      <w:r>
+        <w:rPr>
+          <w:rFonts w:ascii="Consolas" w:hAnsi="Consolas"/>
+          <w:sz w:val="24"/>
+          <w:szCs w:val="24"/>
+          <w:rtl/>
+        </w:rPr>
+        <w:tab/>
+      </w:r>
+      <w:r>
+        <w:rPr>
+          <w:rFonts w:ascii="Consolas" w:hAnsi="Consolas"/>
+          <w:sz w:val="24"/>
+          <w:szCs w:val="24"/>
+        </w:rPr>
+        <w:tab/>
+      </w:r>
+      <w:r>
+        <w:rPr>
+          <w:rFonts w:ascii="Consolas" w:hAnsi="Consolas"/>
+          <w:sz w:val="24"/>
+          <w:szCs w:val="24"/>
+        </w:rPr>
+        <w:tab/>
+        <w:t>UnitOfWork.cs</w:t>
+      </w:r>
+    </w:p>
+    <w:p>
+      <w:pPr>
+        <w:rPr>
+          <w:rFonts w:ascii="Consolas" w:hAnsi="Consolas"/>
+          <w:sz w:val="24"/>
+          <w:szCs w:val="24"/>
+        </w:rPr>
+      </w:pPr>
+      <w:r>
+        <w:rPr>
+          <w:rFonts w:ascii="Consolas" w:hAnsi="Consolas"/>
+          <w:sz w:val="24"/>
+          <w:szCs w:val="24"/>
+        </w:rPr>
+        <w:tab/>
+      </w:r>
+      <w:r>
+        <w:rPr>
+          <w:rFonts w:ascii="Consolas" w:hAnsi="Consolas"/>
+          <w:sz w:val="24"/>
+          <w:szCs w:val="24"/>
+        </w:rPr>
+        <w:tab/>
+      </w:r>
+      <w:r>
+        <w:rPr>
+          <w:rFonts w:ascii="Consolas" w:hAnsi="Consolas"/>
+          <w:sz w:val="24"/>
+          <w:szCs w:val="24"/>
+        </w:rPr>
+        <w:tab/>
+        <w:t>QueryUnitOfWork.cs</w:t>
       </w:r>
     </w:p>
     <w:p>
@@ -1103,461 +2130,41 @@
           <w:sz w:val="24"/>
           <w:szCs w:val="24"/>
         </w:rPr>
-        <w:sym w:font="Webdings" w:char="F031"/>
-      </w:r>
-      <w:r>
-        <w:rPr>
-          <w:rFonts w:ascii="Consolas" w:hAnsi="Consolas"/>
-          <w:sz w:val="24"/>
-          <w:szCs w:val="24"/>
-        </w:rPr>
-        <w:t xml:space="preserve"> Models</w:t>
-      </w:r>
-    </w:p>
-    <w:p>
-      <w:pPr>
-        <w:rPr>
-          <w:rFonts w:ascii="Consolas" w:hAnsi="Consolas"/>
-          <w:sz w:val="24"/>
-          <w:szCs w:val="24"/>
-        </w:rPr>
-      </w:pPr>
-      <w:r>
-        <w:rPr>
-          <w:rFonts w:ascii="Consolas" w:hAnsi="Consolas"/>
-          <w:sz w:val="24"/>
-          <w:szCs w:val="24"/>
-        </w:rPr>
-        <w:tab/>
-      </w:r>
-      <w:r>
-        <w:rPr>
-          <w:rFonts w:ascii="Consolas" w:hAnsi="Consolas"/>
-          <w:sz w:val="24"/>
-          <w:szCs w:val="24"/>
-        </w:rPr>
-        <w:tab/>
-      </w:r>
-      <w:r>
-        <w:rPr>
-          <w:rFonts w:ascii="Consolas" w:hAnsi="Consolas"/>
-          <w:sz w:val="24"/>
-          <w:szCs w:val="24"/>
-        </w:rPr>
-        <w:tab/>
-      </w:r>
-      <w:r>
-        <w:rPr>
-          <w:rFonts w:ascii="Consolas" w:hAnsi="Consolas"/>
-          <w:sz w:val="24"/>
-          <w:szCs w:val="24"/>
-        </w:rPr>
-        <w:tab/>
-      </w:r>
-      <w:r>
-        <w:rPr>
-          <w:rFonts w:ascii="Consolas" w:hAnsi="Consolas"/>
-          <w:sz w:val="24"/>
-          <w:szCs w:val="24"/>
-        </w:rPr>
-        <w:sym w:font="Webdings" w:char="F031"/>
-      </w:r>
-      <w:r>
-        <w:rPr>
-          <w:rFonts w:ascii="Consolas" w:hAnsi="Consolas"/>
-          <w:sz w:val="24"/>
-          <w:szCs w:val="24"/>
-        </w:rPr>
-        <w:t xml:space="preserve"> Base</w:t>
-      </w:r>
-    </w:p>
-    <w:p>
-      <w:pPr>
-        <w:rPr>
-          <w:rFonts w:ascii="Consolas" w:hAnsi="Consolas"/>
-          <w:sz w:val="24"/>
-          <w:szCs w:val="24"/>
-        </w:rPr>
-      </w:pPr>
-      <w:r>
-        <w:rPr>
-          <w:rFonts w:ascii="Consolas" w:hAnsi="Consolas"/>
-          <w:sz w:val="24"/>
-          <w:szCs w:val="24"/>
-        </w:rPr>
-        <w:tab/>
-      </w:r>
-      <w:r>
-        <w:rPr>
-          <w:rFonts w:ascii="Consolas" w:hAnsi="Consolas"/>
-          <w:sz w:val="24"/>
-          <w:szCs w:val="24"/>
-        </w:rPr>
-        <w:tab/>
-      </w:r>
-      <w:r>
-        <w:rPr>
-          <w:rFonts w:ascii="Consolas" w:hAnsi="Consolas"/>
-          <w:sz w:val="24"/>
-          <w:szCs w:val="24"/>
-        </w:rPr>
-        <w:tab/>
-      </w:r>
-      <w:r>
-        <w:rPr>
-          <w:rFonts w:ascii="Consolas" w:hAnsi="Consolas"/>
-          <w:sz w:val="24"/>
-          <w:szCs w:val="24"/>
-        </w:rPr>
-        <w:tab/>
-      </w:r>
-      <w:r>
-        <w:rPr>
-          <w:rFonts w:ascii="Consolas" w:hAnsi="Consolas"/>
-          <w:sz w:val="24"/>
-          <w:szCs w:val="24"/>
-        </w:rPr>
-        <w:tab/>
-        <w:t>Entity.cs</w:t>
-      </w:r>
-    </w:p>
-    <w:p>
-      <w:pPr>
-        <w:rPr>
-          <w:rFonts w:ascii="Consolas" w:hAnsi="Consolas"/>
-          <w:sz w:val="24"/>
-          <w:szCs w:val="24"/>
-        </w:rPr>
-      </w:pPr>
-      <w:r>
-        <w:rPr>
-          <w:rFonts w:ascii="Consolas" w:hAnsi="Consolas"/>
-          <w:sz w:val="24"/>
-          <w:szCs w:val="24"/>
-        </w:rPr>
-        <w:tab/>
-      </w:r>
-      <w:r>
-        <w:rPr>
-          <w:rFonts w:ascii="Consolas" w:hAnsi="Consolas"/>
-          <w:sz w:val="24"/>
-          <w:szCs w:val="24"/>
-        </w:rPr>
-        <w:tab/>
-      </w:r>
-      <w:r>
-        <w:rPr>
-          <w:rFonts w:ascii="Consolas" w:hAnsi="Consolas"/>
-          <w:sz w:val="24"/>
-          <w:szCs w:val="24"/>
-        </w:rPr>
-        <w:tab/>
-      </w:r>
-      <w:r>
-        <w:rPr>
-          <w:rFonts w:ascii="Consolas" w:hAnsi="Consolas"/>
-          <w:sz w:val="24"/>
-          <w:szCs w:val="24"/>
-        </w:rPr>
-        <w:tab/>
-      </w:r>
-      <w:r>
-        <w:rPr>
-          <w:rFonts w:ascii="Consolas" w:hAnsi="Consolas"/>
-          <w:sz w:val="24"/>
-          <w:szCs w:val="24"/>
-        </w:rPr>
-        <w:t>Log</w:t>
-      </w:r>
-      <w:r>
-        <w:rPr>
-          <w:rFonts w:ascii="Consolas" w:hAnsi="Consolas"/>
-          <w:sz w:val="24"/>
-          <w:szCs w:val="24"/>
-        </w:rPr>
-        <w:t>.cs</w:t>
-      </w:r>
-    </w:p>
-    <w:p>
-      <w:pPr>
-        <w:rPr>
-          <w:rFonts w:ascii="Consolas" w:hAnsi="Consolas"/>
-          <w:sz w:val="24"/>
-          <w:szCs w:val="24"/>
-        </w:rPr>
-      </w:pPr>
-      <w:r>
-        <w:rPr>
-          <w:rFonts w:ascii="Consolas" w:hAnsi="Consolas"/>
-          <w:sz w:val="24"/>
-          <w:szCs w:val="24"/>
-        </w:rPr>
-        <w:tab/>
-      </w:r>
-      <w:r>
-        <w:rPr>
-          <w:rFonts w:ascii="Consolas" w:hAnsi="Consolas"/>
-          <w:sz w:val="24"/>
-          <w:szCs w:val="24"/>
-        </w:rPr>
-        <w:tab/>
-      </w:r>
-      <w:r>
-        <w:rPr>
-          <w:rFonts w:ascii="Consolas" w:hAnsi="Consolas"/>
-          <w:sz w:val="24"/>
-          <w:szCs w:val="24"/>
-        </w:rPr>
-        <w:tab/>
-      </w:r>
-      <w:r>
-        <w:rPr>
-          <w:rFonts w:ascii="Consolas" w:hAnsi="Consolas"/>
-          <w:sz w:val="24"/>
-          <w:szCs w:val="24"/>
-        </w:rPr>
-        <w:sym w:font="Webdings" w:char="F031"/>
-      </w:r>
-      <w:r>
-        <w:rPr>
-          <w:rFonts w:ascii="Consolas" w:hAnsi="Consolas"/>
-          <w:sz w:val="24"/>
-          <w:szCs w:val="24"/>
-        </w:rPr>
-        <w:t xml:space="preserve"> IRepositories</w:t>
-      </w:r>
-    </w:p>
-    <w:p>
-      <w:pPr>
-        <w:rPr>
-          <w:rFonts w:ascii="Consolas" w:hAnsi="Consolas"/>
-          <w:sz w:val="24"/>
-          <w:szCs w:val="24"/>
-        </w:rPr>
-      </w:pPr>
-      <w:r>
-        <w:rPr>
-          <w:rFonts w:ascii="Consolas" w:hAnsi="Consolas"/>
-          <w:sz w:val="24"/>
-          <w:szCs w:val="24"/>
-        </w:rPr>
-        <w:tab/>
-      </w:r>
-      <w:r>
-        <w:rPr>
-          <w:rFonts w:ascii="Consolas" w:hAnsi="Consolas"/>
-          <w:sz w:val="24"/>
-          <w:szCs w:val="24"/>
-        </w:rPr>
-        <w:tab/>
-      </w:r>
-      <w:r>
-        <w:rPr>
-          <w:rFonts w:ascii="Consolas" w:hAnsi="Consolas"/>
-          <w:sz w:val="24"/>
-          <w:szCs w:val="24"/>
-        </w:rPr>
-        <w:tab/>
-      </w:r>
-      <w:r>
-        <w:rPr>
-          <w:rFonts w:ascii="Consolas" w:hAnsi="Consolas"/>
-          <w:sz w:val="24"/>
-          <w:szCs w:val="24"/>
-        </w:rPr>
-        <w:tab/>
-        <w:t>I</w:t>
-      </w:r>
-      <w:r>
-        <w:rPr>
-          <w:rFonts w:ascii="Consolas" w:hAnsi="Consolas"/>
-          <w:sz w:val="24"/>
-          <w:szCs w:val="24"/>
-        </w:rPr>
-        <w:t>Log</w:t>
-      </w:r>
-      <w:r>
-        <w:rPr>
-          <w:rFonts w:ascii="Consolas" w:hAnsi="Consolas"/>
-          <w:sz w:val="24"/>
-          <w:szCs w:val="24"/>
-        </w:rPr>
-        <w:t>Repository.cs</w:t>
-      </w:r>
-    </w:p>
-    <w:p>
-      <w:pPr>
-        <w:rPr>
-          <w:rFonts w:ascii="Consolas" w:hAnsi="Consolas"/>
-          <w:sz w:val="24"/>
-          <w:szCs w:val="24"/>
-        </w:rPr>
-      </w:pPr>
-      <w:r>
-        <w:rPr>
-          <w:rFonts w:ascii="Consolas" w:hAnsi="Consolas"/>
-          <w:sz w:val="24"/>
-          <w:szCs w:val="24"/>
-        </w:rPr>
-        <w:tab/>
-      </w:r>
-      <w:r>
-        <w:rPr>
-          <w:rFonts w:ascii="Consolas" w:hAnsi="Consolas"/>
-          <w:sz w:val="24"/>
-          <w:szCs w:val="24"/>
-        </w:rPr>
-        <w:tab/>
-      </w:r>
-      <w:r>
-        <w:rPr>
-          <w:rFonts w:ascii="Consolas" w:hAnsi="Consolas"/>
-          <w:sz w:val="24"/>
-          <w:szCs w:val="24"/>
-        </w:rPr>
-        <w:tab/>
-      </w:r>
-      <w:r>
-        <w:rPr>
-          <w:rFonts w:ascii="Consolas" w:hAnsi="Consolas"/>
-          <w:sz w:val="24"/>
-          <w:szCs w:val="24"/>
-        </w:rPr>
-        <w:sym w:font="Webdings" w:char="F031"/>
-      </w:r>
-      <w:r>
-        <w:rPr>
-          <w:rFonts w:ascii="Consolas" w:hAnsi="Consolas"/>
-          <w:sz w:val="24"/>
-          <w:szCs w:val="24"/>
-        </w:rPr>
-        <w:t xml:space="preserve"> IQueryRepositories</w:t>
-      </w:r>
-    </w:p>
-    <w:p>
-      <w:pPr>
-        <w:rPr>
-          <w:rFonts w:ascii="Consolas" w:hAnsi="Consolas"/>
-          <w:sz w:val="24"/>
-          <w:szCs w:val="24"/>
-        </w:rPr>
-      </w:pPr>
-      <w:r>
-        <w:rPr>
-          <w:rFonts w:ascii="Consolas" w:hAnsi="Consolas"/>
-          <w:sz w:val="24"/>
-          <w:szCs w:val="24"/>
-        </w:rPr>
-        <w:tab/>
-      </w:r>
-      <w:r>
-        <w:rPr>
-          <w:rFonts w:ascii="Consolas" w:hAnsi="Consolas"/>
-          <w:sz w:val="24"/>
-          <w:szCs w:val="24"/>
-        </w:rPr>
-        <w:tab/>
-      </w:r>
-      <w:r>
-        <w:rPr>
-          <w:rFonts w:ascii="Consolas" w:hAnsi="Consolas"/>
-          <w:sz w:val="24"/>
-          <w:szCs w:val="24"/>
-        </w:rPr>
-        <w:tab/>
-      </w:r>
-      <w:r>
-        <w:rPr>
-          <w:rFonts w:ascii="Consolas" w:hAnsi="Consolas"/>
-          <w:sz w:val="24"/>
-          <w:szCs w:val="24"/>
-        </w:rPr>
-        <w:tab/>
-        <w:t>I</w:t>
-      </w:r>
-      <w:r>
-        <w:rPr>
-          <w:rFonts w:ascii="Consolas" w:hAnsi="Consolas"/>
-          <w:sz w:val="24"/>
-          <w:szCs w:val="24"/>
-        </w:rPr>
-        <w:t>LogQuery</w:t>
-      </w:r>
-      <w:r>
-        <w:rPr>
-          <w:rFonts w:ascii="Consolas" w:hAnsi="Consolas"/>
-          <w:sz w:val="24"/>
-          <w:szCs w:val="24"/>
-        </w:rPr>
-        <w:t>Repository.cs</w:t>
-      </w:r>
-    </w:p>
-    <w:p>
-      <w:pPr>
-        <w:rPr>
-          <w:rFonts w:ascii="Consolas" w:hAnsi="Consolas"/>
-          <w:sz w:val="24"/>
-          <w:szCs w:val="24"/>
-        </w:rPr>
-      </w:pPr>
-      <w:r>
-        <w:rPr>
-          <w:rFonts w:ascii="Consolas" w:hAnsi="Consolas"/>
-          <w:sz w:val="24"/>
-          <w:szCs w:val="24"/>
-        </w:rPr>
-        <w:tab/>
-      </w:r>
-      <w:r>
-        <w:rPr>
-          <w:rFonts w:ascii="Consolas" w:hAnsi="Consolas"/>
-          <w:sz w:val="24"/>
-          <w:szCs w:val="24"/>
-        </w:rPr>
-        <w:tab/>
-      </w:r>
-      <w:r>
-        <w:rPr>
-          <w:rFonts w:ascii="Consolas" w:hAnsi="Consolas"/>
-          <w:sz w:val="24"/>
-          <w:szCs w:val="24"/>
-        </w:rPr>
-        <w:tab/>
-        <w:t>IUnitOfWork.cs</w:t>
-      </w:r>
-    </w:p>
-    <w:p>
-      <w:pPr>
-        <w:rPr>
-          <w:rFonts w:ascii="Consolas" w:hAnsi="Consolas"/>
-          <w:sz w:val="24"/>
-          <w:szCs w:val="24"/>
-        </w:rPr>
-      </w:pPr>
-      <w:r>
-        <w:rPr>
-          <w:rFonts w:ascii="Consolas" w:hAnsi="Consolas"/>
-          <w:sz w:val="24"/>
-          <w:szCs w:val="24"/>
-        </w:rPr>
-        <w:tab/>
-      </w:r>
-      <w:r>
-        <w:rPr>
-          <w:rFonts w:ascii="Consolas" w:hAnsi="Consolas"/>
-          <w:sz w:val="24"/>
-          <w:szCs w:val="24"/>
-        </w:rPr>
-        <w:tab/>
-      </w:r>
-      <w:r>
-        <w:rPr>
-          <w:rFonts w:ascii="Consolas" w:hAnsi="Consolas"/>
-          <w:sz w:val="24"/>
-          <w:szCs w:val="24"/>
-        </w:rPr>
-        <w:tab/>
-        <w:t>IQueryUnitOfWork.cs</w:t>
+        <w:t>DatabsaeContext.cs</w:t>
+      </w:r>
+    </w:p>
+    <w:p>
+      <w:pPr>
+        <w:rPr>
+          <w:rFonts w:ascii="Consolas" w:hAnsi="Consolas"/>
+          <w:sz w:val="24"/>
+          <w:szCs w:val="24"/>
+        </w:rPr>
+      </w:pPr>
+      <w:r>
+        <w:rPr>
+          <w:rFonts w:ascii="Consolas" w:hAnsi="Consolas"/>
+          <w:sz w:val="24"/>
+          <w:szCs w:val="24"/>
+        </w:rPr>
+        <w:tab/>
+      </w:r>
+      <w:r>
+        <w:rPr>
+          <w:rFonts w:ascii="Consolas" w:hAnsi="Consolas"/>
+          <w:sz w:val="24"/>
+          <w:szCs w:val="24"/>
+        </w:rPr>
+        <w:tab/>
+      </w:r>
+      <w:r>
+        <w:rPr>
+          <w:rFonts w:ascii="Consolas" w:hAnsi="Consolas"/>
+          <w:sz w:val="24"/>
+          <w:szCs w:val="24"/>
+        </w:rPr>
+        <w:tab/>
+        <w:t>QueryDatabaseContext.cs</w:t>
       </w:r>
     </w:p>
     <w:p>
@@ -1572,6 +2179,7 @@
     </w:p>
     <w:p>
       <w:pPr>
+        <w:ind w:left="720" w:firstLine="720"/>
         <w:rPr>
           <w:rFonts w:ascii="Consolas" w:hAnsi="Consolas"/>
           <w:sz w:val="24"/>
@@ -1586,16 +2194,6 @@
         </w:rPr>
         <w:br w:type="page"/>
       </w:r>
-    </w:p>
-    <w:p>
-      <w:pPr>
-        <w:ind w:left="720" w:firstLine="720"/>
-        <w:rPr>
-          <w:rFonts w:ascii="Consolas" w:hAnsi="Consolas"/>
-          <w:sz w:val="24"/>
-          <w:szCs w:val="24"/>
-        </w:rPr>
-      </w:pPr>
       <w:r>
         <w:rPr>
           <w:rFonts w:ascii="Consolas" w:hAnsi="Consolas"/>
@@ -1611,7 +2209,15 @@
           <w:sz w:val="24"/>
           <w:szCs w:val="24"/>
         </w:rPr>
-        <w:t xml:space="preserve"> Persistence (</w:t>
+        <w:t xml:space="preserve"> </w:t>
+      </w:r>
+      <w:r>
+        <w:rPr>
+          <w:rFonts w:ascii="Consolas" w:hAnsi="Consolas"/>
+          <w:sz w:val="24"/>
+          <w:szCs w:val="24"/>
+        </w:rPr>
+        <w:t>Core (</w:t>
       </w:r>
       <w:r>
         <w:rPr>
@@ -1620,34 +2226,34 @@
           <w:sz w:val="24"/>
           <w:szCs w:val="24"/>
         </w:rPr>
-        <w:t>DAL, Dal, DataAccess, Data</w:t>
-      </w:r>
-      <w:r>
-        <w:rPr>
-          <w:rFonts w:ascii="Consolas" w:hAnsi="Consolas"/>
-          <w:sz w:val="24"/>
-          <w:szCs w:val="24"/>
-        </w:rPr>
-        <w:t>) (Class Library)</w:t>
-      </w:r>
-    </w:p>
-    <w:p>
-      <w:pPr>
-        <w:ind w:left="720" w:firstLine="720"/>
-        <w:rPr>
-          <w:rFonts w:ascii="Consolas" w:hAnsi="Consolas"/>
-          <w:sz w:val="20"/>
-          <w:szCs w:val="20"/>
-        </w:rPr>
-      </w:pPr>
-      <w:r>
-        <w:rPr>
-          <w:rFonts w:ascii="Consolas" w:hAnsi="Consolas"/>
-          <w:sz w:val="20"/>
-          <w:szCs w:val="20"/>
-        </w:rPr>
-        <w:tab/>
-      </w:r>
+        <w:t>Bootstrap</w:t>
+      </w:r>
+      <w:r>
+        <w:rPr>
+          <w:rFonts w:ascii="Consolas" w:hAnsi="Consolas"/>
+          <w:sz w:val="24"/>
+          <w:szCs w:val="24"/>
+        </w:rPr>
+        <w:t>)</w:t>
+      </w:r>
+      <w:r>
+        <w:rPr>
+          <w:rFonts w:ascii="Consolas" w:hAnsi="Consolas"/>
+          <w:sz w:val="24"/>
+          <w:szCs w:val="24"/>
+        </w:rPr>
+        <w:t xml:space="preserve"> (Class Library)</w:t>
+      </w:r>
+    </w:p>
+    <w:p>
+      <w:pPr>
+        <w:ind w:left="1440" w:firstLine="720"/>
+        <w:rPr>
+          <w:rFonts w:ascii="Consolas" w:hAnsi="Consolas"/>
+          <w:sz w:val="20"/>
+          <w:szCs w:val="20"/>
+        </w:rPr>
+      </w:pPr>
       <w:r>
         <w:rPr>
           <w:rFonts w:ascii="Consolas" w:hAnsi="Consolas"/>
@@ -1667,28 +2273,20 @@
     </w:p>
     <w:p>
       <w:pPr>
-        <w:ind w:left="720" w:firstLine="720"/>
-        <w:rPr>
-          <w:rFonts w:ascii="Consolas" w:hAnsi="Consolas"/>
-          <w:sz w:val="20"/>
-          <w:szCs w:val="20"/>
-        </w:rPr>
-      </w:pPr>
-      <w:r>
-        <w:rPr>
-          <w:rFonts w:ascii="Consolas" w:hAnsi="Consolas"/>
-          <w:sz w:val="20"/>
-          <w:szCs w:val="20"/>
-        </w:rPr>
-        <w:tab/>
-      </w:r>
-      <w:r>
-        <w:rPr>
-          <w:rFonts w:ascii="Consolas" w:hAnsi="Consolas"/>
-          <w:sz w:val="20"/>
-          <w:szCs w:val="20"/>
-        </w:rPr>
-        <w:tab/>
+        <w:ind w:left="2880"/>
+        <w:rPr>
+          <w:rFonts w:ascii="Consolas" w:hAnsi="Consolas"/>
+          <w:sz w:val="20"/>
+          <w:szCs w:val="20"/>
+        </w:rPr>
+      </w:pPr>
+      <w:r>
+        <w:rPr>
+          <w:rFonts w:ascii="Consolas" w:hAnsi="Consolas"/>
+          <w:sz w:val="20"/>
+          <w:szCs w:val="20"/>
+          <w:lang w:bidi="fa-IR"/>
+        </w:rPr>
         <w:t>Dtx</w:t>
       </w:r>
       <w:r>
@@ -1696,615 +2294,19 @@
           <w:rFonts w:ascii="Consolas" w:hAnsi="Consolas"/>
           <w:sz w:val="20"/>
           <w:szCs w:val="20"/>
+          <w:lang w:bidi="fa-IR"/>
         </w:rPr>
         <w:br/>
-      </w:r>
-      <w:r>
-        <w:rPr>
-          <w:rFonts w:ascii="Consolas" w:hAnsi="Consolas"/>
-          <w:sz w:val="20"/>
-          <w:szCs w:val="20"/>
-        </w:rPr>
-        <w:tab/>
-      </w:r>
-      <w:r>
-        <w:rPr>
-          <w:rFonts w:ascii="Consolas" w:hAnsi="Consolas"/>
-          <w:sz w:val="20"/>
-          <w:szCs w:val="20"/>
-        </w:rPr>
-        <w:tab/>
-      </w:r>
-      <w:r>
-        <w:rPr>
-          <w:rFonts w:ascii="Consolas" w:hAnsi="Consolas"/>
-          <w:sz w:val="20"/>
-          <w:szCs w:val="20"/>
-        </w:rPr>
-        <w:tab/>
-        <w:t>Domain</w:t>
-      </w:r>
-    </w:p>
-    <w:p>
-      <w:pPr>
-        <w:ind w:left="720" w:firstLine="720"/>
-        <w:rPr>
-          <w:rFonts w:ascii="Consolas" w:hAnsi="Consolas"/>
-          <w:sz w:val="20"/>
-          <w:szCs w:val="20"/>
-        </w:rPr>
-      </w:pPr>
-      <w:r>
-        <w:rPr>
-          <w:rFonts w:ascii="Consolas" w:hAnsi="Consolas"/>
-          <w:sz w:val="20"/>
-          <w:szCs w:val="20"/>
-        </w:rPr>
-        <w:tab/>
-      </w:r>
-      <w:r>
-        <w:rPr>
-          <w:rFonts w:ascii="Consolas" w:hAnsi="Consolas"/>
-          <w:sz w:val="20"/>
-          <w:szCs w:val="20"/>
-        </w:rPr>
-        <w:sym w:font="Webdings" w:char="F065"/>
-      </w:r>
-      <w:r>
-        <w:rPr>
-          <w:rFonts w:ascii="Consolas" w:hAnsi="Consolas"/>
-          <w:sz w:val="20"/>
-          <w:szCs w:val="20"/>
-        </w:rPr>
-        <w:t>Nuget(s):</w:t>
-      </w:r>
-    </w:p>
-    <w:p>
-      <w:pPr>
-        <w:pBdr>
-          <w:bottom w:val="single" w:sz="6" w:space="1" w:color="auto"/>
-        </w:pBdr>
-        <w:ind w:left="720" w:firstLine="720"/>
-        <w:rPr>
-          <w:rFonts w:ascii="Consolas" w:hAnsi="Consolas"/>
-          <w:sz w:val="20"/>
-          <w:szCs w:val="20"/>
-        </w:rPr>
-      </w:pPr>
-      <w:r>
-        <w:rPr>
-          <w:rFonts w:ascii="Consolas" w:hAnsi="Consolas"/>
-          <w:sz w:val="20"/>
-          <w:szCs w:val="20"/>
-        </w:rPr>
-        <w:tab/>
-      </w:r>
-      <w:r>
-        <w:rPr>
-          <w:rFonts w:ascii="Consolas" w:hAnsi="Consolas"/>
-          <w:sz w:val="20"/>
-          <w:szCs w:val="20"/>
-        </w:rPr>
-        <w:tab/>
-      </w:r>
-      <w:r>
-        <w:rPr>
-          <w:rFonts w:ascii="Consolas" w:hAnsi="Consolas"/>
-          <w:sz w:val="20"/>
-          <w:szCs w:val="20"/>
-        </w:rPr>
-        <w:t>Microsoft.EntityFrameworkCore</w:t>
-      </w:r>
-    </w:p>
-    <w:p>
-      <w:pPr>
-        <w:rPr>
-          <w:rFonts w:ascii="Consolas" w:hAnsi="Consolas"/>
-          <w:sz w:val="24"/>
-          <w:szCs w:val="24"/>
-          <w:rtl/>
-        </w:rPr>
-      </w:pPr>
-      <w:r>
-        <w:rPr>
-          <w:rFonts w:ascii="Consolas" w:hAnsi="Consolas"/>
-          <w:sz w:val="24"/>
-          <w:szCs w:val="24"/>
-        </w:rPr>
-        <w:tab/>
-      </w:r>
-      <w:r>
-        <w:rPr>
-          <w:rFonts w:ascii="Consolas" w:hAnsi="Consolas"/>
-          <w:sz w:val="24"/>
-          <w:szCs w:val="24"/>
-        </w:rPr>
-        <w:tab/>
-      </w:r>
-      <w:r>
-        <w:rPr>
-          <w:rFonts w:ascii="Consolas" w:hAnsi="Consolas"/>
-          <w:sz w:val="24"/>
-          <w:szCs w:val="24"/>
-        </w:rPr>
-        <w:tab/>
-      </w:r>
-      <w:r>
-        <w:rPr>
-          <w:rFonts w:ascii="Consolas" w:hAnsi="Consolas"/>
-          <w:sz w:val="24"/>
-          <w:szCs w:val="24"/>
-        </w:rPr>
-        <w:sym w:font="Webdings" w:char="F031"/>
-      </w:r>
-      <w:r>
-        <w:rPr>
-          <w:rFonts w:ascii="Consolas" w:hAnsi="Consolas"/>
-          <w:sz w:val="24"/>
-          <w:szCs w:val="24"/>
-        </w:rPr>
-        <w:t xml:space="preserve"> Repositories</w:t>
-      </w:r>
-    </w:p>
-    <w:p>
-      <w:pPr>
-        <w:rPr>
-          <w:rFonts w:ascii="Consolas" w:hAnsi="Consolas"/>
-          <w:sz w:val="24"/>
-          <w:szCs w:val="24"/>
-        </w:rPr>
-      </w:pPr>
-      <w:r>
-        <w:rPr>
-          <w:rFonts w:ascii="Consolas" w:hAnsi="Consolas"/>
-          <w:sz w:val="24"/>
-          <w:szCs w:val="24"/>
-          <w:rtl/>
-        </w:rPr>
-        <w:tab/>
-      </w:r>
-      <w:r>
-        <w:rPr>
-          <w:rFonts w:ascii="Consolas" w:hAnsi="Consolas"/>
-          <w:sz w:val="24"/>
-          <w:szCs w:val="24"/>
-          <w:rtl/>
-        </w:rPr>
-        <w:tab/>
-      </w:r>
-      <w:r>
-        <w:rPr>
-          <w:rFonts w:ascii="Consolas" w:hAnsi="Consolas"/>
-          <w:sz w:val="24"/>
-          <w:szCs w:val="24"/>
-        </w:rPr>
-        <w:tab/>
-      </w:r>
-      <w:r>
-        <w:rPr>
-          <w:rFonts w:ascii="Consolas" w:hAnsi="Consolas"/>
-          <w:sz w:val="24"/>
-          <w:szCs w:val="24"/>
-        </w:rPr>
-        <w:tab/>
-      </w:r>
-      <w:r>
-        <w:rPr>
-          <w:rFonts w:ascii="Consolas" w:hAnsi="Consolas"/>
-          <w:sz w:val="24"/>
-          <w:szCs w:val="24"/>
-        </w:rPr>
-        <w:t>Log</w:t>
-      </w:r>
-      <w:r>
-        <w:rPr>
-          <w:rFonts w:ascii="Consolas" w:hAnsi="Consolas"/>
-          <w:sz w:val="24"/>
-          <w:szCs w:val="24"/>
-        </w:rPr>
-        <w:t>Repository.cs</w:t>
-      </w:r>
-    </w:p>
-    <w:p>
-      <w:pPr>
-        <w:rPr>
-          <w:rFonts w:ascii="Consolas" w:hAnsi="Consolas"/>
-          <w:sz w:val="24"/>
-          <w:szCs w:val="24"/>
-          <w:rtl/>
-        </w:rPr>
-      </w:pPr>
-      <w:r>
-        <w:rPr>
-          <w:rFonts w:ascii="Consolas" w:hAnsi="Consolas"/>
-          <w:sz w:val="24"/>
-          <w:szCs w:val="24"/>
-        </w:rPr>
-        <w:tab/>
-      </w:r>
-      <w:r>
-        <w:rPr>
-          <w:rFonts w:ascii="Consolas" w:hAnsi="Consolas"/>
-          <w:sz w:val="24"/>
-          <w:szCs w:val="24"/>
-        </w:rPr>
-        <w:tab/>
-      </w:r>
-      <w:r>
-        <w:rPr>
-          <w:rFonts w:ascii="Consolas" w:hAnsi="Consolas"/>
-          <w:sz w:val="24"/>
-          <w:szCs w:val="24"/>
-        </w:rPr>
-        <w:tab/>
-      </w:r>
-      <w:r>
-        <w:rPr>
-          <w:rFonts w:ascii="Consolas" w:hAnsi="Consolas"/>
-          <w:sz w:val="24"/>
-          <w:szCs w:val="24"/>
-        </w:rPr>
-        <w:sym w:font="Webdings" w:char="F031"/>
-      </w:r>
-      <w:r>
-        <w:rPr>
-          <w:rFonts w:ascii="Consolas" w:hAnsi="Consolas"/>
-          <w:sz w:val="24"/>
-          <w:szCs w:val="24"/>
-        </w:rPr>
-        <w:t xml:space="preserve"> </w:t>
-      </w:r>
-      <w:r>
-        <w:rPr>
-          <w:rFonts w:ascii="Consolas" w:hAnsi="Consolas"/>
-          <w:sz w:val="24"/>
-          <w:szCs w:val="24"/>
-        </w:rPr>
-        <w:t>Query</w:t>
-      </w:r>
-      <w:r>
-        <w:rPr>
-          <w:rFonts w:ascii="Consolas" w:hAnsi="Consolas"/>
-          <w:sz w:val="24"/>
-          <w:szCs w:val="24"/>
-        </w:rPr>
-        <w:t>Repositories</w:t>
-      </w:r>
-    </w:p>
-    <w:p>
-      <w:pPr>
-        <w:rPr>
-          <w:rFonts w:ascii="Consolas" w:hAnsi="Consolas"/>
-          <w:sz w:val="24"/>
-          <w:szCs w:val="24"/>
-        </w:rPr>
-      </w:pPr>
-      <w:r>
-        <w:rPr>
-          <w:rFonts w:ascii="Consolas" w:hAnsi="Consolas"/>
-          <w:sz w:val="24"/>
-          <w:szCs w:val="24"/>
-          <w:rtl/>
-        </w:rPr>
-        <w:tab/>
-      </w:r>
-      <w:r>
-        <w:rPr>
-          <w:rFonts w:ascii="Consolas" w:hAnsi="Consolas"/>
-          <w:sz w:val="24"/>
-          <w:szCs w:val="24"/>
-          <w:rtl/>
-        </w:rPr>
-        <w:tab/>
-      </w:r>
-      <w:r>
-        <w:rPr>
-          <w:rFonts w:ascii="Consolas" w:hAnsi="Consolas"/>
-          <w:sz w:val="24"/>
-          <w:szCs w:val="24"/>
-        </w:rPr>
-        <w:tab/>
-      </w:r>
-      <w:r>
-        <w:rPr>
-          <w:rFonts w:ascii="Consolas" w:hAnsi="Consolas"/>
-          <w:sz w:val="24"/>
-          <w:szCs w:val="24"/>
-        </w:rPr>
-        <w:tab/>
-      </w:r>
-      <w:r>
-        <w:rPr>
-          <w:rFonts w:ascii="Consolas" w:hAnsi="Consolas"/>
-          <w:sz w:val="24"/>
-          <w:szCs w:val="24"/>
-        </w:rPr>
-        <w:t>LogQuery</w:t>
-      </w:r>
-      <w:r>
-        <w:rPr>
-          <w:rFonts w:ascii="Consolas" w:hAnsi="Consolas"/>
-          <w:sz w:val="24"/>
-          <w:szCs w:val="24"/>
-        </w:rPr>
-        <w:t>Repository.cs</w:t>
-      </w:r>
-    </w:p>
-    <w:p>
-      <w:pPr>
-        <w:rPr>
-          <w:rFonts w:ascii="Consolas" w:hAnsi="Consolas"/>
-          <w:sz w:val="24"/>
-          <w:szCs w:val="24"/>
-        </w:rPr>
-      </w:pPr>
-    </w:p>
-    <w:p>
-      <w:pPr>
-        <w:rPr>
-          <w:rFonts w:ascii="Consolas" w:hAnsi="Consolas"/>
-          <w:sz w:val="24"/>
-          <w:szCs w:val="24"/>
-        </w:rPr>
-      </w:pPr>
-      <w:r>
-        <w:rPr>
-          <w:rFonts w:ascii="Consolas" w:hAnsi="Consolas"/>
-          <w:sz w:val="24"/>
-          <w:szCs w:val="24"/>
-          <w:rtl/>
-        </w:rPr>
-        <w:tab/>
-      </w:r>
-      <w:r>
-        <w:rPr>
-          <w:rFonts w:ascii="Consolas" w:hAnsi="Consolas"/>
-          <w:sz w:val="24"/>
-          <w:szCs w:val="24"/>
-        </w:rPr>
-        <w:tab/>
-      </w:r>
-      <w:r>
-        <w:rPr>
-          <w:rFonts w:ascii="Consolas" w:hAnsi="Consolas"/>
-          <w:sz w:val="24"/>
-          <w:szCs w:val="24"/>
-        </w:rPr>
-        <w:tab/>
-        <w:t>UnitOfWork.cs</w:t>
-      </w:r>
-    </w:p>
-    <w:p>
-      <w:pPr>
-        <w:rPr>
-          <w:rFonts w:ascii="Consolas" w:hAnsi="Consolas"/>
-          <w:sz w:val="24"/>
-          <w:szCs w:val="24"/>
-        </w:rPr>
-      </w:pPr>
-      <w:r>
-        <w:rPr>
-          <w:rFonts w:ascii="Consolas" w:hAnsi="Consolas"/>
-          <w:sz w:val="24"/>
-          <w:szCs w:val="24"/>
-        </w:rPr>
-        <w:tab/>
-      </w:r>
-      <w:r>
-        <w:rPr>
-          <w:rFonts w:ascii="Consolas" w:hAnsi="Consolas"/>
-          <w:sz w:val="24"/>
-          <w:szCs w:val="24"/>
-        </w:rPr>
-        <w:tab/>
-      </w:r>
-      <w:r>
-        <w:rPr>
-          <w:rFonts w:ascii="Consolas" w:hAnsi="Consolas"/>
-          <w:sz w:val="24"/>
-          <w:szCs w:val="24"/>
-        </w:rPr>
-        <w:tab/>
-        <w:t>QueryUnitOfWork.cs</w:t>
-      </w:r>
-    </w:p>
-    <w:p>
-      <w:pPr>
-        <w:rPr>
-          <w:rFonts w:ascii="Consolas" w:hAnsi="Consolas"/>
-          <w:sz w:val="24"/>
-          <w:szCs w:val="24"/>
-        </w:rPr>
-      </w:pPr>
-    </w:p>
-    <w:p>
-      <w:pPr>
-        <w:ind w:left="1440" w:firstLine="720"/>
-        <w:rPr>
-          <w:rFonts w:ascii="Consolas" w:hAnsi="Consolas"/>
-          <w:sz w:val="24"/>
-          <w:szCs w:val="24"/>
-        </w:rPr>
-      </w:pPr>
-      <w:r>
-        <w:rPr>
-          <w:rFonts w:ascii="Consolas" w:hAnsi="Consolas"/>
-          <w:sz w:val="24"/>
-          <w:szCs w:val="24"/>
-        </w:rPr>
-        <w:t>DatabsaeContext.cs</w:t>
-      </w:r>
-    </w:p>
-    <w:p>
-      <w:pPr>
-        <w:rPr>
-          <w:rFonts w:ascii="Consolas" w:hAnsi="Consolas"/>
-          <w:sz w:val="24"/>
-          <w:szCs w:val="24"/>
-        </w:rPr>
-      </w:pPr>
-      <w:r>
-        <w:rPr>
-          <w:rFonts w:ascii="Consolas" w:hAnsi="Consolas"/>
-          <w:sz w:val="24"/>
-          <w:szCs w:val="24"/>
-        </w:rPr>
-        <w:tab/>
-      </w:r>
-      <w:r>
-        <w:rPr>
-          <w:rFonts w:ascii="Consolas" w:hAnsi="Consolas"/>
-          <w:sz w:val="24"/>
-          <w:szCs w:val="24"/>
-        </w:rPr>
-        <w:tab/>
-      </w:r>
-      <w:r>
-        <w:rPr>
-          <w:rFonts w:ascii="Consolas" w:hAnsi="Consolas"/>
-          <w:sz w:val="24"/>
-          <w:szCs w:val="24"/>
-        </w:rPr>
-        <w:tab/>
-        <w:t>QueryDatabaseContext.cs</w:t>
-      </w:r>
-    </w:p>
-    <w:p>
-      <w:pPr>
-        <w:ind w:left="720" w:firstLine="720"/>
-        <w:rPr>
-          <w:rFonts w:ascii="Consolas" w:hAnsi="Consolas"/>
-          <w:sz w:val="24"/>
-          <w:szCs w:val="24"/>
-        </w:rPr>
-      </w:pPr>
-    </w:p>
-    <w:p>
-      <w:pPr>
-        <w:ind w:left="720" w:firstLine="720"/>
-        <w:rPr>
-          <w:rFonts w:ascii="Consolas" w:hAnsi="Consolas"/>
-          <w:sz w:val="24"/>
-          <w:szCs w:val="24"/>
-        </w:rPr>
-      </w:pPr>
-      <w:r>
-        <w:rPr>
-          <w:rFonts w:ascii="Consolas" w:hAnsi="Consolas"/>
-          <w:sz w:val="24"/>
-          <w:szCs w:val="24"/>
-        </w:rPr>
-        <w:br w:type="page"/>
-      </w:r>
-      <w:r>
-        <w:rPr>
-          <w:rFonts w:ascii="Consolas" w:hAnsi="Consolas"/>
-          <w:sz w:val="24"/>
-          <w:szCs w:val="24"/>
-        </w:rPr>
-        <w:lastRenderedPageBreak/>
-        <w:sym w:font="Webdings" w:char="F031"/>
-      </w:r>
-      <w:r>
-        <w:rPr>
-          <w:rFonts w:ascii="Consolas" w:hAnsi="Consolas"/>
-          <w:sz w:val="24"/>
-          <w:szCs w:val="24"/>
-        </w:rPr>
-        <w:t xml:space="preserve"> </w:t>
-      </w:r>
-      <w:r>
-        <w:rPr>
-          <w:rFonts w:ascii="Consolas" w:hAnsi="Consolas"/>
-          <w:sz w:val="24"/>
-          <w:szCs w:val="24"/>
-        </w:rPr>
-        <w:t>Core (</w:t>
-      </w:r>
-      <w:r>
-        <w:rPr>
-          <w:rFonts w:ascii="Consolas" w:hAnsi="Consolas"/>
-          <w:strike/>
-          <w:sz w:val="24"/>
-          <w:szCs w:val="24"/>
-        </w:rPr>
-        <w:t>Bootstrap</w:t>
-      </w:r>
-      <w:r>
-        <w:rPr>
-          <w:rFonts w:ascii="Consolas" w:hAnsi="Consolas"/>
-          <w:sz w:val="24"/>
-          <w:szCs w:val="24"/>
-        </w:rPr>
-        <w:t>)</w:t>
-      </w:r>
-      <w:r>
-        <w:rPr>
-          <w:rFonts w:ascii="Consolas" w:hAnsi="Consolas"/>
-          <w:sz w:val="24"/>
-          <w:szCs w:val="24"/>
-        </w:rPr>
-        <w:t xml:space="preserve"> (Class Library)</w:t>
-      </w:r>
-    </w:p>
-    <w:p>
-      <w:pPr>
-        <w:ind w:left="1440" w:firstLine="720"/>
-        <w:rPr>
-          <w:rFonts w:ascii="Consolas" w:hAnsi="Consolas"/>
-          <w:sz w:val="20"/>
-          <w:szCs w:val="20"/>
-        </w:rPr>
-      </w:pPr>
-      <w:r>
-        <w:rPr>
-          <w:rFonts w:ascii="Consolas" w:hAnsi="Consolas"/>
-          <w:sz w:val="20"/>
-          <w:szCs w:val="20"/>
-        </w:rPr>
-        <w:sym w:font="Webdings" w:char="F0EB"/>
-      </w:r>
-      <w:r>
-        <w:rPr>
-          <w:rFonts w:ascii="Consolas" w:hAnsi="Consolas"/>
-          <w:sz w:val="20"/>
-          <w:szCs w:val="20"/>
-        </w:rPr>
-        <w:t>Reference(s):</w:t>
-      </w:r>
-    </w:p>
-    <w:p>
-      <w:pPr>
-        <w:ind w:firstLine="720"/>
-        <w:rPr>
-          <w:rFonts w:ascii="Consolas" w:hAnsi="Consolas"/>
-          <w:sz w:val="20"/>
-          <w:szCs w:val="20"/>
-        </w:rPr>
-      </w:pPr>
-      <w:r>
-        <w:rPr>
-          <w:rFonts w:ascii="Consolas" w:hAnsi="Consolas"/>
-          <w:sz w:val="20"/>
-          <w:szCs w:val="20"/>
-        </w:rPr>
-        <w:tab/>
-      </w:r>
-      <w:r>
-        <w:rPr>
-          <w:rFonts w:ascii="Consolas" w:hAnsi="Consolas"/>
-          <w:sz w:val="20"/>
-          <w:szCs w:val="20"/>
-        </w:rPr>
-        <w:tab/>
-      </w:r>
-      <w:r>
-        <w:rPr>
-          <w:rFonts w:ascii="Consolas" w:hAnsi="Consolas"/>
-          <w:sz w:val="20"/>
-          <w:szCs w:val="20"/>
-        </w:rPr>
-        <w:tab/>
+        <w:t>Dtx.Logging</w:t>
+      </w:r>
+      <w:r>
+        <w:rPr>
+          <w:rFonts w:ascii="Consolas" w:hAnsi="Consolas"/>
+          <w:sz w:val="20"/>
+          <w:szCs w:val="20"/>
+          <w:lang w:bidi="fa-IR"/>
+        </w:rPr>
+        <w:br/>
       </w:r>
       <w:r>
         <w:rPr>
@@ -2359,7 +2361,7 @@
           <w:sz w:val="20"/>
           <w:szCs w:val="20"/>
         </w:rPr>
-        <w:t>Install-Package MediatR.Extensions.Microsoft.DependencyInjection</w:t>
+        <w:t>Install-Package FluentValidation.AspNetCore</w:t>
       </w:r>
       <w:r>
         <w:rPr>
@@ -2375,16 +2377,41 @@
           <w:sz w:val="20"/>
           <w:szCs w:val="20"/>
         </w:rPr>
+        <w:t>Install-Package MediatR.Extension</w:t>
+      </w:r>
+      <w:bookmarkStart w:id="0" w:name="_GoBack"/>
+      <w:bookmarkEnd w:id="0"/>
+      <w:r>
+        <w:rPr>
+          <w:rFonts w:ascii="Consolas" w:hAnsi="Consolas"/>
+          <w:sz w:val="20"/>
+          <w:szCs w:val="20"/>
+        </w:rPr>
+        <w:t>s.Microsoft.DependencyInjection</w:t>
+      </w:r>
+      <w:r>
+        <w:rPr>
+          <w:rFonts w:ascii="Consolas" w:hAnsi="Consolas"/>
+          <w:sz w:val="20"/>
+          <w:szCs w:val="20"/>
+        </w:rPr>
+        <w:br/>
+      </w:r>
+      <w:r>
+        <w:rPr>
+          <w:rFonts w:ascii="Consolas" w:hAnsi="Consolas"/>
+          <w:sz w:val="20"/>
+          <w:szCs w:val="20"/>
+        </w:rPr>
         <w:t>Install-Package AutoMapper.Extensions.Microsoft.DependencyInjection</w:t>
       </w:r>
     </w:p>
     <w:p>
       <w:pPr>
-        <w:ind w:left="2880"/>
-        <w:rPr>
-          <w:rFonts w:ascii="Consolas" w:hAnsi="Consolas"/>
-          <w:sz w:val="20"/>
-          <w:szCs w:val="20"/>
+        <w:rPr>
+          <w:rFonts w:ascii="Consolas" w:hAnsi="Consolas"/>
+          <w:sz w:val="24"/>
+          <w:szCs w:val="24"/>
         </w:rPr>
       </w:pPr>
     </w:p>
@@ -4223,18 +4250,8 @@
           <w:sz w:val="20"/>
           <w:szCs w:val="20"/>
         </w:rPr>
-        <w:t xml:space="preserve">Install-Package </w:t>
-      </w:r>
-      <w:proofErr w:type="spellStart"/>
-      <w:r>
-        <w:rPr>
-          <w:rFonts w:ascii="Consolas" w:hAnsi="Consolas"/>
-          <w:sz w:val="20"/>
-          <w:szCs w:val="20"/>
-        </w:rPr>
-        <w:t>FluentValidation.AspNetCore</w:t>
-      </w:r>
-      <w:proofErr w:type="spellEnd"/>
+        <w:t>Install-Package FluentValidation.AspNetCore</w:t>
+      </w:r>
     </w:p>
     <w:p>
       <w:pPr>
@@ -4526,8 +4543,6 @@
         </w:rPr>
         <w:t>{}</w:t>
       </w:r>
-      <w:bookmarkStart w:id="0" w:name="_GoBack"/>
-      <w:bookmarkEnd w:id="0"/>
     </w:p>
     <w:p>
       <w:pPr>
@@ -4661,6 +4676,7 @@
         <w:docPartUnique/>
       </w:docPartObj>
     </w:sdtPr>
+    <w:sdtEndPr/>
     <w:sdtContent>
       <w:sdt>
         <w:sdtPr>
@@ -4670,6 +4686,7 @@
             <w:docPartUnique/>
           </w:docPartObj>
         </w:sdtPr>
+        <w:sdtEndPr/>
         <w:sdtContent>
           <w:p>
             <w:pPr>

</xml_diff>